<commit_message>
Update README.md to enhance project documentation and structure
</commit_message>
<xml_diff>
--- a/03-Propuesta técnica/Propuesta Tecnica.docx
+++ b/03-Propuesta técnica/Propuesta Tecnica.docx
@@ -1,14 +1,14 @@
 
 <file path=word/document.xml><?xml version="1.0" encoding="utf-8"?>
-<w:document xmlns:wpc="http://schemas.microsoft.com/office/word/2010/wordprocessingCanvas" xmlns:cx="http://schemas.microsoft.com/office/drawing/2014/chartex" xmlns:cx1="http://schemas.microsoft.com/office/drawing/2015/9/8/chartex" xmlns:cx2="http://schemas.microsoft.com/office/drawing/2015/10/21/chartex" xmlns:cx3="http://schemas.microsoft.com/office/drawing/2016/5/9/chartex" xmlns:cx4="http://schemas.microsoft.com/office/drawing/2016/5/10/chartex" xmlns:cx5="http://schemas.microsoft.com/office/drawing/2016/5/11/chartex" xmlns:cx6="http://schemas.microsoft.com/office/drawing/2016/5/12/chartex" xmlns:cx7="http://schemas.microsoft.com/office/drawing/2016/5/13/chartex" xmlns:cx8="http://schemas.microsoft.com/office/drawing/2016/5/14/chartex" xmlns:mc="http://schemas.openxmlformats.org/markup-compatibility/2006" xmlns:aink="http://schemas.microsoft.com/office/drawing/2016/ink" xmlns:am3d="http://schemas.microsoft.com/office/drawing/2017/model3d" xmlns:o="urn:schemas-microsoft-com:office:office" xmlns:r="http://schemas.openxmlformats.org/officeDocument/2006/relationships" xmlns:m="http://schemas.openxmlformats.org/officeDocument/2006/math" xmlns:v="urn:schemas-microsoft-com:vml" xmlns:wp14="http://schemas.microsoft.com/office/word/2010/wordprocessingDrawing" xmlns:wp="http://schemas.openxmlformats.org/drawingml/2006/wordprocessingDrawing" xmlns:w10="urn:schemas-microsoft-com:office:word" xmlns:w="http://schemas.openxmlformats.org/wordprocessingml/2006/main" xmlns:w14="http://schemas.microsoft.com/office/word/2010/wordml" xmlns:w15="http://schemas.microsoft.com/office/word/2012/wordml" xmlns:w16cid="http://schemas.microsoft.com/office/word/2016/wordml/cid" xmlns:w16se="http://schemas.microsoft.com/office/word/2015/wordml/symex" xmlns:wpg="http://schemas.microsoft.com/office/word/2010/wordprocessingGroup" xmlns:wpi="http://schemas.microsoft.com/office/word/2010/wordprocessingInk" xmlns:wne="http://schemas.microsoft.com/office/word/2006/wordml" xmlns:wps="http://schemas.microsoft.com/office/word/2010/wordprocessingShape" mc:Ignorable="w14 w15 w16se w16cid wp14">
+<w:document xmlns:wpc="http://schemas.microsoft.com/office/word/2010/wordprocessingCanvas" xmlns:cx="http://schemas.microsoft.com/office/drawing/2014/chartex" xmlns:cx1="http://schemas.microsoft.com/office/drawing/2015/9/8/chartex" xmlns:cx2="http://schemas.microsoft.com/office/drawing/2015/10/21/chartex" xmlns:cx3="http://schemas.microsoft.com/office/drawing/2016/5/9/chartex" xmlns:cx4="http://schemas.microsoft.com/office/drawing/2016/5/10/chartex" xmlns:cx5="http://schemas.microsoft.com/office/drawing/2016/5/11/chartex" xmlns:cx6="http://schemas.microsoft.com/office/drawing/2016/5/12/chartex" xmlns:cx7="http://schemas.microsoft.com/office/drawing/2016/5/13/chartex" xmlns:cx8="http://schemas.microsoft.com/office/drawing/2016/5/14/chartex" xmlns:mc="http://schemas.openxmlformats.org/markup-compatibility/2006" xmlns:aink="http://schemas.microsoft.com/office/drawing/2016/ink" xmlns:am3d="http://schemas.microsoft.com/office/drawing/2017/model3d" xmlns:o="urn:schemas-microsoft-com:office:office" xmlns:r="http://schemas.openxmlformats.org/officeDocument/2006/relationships" xmlns:m="http://schemas.openxmlformats.org/officeDocument/2006/math" xmlns:v="urn:schemas-microsoft-com:vml" xmlns:wp14="http://schemas.microsoft.com/office/word/2010/wordprocessingDrawing" xmlns:wp="http://schemas.openxmlformats.org/drawingml/2006/wordprocessingDrawing" xmlns:w10="urn:schemas-microsoft-com:office:word" xmlns:w="http://schemas.openxmlformats.org/wordprocessingml/2006/main" xmlns:w14="http://schemas.microsoft.com/office/word/2010/wordml" xmlns:w15="http://schemas.microsoft.com/office/word/2012/wordml" xmlns:w16cex="http://schemas.microsoft.com/office/word/2018/wordml/cex" xmlns:w16cid="http://schemas.microsoft.com/office/word/2016/wordml/cid" xmlns:w16="http://schemas.microsoft.com/office/word/2018/wordml" xmlns:w16sdtdh="http://schemas.microsoft.com/office/word/2020/wordml/sdtdatahash" xmlns:w16se="http://schemas.microsoft.com/office/word/2015/wordml/symex" xmlns:wpg="http://schemas.microsoft.com/office/word/2010/wordprocessingGroup" xmlns:wpi="http://schemas.microsoft.com/office/word/2010/wordprocessingInk" xmlns:wne="http://schemas.microsoft.com/office/word/2006/wordml" xmlns:wps="http://schemas.microsoft.com/office/word/2010/wordprocessingShape" mc:Ignorable="w14 w15 w16se w16cid w16 w16cex w16sdtdh wp14">
   <w:body>
     <w:p>
       <w:pPr>
-        <w:spacing w:before="100" w:beforeAutospacing="on" w:after="100" w:afterAutospacing="on" w:line="240" w:lineRule="auto"/>
-        <w:rPr>
-          <w:rFonts w:ascii="Times New Roman" w:hAnsi="Times New Roman" w:eastAsia="Times New Roman" w:cs="Times New Roman"/>
-          <w:b w:val="1"/>
-          <w:bCs w:val="1"/>
+        <w:spacing w:before="100" w:beforeAutospacing="1" w:after="100" w:afterAutospacing="1" w:line="240" w:lineRule="auto"/>
+        <w:rPr>
+          <w:rFonts w:ascii="Times New Roman" w:eastAsia="Times New Roman" w:hAnsi="Times New Roman" w:cs="Times New Roman"/>
+          <w:b/>
+          <w:bCs/>
           <w:sz w:val="24"/>
           <w:szCs w:val="24"/>
           <w:lang w:eastAsia="es-ES"/>
@@ -16,9 +16,9 @@
       </w:pPr>
       <w:r>
         <w:rPr>
-          <w:rFonts w:ascii="Times New Roman" w:hAnsi="Times New Roman" w:eastAsia="Times New Roman" w:cs="Times New Roman"/>
-          <w:b w:val="1"/>
-          <w:bCs w:val="1"/>
+          <w:rFonts w:ascii="Times New Roman" w:eastAsia="Times New Roman" w:hAnsi="Times New Roman" w:cs="Times New Roman"/>
+          <w:b/>
+          <w:bCs/>
           <w:sz w:val="24"/>
           <w:szCs w:val="24"/>
           <w:lang w:val="es-CO" w:eastAsia="es-CO"/>
@@ -30,9 +30,9 @@
       </w:r>
       <w:r>
         <w:rPr>
-          <w:rFonts w:ascii="Times New Roman" w:hAnsi="Times New Roman" w:eastAsia="Times New Roman" w:cs="Times New Roman"/>
-          <w:b w:val="1"/>
-          <w:bCs w:val="1"/>
+          <w:rFonts w:ascii="Times New Roman" w:eastAsia="Times New Roman" w:hAnsi="Times New Roman" w:cs="Times New Roman"/>
+          <w:b/>
+          <w:bCs/>
           <w:sz w:val="24"/>
           <w:szCs w:val="24"/>
           <w:lang w:eastAsia="es-ES"/>
@@ -41,9 +41,9 @@
       </w:r>
       <w:r>
         <w:rPr>
-          <w:rFonts w:ascii="Times New Roman" w:hAnsi="Times New Roman" w:eastAsia="Times New Roman" w:cs="Times New Roman"/>
-          <w:b w:val="1"/>
-          <w:bCs w:val="1"/>
+          <w:rFonts w:ascii="Times New Roman" w:eastAsia="Times New Roman" w:hAnsi="Times New Roman" w:cs="Times New Roman"/>
+          <w:b/>
+          <w:bCs/>
           <w:sz w:val="24"/>
           <w:szCs w:val="24"/>
           <w:lang w:eastAsia="es-ES"/>
@@ -55,9 +55,9 @@
       </w:r>
       <w:r>
         <w:rPr>
-          <w:rFonts w:ascii="Times New Roman" w:hAnsi="Times New Roman" w:eastAsia="Times New Roman" w:cs="Times New Roman"/>
-          <w:b w:val="1"/>
-          <w:bCs w:val="1"/>
+          <w:rFonts w:ascii="Times New Roman" w:eastAsia="Times New Roman" w:hAnsi="Times New Roman" w:cs="Times New Roman"/>
+          <w:b/>
+          <w:bCs/>
           <w:sz w:val="24"/>
           <w:szCs w:val="24"/>
           <w:lang w:eastAsia="es-ES"/>
@@ -66,25 +66,23 @@
       </w:r>
       <w:r>
         <w:rPr>
-          <w:rFonts w:ascii="Times New Roman" w:hAnsi="Times New Roman" w:eastAsia="Times New Roman" w:cs="Times New Roman"/>
-          <w:b w:val="1"/>
-          <w:bCs w:val="1"/>
+          <w:rFonts w:ascii="Times New Roman" w:eastAsia="Times New Roman" w:hAnsi="Times New Roman" w:cs="Times New Roman"/>
+          <w:b/>
+          <w:bCs/>
           <w:sz w:val="24"/>
           <w:szCs w:val="24"/>
           <w:lang w:eastAsia="es-ES"/>
         </w:rPr>
         <w:t xml:space="preserve"> </w:t>
       </w:r>
-      <w:bookmarkStart w:name="_GoBack" w:id="0"/>
-      <w:bookmarkEnd w:id="0"/>
-    </w:p>
-    <w:p>
-      <w:pPr>
-        <w:spacing w:before="100" w:beforeAutospacing="on" w:after="100" w:afterAutospacing="on" w:line="240" w:lineRule="auto"/>
-        <w:rPr>
-          <w:rFonts w:ascii="Times New Roman" w:hAnsi="Times New Roman" w:eastAsia="Times New Roman" w:cs="Times New Roman"/>
-          <w:b w:val="1"/>
-          <w:bCs w:val="1"/>
+    </w:p>
+    <w:p>
+      <w:pPr>
+        <w:spacing w:before="100" w:beforeAutospacing="1" w:after="100" w:afterAutospacing="1" w:line="240" w:lineRule="auto"/>
+        <w:rPr>
+          <w:rFonts w:ascii="Times New Roman" w:eastAsia="Times New Roman" w:hAnsi="Times New Roman" w:cs="Times New Roman"/>
+          <w:b/>
+          <w:bCs/>
           <w:sz w:val="24"/>
           <w:szCs w:val="24"/>
           <w:lang w:eastAsia="es-ES"/>
@@ -95,9 +93,9 @@
       </w:r>
       <w:r>
         <w:rPr>
-          <w:rFonts w:ascii="Times New Roman" w:hAnsi="Times New Roman" w:eastAsia="Times New Roman" w:cs="Times New Roman"/>
-          <w:b w:val="1"/>
-          <w:bCs w:val="1"/>
+          <w:rFonts w:ascii="Times New Roman" w:eastAsia="Times New Roman" w:hAnsi="Times New Roman" w:cs="Times New Roman"/>
+          <w:b/>
+          <w:bCs/>
           <w:sz w:val="24"/>
           <w:szCs w:val="24"/>
           <w:lang w:eastAsia="es-ES"/>
@@ -121,12 +119,10 @@
         <w:pStyle w:val="NormalWeb"/>
         <w:numPr>
           <w:ilvl w:val="0"/>
-          <w:numId w:val="20"/>
+          <w:numId w:val="1"/>
         </w:numPr>
-        <w:rPr/>
-      </w:pPr>
-      <w:r>
-        <w:rPr/>
+      </w:pPr>
+      <w:r>
         <w:t>Juan Pablo Saavedra Chambo</w:t>
       </w:r>
     </w:p>
@@ -135,19 +131,7 @@
         <w:pStyle w:val="NormalWeb"/>
         <w:numPr>
           <w:ilvl w:val="0"/>
-          <w:numId w:val="13"/>
-        </w:numPr>
-      </w:pPr>
-      <w:r>
-        <w:t>Martin Stiben Narváez</w:t>
-      </w:r>
-    </w:p>
-    <w:p>
-      <w:pPr>
-        <w:pStyle w:val="NormalWeb"/>
-        <w:numPr>
-          <w:ilvl w:val="0"/>
-          <w:numId w:val="13"/>
+          <w:numId w:val="14"/>
         </w:numPr>
       </w:pPr>
       <w:r>
@@ -188,7 +172,7 @@
       <w:pPr>
         <w:spacing w:after="0" w:line="240" w:lineRule="auto"/>
         <w:rPr>
-          <w:rFonts w:ascii="Times New Roman" w:hAnsi="Times New Roman" w:eastAsia="Times New Roman" w:cs="Times New Roman"/>
+          <w:rFonts w:ascii="Times New Roman" w:eastAsia="Times New Roman" w:hAnsi="Times New Roman" w:cs="Times New Roman"/>
           <w:sz w:val="24"/>
           <w:szCs w:val="24"/>
           <w:lang w:eastAsia="es-ES"/>
@@ -196,13 +180,13 @@
       </w:pPr>
       <w:r>
         <w:rPr>
-          <w:rFonts w:ascii="Times New Roman" w:hAnsi="Times New Roman" w:eastAsia="Times New Roman" w:cs="Times New Roman"/>
+          <w:rFonts w:ascii="Times New Roman" w:eastAsia="Times New Roman" w:hAnsi="Times New Roman" w:cs="Times New Roman"/>
           <w:sz w:val="24"/>
           <w:szCs w:val="24"/>
           <w:lang w:eastAsia="es-ES"/>
         </w:rPr>
         <w:pict w14:anchorId="3AFFB74D">
-          <v:rect id="_x0000_i1025" style="width:0;height:1.5pt" o:hr="t" o:hrstd="t" o:hralign="center" fillcolor="#a0a0a0" stroked="f"/>
+          <v:rect id="_x0000_i1025" style="width:0;height:1.5pt" o:hralign="center" o:hrstd="t" o:hr="t" fillcolor="#a0a0a0" stroked="f"/>
         </w:pict>
       </w:r>
     </w:p>
@@ -211,7 +195,7 @@
         <w:spacing w:before="100" w:beforeAutospacing="1" w:after="100" w:afterAutospacing="1" w:line="240" w:lineRule="auto"/>
         <w:outlineLvl w:val="1"/>
         <w:rPr>
-          <w:rFonts w:ascii="Times New Roman" w:hAnsi="Times New Roman" w:eastAsia="Times New Roman" w:cs="Times New Roman"/>
+          <w:rFonts w:ascii="Times New Roman" w:eastAsia="Times New Roman" w:hAnsi="Times New Roman" w:cs="Times New Roman"/>
           <w:b/>
           <w:bCs/>
           <w:sz w:val="36"/>
@@ -221,7 +205,7 @@
       </w:pPr>
       <w:r>
         <w:rPr>
-          <w:rFonts w:ascii="Times New Roman" w:hAnsi="Times New Roman" w:eastAsia="Times New Roman" w:cs="Times New Roman"/>
+          <w:rFonts w:ascii="Times New Roman" w:eastAsia="Times New Roman" w:hAnsi="Times New Roman" w:cs="Times New Roman"/>
           <w:b/>
           <w:bCs/>
           <w:sz w:val="36"/>
@@ -235,74 +219,20 @@
       <w:pPr>
         <w:spacing w:before="100" w:beforeAutospacing="1" w:after="100" w:afterAutospacing="1" w:line="240" w:lineRule="auto"/>
         <w:rPr>
-          <w:rFonts w:ascii="Times New Roman" w:hAnsi="Times New Roman" w:eastAsia="Times New Roman" w:cs="Times New Roman"/>
-          <w:sz w:val="24"/>
-          <w:szCs w:val="24"/>
-          <w:lang w:val="es-CO" w:eastAsia="es-CO"/>
-        </w:rPr>
-      </w:pPr>
-      <w:r>
-        <w:rPr>
-          <w:rFonts w:ascii="Times New Roman" w:hAnsi="Times New Roman" w:eastAsia="Times New Roman" w:cs="Times New Roman"/>
-          <w:sz w:val="24"/>
-          <w:szCs w:val="24"/>
-          <w:lang w:val="es-CO" w:eastAsia="es-CO"/>
-        </w:rPr>
-        <w:t xml:space="preserve">Este documento describe la propuesta técnica para el desarrollo de un Sistema de Gestión de </w:t>
-      </w:r>
-      <w:r>
-        <w:rPr>
-          <w:rFonts w:ascii="Times New Roman" w:hAnsi="Times New Roman" w:eastAsia="Times New Roman" w:cs="Times New Roman"/>
-          <w:sz w:val="24"/>
-          <w:szCs w:val="24"/>
-          <w:lang w:val="es-CO" w:eastAsia="es-CO"/>
-        </w:rPr>
-        <w:t>Horarios</w:t>
-      </w:r>
-      <w:r>
-        <w:rPr>
-          <w:rFonts w:ascii="Times New Roman" w:hAnsi="Times New Roman" w:eastAsia="Times New Roman" w:cs="Times New Roman"/>
-          <w:sz w:val="24"/>
-          <w:szCs w:val="24"/>
-          <w:lang w:val="es-CO" w:eastAsia="es-CO"/>
-        </w:rPr>
-        <w:t xml:space="preserve"> (SG</w:t>
-      </w:r>
-      <w:r>
-        <w:rPr>
-          <w:rFonts w:ascii="Times New Roman" w:hAnsi="Times New Roman" w:eastAsia="Times New Roman" w:cs="Times New Roman"/>
-          <w:sz w:val="24"/>
-          <w:szCs w:val="24"/>
-          <w:lang w:val="es-CO" w:eastAsia="es-CO"/>
-        </w:rPr>
-        <w:t>H</w:t>
-      </w:r>
-      <w:r>
-        <w:rPr>
-          <w:rFonts w:ascii="Times New Roman" w:hAnsi="Times New Roman" w:eastAsia="Times New Roman" w:cs="Times New Roman"/>
-          <w:sz w:val="24"/>
-          <w:szCs w:val="24"/>
-          <w:lang w:val="es-CO" w:eastAsia="es-CO"/>
-        </w:rPr>
-        <w:t xml:space="preserve">). El objetivo de este sistema es mejorar la eficiencia en la gestión y control </w:t>
-      </w:r>
-      <w:r>
-        <w:rPr>
-          <w:rFonts w:ascii="Times New Roman" w:hAnsi="Times New Roman" w:eastAsia="Times New Roman" w:cs="Times New Roman"/>
-          <w:sz w:val="24"/>
-          <w:szCs w:val="24"/>
-          <w:lang w:val="es-CO" w:eastAsia="es-CO"/>
-        </w:rPr>
-        <w:t>para los horarios del colegio ABC</w:t>
-      </w:r>
-      <w:r>
-        <w:rPr>
-          <w:rFonts w:ascii="Times New Roman" w:hAnsi="Times New Roman" w:eastAsia="Times New Roman" w:cs="Times New Roman"/>
-          <w:sz w:val="24"/>
-          <w:szCs w:val="24"/>
-          <w:lang w:val="es-CO" w:eastAsia="es-CO"/>
-        </w:rPr>
-        <w:t>.</w:t>
+          <w:rFonts w:ascii="Times New Roman" w:eastAsia="Times New Roman" w:hAnsi="Times New Roman" w:cs="Times New Roman"/>
+          <w:sz w:val="24"/>
+          <w:szCs w:val="24"/>
+          <w:lang w:val="es-CO" w:eastAsia="es-CO"/>
+        </w:rPr>
+      </w:pPr>
+      <w:r>
+        <w:rPr>
+          <w:rFonts w:ascii="Times New Roman" w:eastAsia="Times New Roman" w:hAnsi="Times New Roman" w:cs="Times New Roman"/>
+          <w:sz w:val="24"/>
+          <w:szCs w:val="24"/>
+          <w:lang w:val="es-CO" w:eastAsia="es-CO"/>
+        </w:rPr>
+        <w:t>La presente propuesta técnica ha sido ajustada conforme a los requisitos definidos en el SRS del Sistema de Gestión de Horarios (SGH). Este documento integra los módulos, restricciones, funcionalidades y lineamientos técnicos establecidos en dicho estándar, garantizando coherencia entre el diseño, la implementación y los objetivos funcionales y no funcionales del sistema.</w:t>
       </w:r>
     </w:p>
     <w:p>
@@ -310,7 +240,7 @@
         <w:spacing w:before="100" w:beforeAutospacing="1" w:after="100" w:afterAutospacing="1" w:line="240" w:lineRule="auto"/>
         <w:outlineLvl w:val="1"/>
         <w:rPr>
-          <w:rFonts w:ascii="Times New Roman" w:hAnsi="Times New Roman" w:eastAsia="Times New Roman" w:cs="Times New Roman"/>
+          <w:rFonts w:ascii="Times New Roman" w:eastAsia="Times New Roman" w:hAnsi="Times New Roman" w:cs="Times New Roman"/>
           <w:b/>
           <w:bCs/>
           <w:sz w:val="36"/>
@@ -320,7 +250,7 @@
       </w:pPr>
       <w:r>
         <w:rPr>
-          <w:rFonts w:ascii="Times New Roman" w:hAnsi="Times New Roman" w:eastAsia="Times New Roman" w:cs="Times New Roman"/>
+          <w:rFonts w:ascii="Times New Roman" w:eastAsia="Times New Roman" w:hAnsi="Times New Roman" w:cs="Times New Roman"/>
           <w:b/>
           <w:bCs/>
           <w:sz w:val="36"/>
@@ -335,7 +265,7 @@
         <w:spacing w:before="100" w:beforeAutospacing="1" w:after="100" w:afterAutospacing="1" w:line="240" w:lineRule="auto"/>
         <w:outlineLvl w:val="2"/>
         <w:rPr>
-          <w:rFonts w:ascii="Times New Roman" w:hAnsi="Times New Roman" w:eastAsia="Times New Roman" w:cs="Times New Roman"/>
+          <w:rFonts w:ascii="Times New Roman" w:eastAsia="Times New Roman" w:hAnsi="Times New Roman" w:cs="Times New Roman"/>
           <w:b/>
           <w:bCs/>
           <w:sz w:val="27"/>
@@ -345,7 +275,7 @@
       </w:pPr>
       <w:r>
         <w:rPr>
-          <w:rFonts w:ascii="Times New Roman" w:hAnsi="Times New Roman" w:eastAsia="Times New Roman" w:cs="Times New Roman"/>
+          <w:rFonts w:ascii="Times New Roman" w:eastAsia="Times New Roman" w:hAnsi="Times New Roman" w:cs="Times New Roman"/>
           <w:b/>
           <w:bCs/>
           <w:sz w:val="27"/>
@@ -359,56 +289,20 @@
       <w:pPr>
         <w:spacing w:before="100" w:beforeAutospacing="1" w:after="100" w:afterAutospacing="1" w:line="240" w:lineRule="auto"/>
         <w:rPr>
-          <w:rFonts w:ascii="Times New Roman" w:hAnsi="Times New Roman" w:eastAsia="Times New Roman" w:cs="Times New Roman"/>
-          <w:sz w:val="24"/>
-          <w:szCs w:val="24"/>
-          <w:lang w:val="es-CO" w:eastAsia="es-CO"/>
-        </w:rPr>
-      </w:pPr>
-      <w:r>
-        <w:rPr>
-          <w:rFonts w:ascii="Times New Roman" w:hAnsi="Times New Roman" w:eastAsia="Times New Roman" w:cs="Times New Roman"/>
-          <w:sz w:val="24"/>
-          <w:szCs w:val="24"/>
-          <w:lang w:val="es-CO" w:eastAsia="es-CO"/>
-        </w:rPr>
-        <w:t xml:space="preserve">Desarrollar un Sistema de Gestión de </w:t>
-      </w:r>
-      <w:r>
-        <w:rPr>
-          <w:rFonts w:ascii="Times New Roman" w:hAnsi="Times New Roman" w:eastAsia="Times New Roman" w:cs="Times New Roman"/>
-          <w:sz w:val="24"/>
-          <w:szCs w:val="24"/>
-          <w:lang w:val="es-CO" w:eastAsia="es-CO"/>
-        </w:rPr>
-        <w:t>horarios</w:t>
-      </w:r>
-      <w:r>
-        <w:rPr>
-          <w:rFonts w:ascii="Times New Roman" w:hAnsi="Times New Roman" w:eastAsia="Times New Roman" w:cs="Times New Roman"/>
-          <w:sz w:val="24"/>
-          <w:szCs w:val="24"/>
-          <w:lang w:val="es-CO" w:eastAsia="es-CO"/>
-        </w:rPr>
-        <w:t xml:space="preserve"> con el fin de optimizar la administración de los </w:t>
-      </w:r>
-      <w:r>
-        <w:rPr>
-          <w:rFonts w:ascii="Times New Roman" w:hAnsi="Times New Roman" w:eastAsia="Times New Roman" w:cs="Times New Roman"/>
-          <w:sz w:val="24"/>
-          <w:szCs w:val="24"/>
-          <w:lang w:val="es-CO" w:eastAsia="es-CO"/>
-        </w:rPr>
-        <w:t>horarios</w:t>
-      </w:r>
-      <w:r>
-        <w:rPr>
-          <w:rFonts w:ascii="Times New Roman" w:hAnsi="Times New Roman" w:eastAsia="Times New Roman" w:cs="Times New Roman"/>
-          <w:sz w:val="24"/>
-          <w:szCs w:val="24"/>
-          <w:lang w:val="es-CO" w:eastAsia="es-CO"/>
-        </w:rPr>
-        <w:t xml:space="preserve"> disponibles. Esto mejorará la experiencia de los instructores y del personal autorizado.</w:t>
+          <w:rFonts w:ascii="Times New Roman" w:eastAsia="Times New Roman" w:hAnsi="Times New Roman" w:cs="Times New Roman"/>
+          <w:sz w:val="24"/>
+          <w:szCs w:val="24"/>
+          <w:lang w:val="es-CO" w:eastAsia="es-CO"/>
+        </w:rPr>
+      </w:pPr>
+      <w:r>
+        <w:rPr>
+          <w:rFonts w:ascii="Times New Roman" w:eastAsia="Times New Roman" w:hAnsi="Times New Roman" w:cs="Times New Roman"/>
+          <w:sz w:val="24"/>
+          <w:szCs w:val="24"/>
+          <w:lang w:val="es-CO" w:eastAsia="es-CO"/>
+        </w:rPr>
+        <w:t>Desarrollar un Sistema de Gestión de Horarios (SGH) que permita administrar eficientemente la asignación de cursos, maestros y ambientes mediante una plataforma web y móvil, optimizando la disponibilidad, consulta y exportación de horarios.</w:t>
       </w:r>
     </w:p>
     <w:p>
@@ -416,7 +310,7 @@
         <w:spacing w:before="100" w:beforeAutospacing="1" w:after="100" w:afterAutospacing="1" w:line="240" w:lineRule="auto"/>
         <w:outlineLvl w:val="2"/>
         <w:rPr>
-          <w:rFonts w:ascii="Times New Roman" w:hAnsi="Times New Roman" w:eastAsia="Times New Roman" w:cs="Times New Roman"/>
+          <w:rFonts w:ascii="Times New Roman" w:eastAsia="Times New Roman" w:hAnsi="Times New Roman" w:cs="Times New Roman"/>
           <w:b/>
           <w:bCs/>
           <w:sz w:val="27"/>
@@ -426,7 +320,7 @@
       </w:pPr>
       <w:r>
         <w:rPr>
-          <w:rFonts w:ascii="Times New Roman" w:hAnsi="Times New Roman" w:eastAsia="Times New Roman" w:cs="Times New Roman"/>
+          <w:rFonts w:ascii="Times New Roman" w:eastAsia="Times New Roman" w:hAnsi="Times New Roman" w:cs="Times New Roman"/>
           <w:b/>
           <w:bCs/>
           <w:sz w:val="27"/>
@@ -438,75 +332,90 @@
     </w:p>
     <w:p>
       <w:pPr>
-        <w:numPr>
-          <w:ilvl w:val="0"/>
-          <w:numId w:val="14"/>
-        </w:numPr>
-        <w:spacing w:before="100" w:beforeAutospacing="on" w:after="100" w:afterAutospacing="on" w:line="240" w:lineRule="auto"/>
-        <w:rPr>
-          <w:rFonts w:ascii="Times New Roman" w:hAnsi="Times New Roman" w:eastAsia="Times New Roman" w:cs="Times New Roman"/>
-          <w:sz w:val="24"/>
-          <w:szCs w:val="24"/>
-          <w:lang w:val="es-CO" w:eastAsia="es-CO"/>
-        </w:rPr>
-      </w:pPr>
-      <w:r>
-        <w:rPr>
-          <w:rFonts w:ascii="Times New Roman" w:hAnsi="Times New Roman" w:eastAsia="Times New Roman" w:cs="Times New Roman"/>
-          <w:sz w:val="24"/>
-          <w:szCs w:val="24"/>
-          <w:lang w:val="es-CO" w:eastAsia="es-CO"/>
-        </w:rPr>
-        <w:t>Implementar una aplicación web y móvil.</w:t>
-      </w:r>
-    </w:p>
-    <w:p>
-      <w:pPr>
-        <w:numPr>
-          <w:ilvl w:val="0"/>
-          <w:numId w:val="14"/>
-        </w:numPr>
-        <w:spacing w:before="100" w:beforeAutospacing="on" w:after="100" w:afterAutospacing="on" w:line="240" w:lineRule="auto"/>
-        <w:rPr>
-          <w:rFonts w:ascii="Times New Roman" w:hAnsi="Times New Roman" w:eastAsia="Times New Roman" w:cs="Times New Roman"/>
-          <w:sz w:val="24"/>
-          <w:szCs w:val="24"/>
-          <w:lang w:val="es-CO" w:eastAsia="es-CO"/>
-        </w:rPr>
-      </w:pPr>
-      <w:r>
-        <w:rPr>
-          <w:rFonts w:ascii="Times New Roman" w:hAnsi="Times New Roman" w:eastAsia="Times New Roman" w:cs="Times New Roman"/>
-          <w:sz w:val="24"/>
-          <w:szCs w:val="24"/>
-          <w:lang w:val="es-CO" w:eastAsia="es-CO"/>
-        </w:rPr>
-        <w:t>Posicionarse como una solución adaptable a diversas instituciones educativas y empresas</w:t>
-      </w:r>
-      <w:r>
-        <w:rPr>
-          <w:rFonts w:ascii="Times New Roman" w:hAnsi="Times New Roman" w:eastAsia="Times New Roman" w:cs="Times New Roman"/>
-          <w:sz w:val="24"/>
-          <w:szCs w:val="24"/>
-          <w:lang w:val="es-CO" w:eastAsia="es-CO"/>
-        </w:rPr>
-        <w:t xml:space="preserve"> a futuro</w:t>
-      </w:r>
-      <w:r>
-        <w:rPr>
-          <w:rFonts w:ascii="Times New Roman" w:hAnsi="Times New Roman" w:eastAsia="Times New Roman" w:cs="Times New Roman"/>
-          <w:sz w:val="24"/>
-          <w:szCs w:val="24"/>
-          <w:lang w:val="es-CO" w:eastAsia="es-CO"/>
-        </w:rPr>
-        <w:t>.</w:t>
-      </w:r>
-    </w:p>
-    <w:p>
-      <w:pPr>
         <w:spacing w:before="100" w:beforeAutospacing="1" w:after="100" w:afterAutospacing="1" w:line="240" w:lineRule="auto"/>
         <w:rPr>
-          <w:rFonts w:ascii="Times New Roman" w:hAnsi="Times New Roman" w:eastAsia="Times New Roman" w:cs="Times New Roman"/>
+          <w:rFonts w:ascii="Times New Roman" w:eastAsia="Times New Roman" w:hAnsi="Times New Roman" w:cs="Times New Roman"/>
+          <w:sz w:val="24"/>
+          <w:szCs w:val="24"/>
+          <w:lang w:val="es-CO" w:eastAsia="es-CO"/>
+        </w:rPr>
+      </w:pPr>
+      <w:r>
+        <w:rPr>
+          <w:rFonts w:ascii="Times New Roman" w:eastAsia="Times New Roman" w:hAnsi="Times New Roman" w:cs="Times New Roman"/>
+          <w:sz w:val="24"/>
+          <w:szCs w:val="24"/>
+          <w:lang w:val="es-CO" w:eastAsia="es-CO"/>
+        </w:rPr>
+        <w:t>• Implementar un sistema web y móvil accesible para los diferentes roles del SGH.</w:t>
+      </w:r>
+    </w:p>
+    <w:p>
+      <w:pPr>
+        <w:spacing w:before="100" w:beforeAutospacing="1" w:after="100" w:afterAutospacing="1" w:line="240" w:lineRule="auto"/>
+        <w:rPr>
+          <w:rFonts w:ascii="Times New Roman" w:eastAsia="Times New Roman" w:hAnsi="Times New Roman" w:cs="Times New Roman"/>
+          <w:sz w:val="24"/>
+          <w:szCs w:val="24"/>
+          <w:lang w:val="es-CO" w:eastAsia="es-CO"/>
+        </w:rPr>
+      </w:pPr>
+      <w:r>
+        <w:rPr>
+          <w:rFonts w:ascii="Times New Roman" w:eastAsia="Times New Roman" w:hAnsi="Times New Roman" w:cs="Times New Roman"/>
+          <w:sz w:val="24"/>
+          <w:szCs w:val="24"/>
+          <w:lang w:val="es-CO" w:eastAsia="es-CO"/>
+        </w:rPr>
+        <w:t>• Facilitar la gestión de maestros, cursos, asignaturas y horarios según los RF definidos.</w:t>
+      </w:r>
+    </w:p>
+    <w:p>
+      <w:pPr>
+        <w:spacing w:before="100" w:beforeAutospacing="1" w:after="100" w:afterAutospacing="1" w:line="240" w:lineRule="auto"/>
+        <w:rPr>
+          <w:rFonts w:ascii="Times New Roman" w:eastAsia="Times New Roman" w:hAnsi="Times New Roman" w:cs="Times New Roman"/>
+          <w:sz w:val="24"/>
+          <w:szCs w:val="24"/>
+          <w:lang w:val="es-CO" w:eastAsia="es-CO"/>
+        </w:rPr>
+      </w:pPr>
+      <w:r>
+        <w:rPr>
+          <w:rFonts w:ascii="Times New Roman" w:eastAsia="Times New Roman" w:hAnsi="Times New Roman" w:cs="Times New Roman"/>
+          <w:sz w:val="24"/>
+          <w:szCs w:val="24"/>
+          <w:lang w:val="es-CO" w:eastAsia="es-CO"/>
+        </w:rPr>
+        <w:t>• Incluir funciones de exportación de horarios en PDF, Excel e imagen.</w:t>
+      </w:r>
+    </w:p>
+    <w:p>
+      <w:pPr>
+        <w:spacing w:before="100" w:beforeAutospacing="1" w:after="100" w:afterAutospacing="1" w:line="240" w:lineRule="auto"/>
+        <w:rPr>
+          <w:rFonts w:ascii="Times New Roman" w:eastAsia="Times New Roman" w:hAnsi="Times New Roman" w:cs="Times New Roman"/>
+          <w:sz w:val="24"/>
+          <w:szCs w:val="24"/>
+          <w:lang w:val="es-CO" w:eastAsia="es-CO"/>
+        </w:rPr>
+      </w:pPr>
+      <w:r>
+        <w:rPr>
+          <w:rFonts w:ascii="Times New Roman" w:eastAsia="Times New Roman" w:hAnsi="Times New Roman" w:cs="Times New Roman"/>
+          <w:sz w:val="24"/>
+          <w:szCs w:val="24"/>
+          <w:lang w:val="es-CO" w:eastAsia="es-CO"/>
+        </w:rPr>
+        <w:lastRenderedPageBreak/>
+        <w:t>• Asegurar el cumplimiento de requisitos de seguridad, rendimiento y compatibilidad.</w:t>
+      </w:r>
+    </w:p>
+    <w:p>
+      <w:pPr>
+        <w:spacing w:before="100" w:beforeAutospacing="1" w:after="100" w:afterAutospacing="1" w:line="240" w:lineRule="auto"/>
+        <w:rPr>
+          <w:rFonts w:ascii="Times New Roman" w:eastAsia="Times New Roman" w:hAnsi="Times New Roman" w:cs="Times New Roman"/>
           <w:sz w:val="24"/>
           <w:szCs w:val="24"/>
           <w:lang w:val="es-CO" w:eastAsia="es-CO"/>
@@ -518,7 +427,7 @@
         <w:spacing w:before="100" w:beforeAutospacing="1" w:after="100" w:afterAutospacing="1" w:line="240" w:lineRule="auto"/>
         <w:outlineLvl w:val="1"/>
         <w:rPr>
-          <w:rFonts w:ascii="Times New Roman" w:hAnsi="Times New Roman" w:eastAsia="Times New Roman" w:cs="Times New Roman"/>
+          <w:rFonts w:ascii="Times New Roman" w:eastAsia="Times New Roman" w:hAnsi="Times New Roman" w:cs="Times New Roman"/>
           <w:b/>
           <w:bCs/>
           <w:sz w:val="36"/>
@@ -528,23 +437,56 @@
       </w:pPr>
       <w:r>
         <w:rPr>
-          <w:rFonts w:ascii="Times New Roman" w:hAnsi="Times New Roman" w:eastAsia="Times New Roman" w:cs="Times New Roman"/>
+          <w:rFonts w:ascii="Times New Roman" w:eastAsia="Times New Roman" w:hAnsi="Times New Roman" w:cs="Times New Roman"/>
           <w:b/>
           <w:bCs/>
           <w:sz w:val="36"/>
           <w:szCs w:val="36"/>
           <w:lang w:val="es-CO" w:eastAsia="es-CO"/>
         </w:rPr>
-        <w:lastRenderedPageBreak/>
         <w:t>Alcance del Proyecto</w:t>
       </w:r>
+    </w:p>
+    <w:p>
+      <w:pPr>
+        <w:spacing w:before="100" w:beforeAutospacing="1" w:after="100" w:afterAutospacing="1" w:line="240" w:lineRule="auto"/>
+        <w:rPr>
+          <w:rFonts w:ascii="Times New Roman" w:eastAsia="Times New Roman" w:hAnsi="Times New Roman" w:cs="Times New Roman"/>
+          <w:sz w:val="24"/>
+          <w:szCs w:val="24"/>
+          <w:lang w:val="es-CO" w:eastAsia="es-CO"/>
+        </w:rPr>
+      </w:pPr>
+      <w:r>
+        <w:rPr>
+          <w:rFonts w:ascii="Times New Roman" w:eastAsia="Times New Roman" w:hAnsi="Times New Roman" w:cs="Times New Roman"/>
+          <w:sz w:val="24"/>
+          <w:szCs w:val="24"/>
+          <w:lang w:val="es-CO" w:eastAsia="es-CO"/>
+        </w:rPr>
+        <w:t>El SGH permitirá la administración completa de horarios para instituciones educativas, incluyendo la gestión de maestros, asignaturas, cursos y generación de horarios según disponibilidad. El sistema integrará funcionalidades específicas del SRS como autenticación segura, control de roles, validación de formularios, restricciones de disponibilidad y exportación de información.</w:t>
+      </w:r>
+    </w:p>
+    <w:p>
+      <w:pPr>
+        <w:spacing w:before="100" w:beforeAutospacing="1" w:after="100" w:afterAutospacing="1" w:line="240" w:lineRule="auto"/>
+        <w:outlineLvl w:val="1"/>
+        <w:rPr>
+          <w:rFonts w:ascii="Times New Roman" w:eastAsia="Times New Roman" w:hAnsi="Times New Roman" w:cs="Times New Roman"/>
+          <w:b/>
+          <w:bCs/>
+          <w:sz w:val="36"/>
+          <w:szCs w:val="36"/>
+          <w:lang w:val="es-CO" w:eastAsia="es-CO"/>
+        </w:rPr>
+      </w:pPr>
     </w:p>
     <w:p>
       <w:pPr>
         <w:spacing w:before="100" w:beforeAutospacing="1" w:after="100" w:afterAutospacing="1" w:line="240" w:lineRule="auto"/>
         <w:outlineLvl w:val="2"/>
         <w:rPr>
-          <w:rFonts w:ascii="Times New Roman" w:hAnsi="Times New Roman" w:eastAsia="Times New Roman" w:cs="Times New Roman"/>
+          <w:rFonts w:ascii="Times New Roman" w:eastAsia="Times New Roman" w:hAnsi="Times New Roman" w:cs="Times New Roman"/>
           <w:b/>
           <w:bCs/>
           <w:sz w:val="27"/>
@@ -554,7 +496,7 @@
       </w:pPr>
       <w:r>
         <w:rPr>
-          <w:rFonts w:ascii="Times New Roman" w:hAnsi="Times New Roman" w:eastAsia="Times New Roman" w:cs="Times New Roman"/>
+          <w:rFonts w:ascii="Times New Roman" w:eastAsia="Times New Roman" w:hAnsi="Times New Roman" w:cs="Times New Roman"/>
           <w:b/>
           <w:bCs/>
           <w:sz w:val="27"/>
@@ -562,200 +504,6 @@
           <w:lang w:val="es-CO" w:eastAsia="es-CO"/>
         </w:rPr>
         <w:t>Módulos Principales</w:t>
-      </w:r>
-    </w:p>
-    <w:p>
-      <w:pPr>
-        <w:numPr>
-          <w:ilvl w:val="0"/>
-          <w:numId w:val="15"/>
-        </w:numPr>
-        <w:spacing w:before="100" w:beforeAutospacing="1" w:after="100" w:afterAutospacing="1" w:line="240" w:lineRule="auto"/>
-        <w:rPr>
-          <w:rFonts w:ascii="Times New Roman" w:hAnsi="Times New Roman" w:eastAsia="Times New Roman" w:cs="Times New Roman"/>
-          <w:sz w:val="24"/>
-          <w:szCs w:val="24"/>
-          <w:lang w:val="es-CO" w:eastAsia="es-CO"/>
-        </w:rPr>
-      </w:pPr>
-      <w:r>
-        <w:rPr>
-          <w:rFonts w:ascii="Times New Roman" w:hAnsi="Times New Roman" w:eastAsia="Times New Roman" w:cs="Times New Roman"/>
-          <w:b/>
-          <w:bCs/>
-          <w:sz w:val="24"/>
-          <w:szCs w:val="24"/>
-          <w:lang w:val="es-CO" w:eastAsia="es-CO"/>
-        </w:rPr>
-        <w:t xml:space="preserve">Módulo de Asignación de </w:t>
-      </w:r>
-      <w:r>
-        <w:rPr>
-          <w:rFonts w:ascii="Times New Roman" w:hAnsi="Times New Roman" w:eastAsia="Times New Roman" w:cs="Times New Roman"/>
-          <w:b/>
-          <w:bCs/>
-          <w:sz w:val="24"/>
-          <w:szCs w:val="24"/>
-          <w:lang w:val="es-CO" w:eastAsia="es-CO"/>
-        </w:rPr>
-        <w:t>Horarios</w:t>
-      </w:r>
-      <w:r>
-        <w:rPr>
-          <w:rFonts w:ascii="Times New Roman" w:hAnsi="Times New Roman" w:eastAsia="Times New Roman" w:cs="Times New Roman"/>
-          <w:b/>
-          <w:bCs/>
-          <w:sz w:val="24"/>
-          <w:szCs w:val="24"/>
-          <w:lang w:val="es-CO" w:eastAsia="es-CO"/>
-        </w:rPr>
-        <w:t>:</w:t>
-      </w:r>
-      <w:r>
-        <w:rPr>
-          <w:rFonts w:ascii="Times New Roman" w:hAnsi="Times New Roman" w:eastAsia="Times New Roman" w:cs="Times New Roman"/>
-          <w:sz w:val="24"/>
-          <w:szCs w:val="24"/>
-          <w:lang w:val="es-CO" w:eastAsia="es-CO"/>
-        </w:rPr>
-        <w:t xml:space="preserve"> Muestra un panel para asi</w:t>
-      </w:r>
-      <w:r>
-        <w:rPr>
-          <w:rFonts w:ascii="Times New Roman" w:hAnsi="Times New Roman" w:eastAsia="Times New Roman" w:cs="Times New Roman"/>
-          <w:sz w:val="24"/>
-          <w:szCs w:val="24"/>
-          <w:lang w:val="es-CO" w:eastAsia="es-CO"/>
-        </w:rPr>
-        <w:t>gnar y generar los horarios</w:t>
-      </w:r>
-      <w:r>
-        <w:rPr>
-          <w:rFonts w:ascii="Times New Roman" w:hAnsi="Times New Roman" w:eastAsia="Times New Roman" w:cs="Times New Roman"/>
-          <w:sz w:val="24"/>
-          <w:szCs w:val="24"/>
-          <w:lang w:val="es-CO" w:eastAsia="es-CO"/>
-        </w:rPr>
-        <w:t>.</w:t>
-      </w:r>
-    </w:p>
-    <w:p>
-      <w:pPr>
-        <w:numPr>
-          <w:ilvl w:val="0"/>
-          <w:numId w:val="15"/>
-        </w:numPr>
-        <w:spacing w:before="100" w:beforeAutospacing="1" w:after="100" w:afterAutospacing="1" w:line="240" w:lineRule="auto"/>
-        <w:rPr>
-          <w:rFonts w:ascii="Times New Roman" w:hAnsi="Times New Roman" w:eastAsia="Times New Roman" w:cs="Times New Roman"/>
-          <w:sz w:val="24"/>
-          <w:szCs w:val="24"/>
-          <w:lang w:val="es-CO" w:eastAsia="es-CO"/>
-        </w:rPr>
-      </w:pPr>
-      <w:r>
-        <w:rPr>
-          <w:rFonts w:ascii="Times New Roman" w:hAnsi="Times New Roman" w:eastAsia="Times New Roman" w:cs="Times New Roman"/>
-          <w:b/>
-          <w:bCs/>
-          <w:sz w:val="24"/>
-          <w:szCs w:val="24"/>
-          <w:lang w:val="es-CO" w:eastAsia="es-CO"/>
-        </w:rPr>
-        <w:t xml:space="preserve">Módulo de Visualización de </w:t>
-      </w:r>
-      <w:r>
-        <w:rPr>
-          <w:rFonts w:ascii="Times New Roman" w:hAnsi="Times New Roman" w:eastAsia="Times New Roman" w:cs="Times New Roman"/>
-          <w:b/>
-          <w:bCs/>
-          <w:sz w:val="24"/>
-          <w:szCs w:val="24"/>
-          <w:lang w:val="es-CO" w:eastAsia="es-CO"/>
-        </w:rPr>
-        <w:t>Horarios</w:t>
-      </w:r>
-      <w:r>
-        <w:rPr>
-          <w:rFonts w:ascii="Times New Roman" w:hAnsi="Times New Roman" w:eastAsia="Times New Roman" w:cs="Times New Roman"/>
-          <w:b/>
-          <w:bCs/>
-          <w:sz w:val="24"/>
-          <w:szCs w:val="24"/>
-          <w:lang w:val="es-CO" w:eastAsia="es-CO"/>
-        </w:rPr>
-        <w:t>:</w:t>
-      </w:r>
-      <w:r>
-        <w:rPr>
-          <w:rFonts w:ascii="Times New Roman" w:hAnsi="Times New Roman" w:eastAsia="Times New Roman" w:cs="Times New Roman"/>
-          <w:sz w:val="24"/>
-          <w:szCs w:val="24"/>
-          <w:lang w:val="es-CO" w:eastAsia="es-CO"/>
-        </w:rPr>
-        <w:t xml:space="preserve"> Permite a los instructores y al personal autorizado visualizar y consultar los </w:t>
-      </w:r>
-      <w:r>
-        <w:rPr>
-          <w:rFonts w:ascii="Times New Roman" w:hAnsi="Times New Roman" w:eastAsia="Times New Roman" w:cs="Times New Roman"/>
-          <w:sz w:val="24"/>
-          <w:szCs w:val="24"/>
-          <w:lang w:val="es-CO" w:eastAsia="es-CO"/>
-        </w:rPr>
-        <w:t>horarios</w:t>
-      </w:r>
-      <w:r>
-        <w:rPr>
-          <w:rFonts w:ascii="Times New Roman" w:hAnsi="Times New Roman" w:eastAsia="Times New Roman" w:cs="Times New Roman"/>
-          <w:sz w:val="24"/>
-          <w:szCs w:val="24"/>
-          <w:lang w:val="es-CO" w:eastAsia="es-CO"/>
-        </w:rPr>
-        <w:t xml:space="preserve"> disponibles.</w:t>
-      </w:r>
-    </w:p>
-    <w:p>
-      <w:pPr>
-        <w:spacing w:before="100" w:beforeAutospacing="on" w:after="100" w:afterAutospacing="on" w:line="240" w:lineRule="auto"/>
-        <w:outlineLvl w:val="1"/>
-      </w:pPr>
-      <w:bookmarkStart w:name="_Int_L4bufBF9" w:id="172779771"/>
-      <w:r>
-        <w:rPr>
-          <w:rFonts w:ascii="Times New Roman" w:hAnsi="Times New Roman" w:eastAsia="Times New Roman" w:cs="Times New Roman"/>
-          <w:b w:val="1"/>
-          <w:bCs w:val="1"/>
-          <w:sz w:val="36"/>
-          <w:szCs w:val="36"/>
-          <w:lang w:val="es-CO" w:eastAsia="es-CO"/>
-        </w:rPr>
-        <w:t>Tecnologías a Utilizar</w:t>
-      </w:r>
-      <w:bookmarkEnd w:id="172779771"/>
-    </w:p>
-    <w:p>
-      <w:pPr>
-        <w:spacing w:before="100" w:beforeAutospacing="1" w:after="100" w:afterAutospacing="1" w:line="240" w:lineRule="auto"/>
-        <w:outlineLvl w:val="2"/>
-        <w:rPr>
-          <w:rFonts w:ascii="Times New Roman" w:hAnsi="Times New Roman" w:eastAsia="Times New Roman" w:cs="Times New Roman"/>
-          <w:b/>
-          <w:bCs/>
-          <w:sz w:val="27"/>
-          <w:szCs w:val="27"/>
-          <w:lang w:val="es-CO" w:eastAsia="es-CO"/>
-        </w:rPr>
-      </w:pPr>
-      <w:r>
-        <w:rPr>
-          <w:rFonts w:ascii="Times New Roman" w:hAnsi="Times New Roman" w:eastAsia="Times New Roman" w:cs="Times New Roman"/>
-          <w:b/>
-          <w:bCs/>
-          <w:sz w:val="27"/>
-          <w:szCs w:val="27"/>
-          <w:lang w:val="es-CO" w:eastAsia="es-CO"/>
-        </w:rPr>
-        <w:t>Backend</w:t>
       </w:r>
     </w:p>
     <w:p>
@@ -766,41 +514,72 @@
         </w:numPr>
         <w:spacing w:before="100" w:beforeAutospacing="1" w:after="100" w:afterAutospacing="1" w:line="240" w:lineRule="auto"/>
         <w:rPr>
-          <w:rFonts w:ascii="Times New Roman" w:hAnsi="Times New Roman" w:eastAsia="Times New Roman" w:cs="Times New Roman"/>
-          <w:sz w:val="24"/>
-          <w:szCs w:val="24"/>
-          <w:lang w:val="es-CO" w:eastAsia="es-CO"/>
-        </w:rPr>
-      </w:pPr>
-      <w:r>
-        <w:rPr>
-          <w:rFonts w:ascii="Times New Roman" w:hAnsi="Times New Roman" w:eastAsia="Times New Roman" w:cs="Times New Roman"/>
-          <w:sz w:val="24"/>
-          <w:szCs w:val="24"/>
-          <w:lang w:val="es-CO" w:eastAsia="es-CO"/>
-        </w:rPr>
-        <w:t xml:space="preserve">Lenguaje de programación: JavaScript, </w:t>
-      </w:r>
-      <w:r>
-        <w:rPr>
-          <w:rFonts w:ascii="Times New Roman" w:hAnsi="Times New Roman" w:eastAsia="Times New Roman" w:cs="Times New Roman"/>
-          <w:sz w:val="24"/>
-          <w:szCs w:val="24"/>
-          <w:lang w:val="es-CO" w:eastAsia="es-CO"/>
-        </w:rPr>
-        <w:t xml:space="preserve">Java, Spring </w:t>
-      </w:r>
-      <w:proofErr w:type="spellStart"/>
-      <w:r>
-        <w:rPr>
-          <w:rFonts w:ascii="Times New Roman" w:hAnsi="Times New Roman" w:eastAsia="Times New Roman" w:cs="Times New Roman"/>
-          <w:sz w:val="24"/>
-          <w:szCs w:val="24"/>
-          <w:lang w:val="es-CO" w:eastAsia="es-CO"/>
-        </w:rPr>
-        <w:t>Boot</w:t>
-      </w:r>
-      <w:proofErr w:type="spellEnd"/>
+          <w:rFonts w:ascii="Times New Roman" w:eastAsia="Times New Roman" w:hAnsi="Times New Roman" w:cs="Times New Roman"/>
+          <w:sz w:val="24"/>
+          <w:szCs w:val="24"/>
+          <w:lang w:val="es-CO" w:eastAsia="es-CO"/>
+        </w:rPr>
+      </w:pPr>
+      <w:r>
+        <w:rPr>
+          <w:rFonts w:ascii="Times New Roman" w:eastAsia="Times New Roman" w:hAnsi="Times New Roman" w:cs="Times New Roman"/>
+          <w:b/>
+          <w:bCs/>
+          <w:sz w:val="24"/>
+          <w:szCs w:val="24"/>
+          <w:lang w:val="es-CO" w:eastAsia="es-CO"/>
+        </w:rPr>
+        <w:t xml:space="preserve">Módulo de Asignación de </w:t>
+      </w:r>
+      <w:r>
+        <w:rPr>
+          <w:rFonts w:ascii="Times New Roman" w:eastAsia="Times New Roman" w:hAnsi="Times New Roman" w:cs="Times New Roman"/>
+          <w:b/>
+          <w:bCs/>
+          <w:sz w:val="24"/>
+          <w:szCs w:val="24"/>
+          <w:lang w:val="es-CO" w:eastAsia="es-CO"/>
+        </w:rPr>
+        <w:t>Horarios</w:t>
+      </w:r>
+      <w:r>
+        <w:rPr>
+          <w:rFonts w:ascii="Times New Roman" w:eastAsia="Times New Roman" w:hAnsi="Times New Roman" w:cs="Times New Roman"/>
+          <w:b/>
+          <w:bCs/>
+          <w:sz w:val="24"/>
+          <w:szCs w:val="24"/>
+          <w:lang w:val="es-CO" w:eastAsia="es-CO"/>
+        </w:rPr>
+        <w:t>:</w:t>
+      </w:r>
+      <w:r>
+        <w:rPr>
+          <w:rFonts w:ascii="Times New Roman" w:eastAsia="Times New Roman" w:hAnsi="Times New Roman" w:cs="Times New Roman"/>
+          <w:sz w:val="24"/>
+          <w:szCs w:val="24"/>
+          <w:lang w:val="es-CO" w:eastAsia="es-CO"/>
+        </w:rPr>
+        <w:t xml:space="preserve"> Muestra un panel para asi</w:t>
+      </w:r>
+      <w:r>
+        <w:rPr>
+          <w:rFonts w:ascii="Times New Roman" w:eastAsia="Times New Roman" w:hAnsi="Times New Roman" w:cs="Times New Roman"/>
+          <w:sz w:val="24"/>
+          <w:szCs w:val="24"/>
+          <w:lang w:val="es-CO" w:eastAsia="es-CO"/>
+        </w:rPr>
+        <w:t>gnar y generar los horarios</w:t>
+      </w:r>
+      <w:r>
+        <w:rPr>
+          <w:rFonts w:ascii="Times New Roman" w:eastAsia="Times New Roman" w:hAnsi="Times New Roman" w:cs="Times New Roman"/>
+          <w:sz w:val="24"/>
+          <w:szCs w:val="24"/>
+          <w:lang w:val="es-CO" w:eastAsia="es-CO"/>
+        </w:rPr>
+        <w:t>.</w:t>
+      </w:r>
     </w:p>
     <w:p>
       <w:pPr>
@@ -810,92 +589,98 @@
         </w:numPr>
         <w:spacing w:before="100" w:beforeAutospacing="1" w:after="100" w:afterAutospacing="1" w:line="240" w:lineRule="auto"/>
         <w:rPr>
-          <w:rFonts w:ascii="Times New Roman" w:hAnsi="Times New Roman" w:eastAsia="Times New Roman" w:cs="Times New Roman"/>
-          <w:sz w:val="24"/>
-          <w:szCs w:val="24"/>
-          <w:lang w:val="es-CO" w:eastAsia="es-CO"/>
-        </w:rPr>
-      </w:pPr>
-      <w:r>
-        <w:rPr>
-          <w:rFonts w:ascii="Times New Roman" w:hAnsi="Times New Roman" w:eastAsia="Times New Roman" w:cs="Times New Roman"/>
-          <w:sz w:val="24"/>
-          <w:szCs w:val="24"/>
-          <w:lang w:val="es-CO" w:eastAsia="es-CO"/>
-        </w:rPr>
-        <w:t>Base de datos: MySQL</w:t>
-      </w:r>
-    </w:p>
-    <w:p>
-      <w:pPr>
-        <w:numPr>
-          <w:ilvl w:val="0"/>
-          <w:numId w:val="16"/>
-        </w:numPr>
+          <w:rFonts w:ascii="Times New Roman" w:eastAsia="Times New Roman" w:hAnsi="Times New Roman" w:cs="Times New Roman"/>
+          <w:sz w:val="24"/>
+          <w:szCs w:val="24"/>
+          <w:lang w:val="es-CO" w:eastAsia="es-CO"/>
+        </w:rPr>
+      </w:pPr>
+      <w:r>
+        <w:rPr>
+          <w:rFonts w:ascii="Times New Roman" w:eastAsia="Times New Roman" w:hAnsi="Times New Roman" w:cs="Times New Roman"/>
+          <w:b/>
+          <w:bCs/>
+          <w:sz w:val="24"/>
+          <w:szCs w:val="24"/>
+          <w:lang w:val="es-CO" w:eastAsia="es-CO"/>
+        </w:rPr>
+        <w:t xml:space="preserve">Módulo de Visualización de </w:t>
+      </w:r>
+      <w:r>
+        <w:rPr>
+          <w:rFonts w:ascii="Times New Roman" w:eastAsia="Times New Roman" w:hAnsi="Times New Roman" w:cs="Times New Roman"/>
+          <w:b/>
+          <w:bCs/>
+          <w:sz w:val="24"/>
+          <w:szCs w:val="24"/>
+          <w:lang w:val="es-CO" w:eastAsia="es-CO"/>
+        </w:rPr>
+        <w:t>Horarios</w:t>
+      </w:r>
+      <w:r>
+        <w:rPr>
+          <w:rFonts w:ascii="Times New Roman" w:eastAsia="Times New Roman" w:hAnsi="Times New Roman" w:cs="Times New Roman"/>
+          <w:b/>
+          <w:bCs/>
+          <w:sz w:val="24"/>
+          <w:szCs w:val="24"/>
+          <w:lang w:val="es-CO" w:eastAsia="es-CO"/>
+        </w:rPr>
+        <w:t>:</w:t>
+      </w:r>
+      <w:r>
+        <w:rPr>
+          <w:rFonts w:ascii="Times New Roman" w:eastAsia="Times New Roman" w:hAnsi="Times New Roman" w:cs="Times New Roman"/>
+          <w:sz w:val="24"/>
+          <w:szCs w:val="24"/>
+          <w:lang w:val="es-CO" w:eastAsia="es-CO"/>
+        </w:rPr>
+        <w:t xml:space="preserve"> Permite a los instructores y al personal autorizado visualizar y consultar los </w:t>
+      </w:r>
+      <w:r>
+        <w:rPr>
+          <w:rFonts w:ascii="Times New Roman" w:eastAsia="Times New Roman" w:hAnsi="Times New Roman" w:cs="Times New Roman"/>
+          <w:sz w:val="24"/>
+          <w:szCs w:val="24"/>
+          <w:lang w:val="es-CO" w:eastAsia="es-CO"/>
+        </w:rPr>
+        <w:t>horarios</w:t>
+      </w:r>
+      <w:r>
+        <w:rPr>
+          <w:rFonts w:ascii="Times New Roman" w:eastAsia="Times New Roman" w:hAnsi="Times New Roman" w:cs="Times New Roman"/>
+          <w:sz w:val="24"/>
+          <w:szCs w:val="24"/>
+          <w:lang w:val="es-CO" w:eastAsia="es-CO"/>
+        </w:rPr>
+        <w:t xml:space="preserve"> disponibles.</w:t>
+      </w:r>
+    </w:p>
+    <w:p>
+      <w:pPr>
         <w:spacing w:before="100" w:beforeAutospacing="1" w:after="100" w:afterAutospacing="1" w:line="240" w:lineRule="auto"/>
-        <w:rPr>
-          <w:rFonts w:ascii="Times New Roman" w:hAnsi="Times New Roman" w:eastAsia="Times New Roman" w:cs="Times New Roman"/>
-          <w:sz w:val="24"/>
-          <w:szCs w:val="24"/>
-          <w:lang w:val="es-CO" w:eastAsia="es-CO"/>
-        </w:rPr>
-      </w:pPr>
-      <w:proofErr w:type="spellStart"/>
-      <w:r>
-        <w:rPr>
-          <w:rFonts w:ascii="Times New Roman" w:hAnsi="Times New Roman" w:eastAsia="Times New Roman" w:cs="Times New Roman"/>
-          <w:sz w:val="24"/>
-          <w:szCs w:val="24"/>
-          <w:lang w:val="es-CO" w:eastAsia="es-CO"/>
-        </w:rPr>
-        <w:t>APIs</w:t>
-      </w:r>
-      <w:proofErr w:type="spellEnd"/>
-      <w:r>
-        <w:rPr>
-          <w:rFonts w:ascii="Times New Roman" w:hAnsi="Times New Roman" w:eastAsia="Times New Roman" w:cs="Times New Roman"/>
-          <w:sz w:val="24"/>
-          <w:szCs w:val="24"/>
-          <w:lang w:val="es-CO" w:eastAsia="es-CO"/>
-        </w:rPr>
-        <w:t xml:space="preserve">: </w:t>
-      </w:r>
-      <w:r>
-        <w:rPr>
-          <w:rFonts w:ascii="Times New Roman" w:hAnsi="Times New Roman" w:eastAsia="Times New Roman" w:cs="Times New Roman"/>
-          <w:sz w:val="24"/>
-          <w:szCs w:val="24"/>
-          <w:lang w:val="es-CO" w:eastAsia="es-CO"/>
-        </w:rPr>
-        <w:t xml:space="preserve">Spring </w:t>
-      </w:r>
-      <w:proofErr w:type="spellStart"/>
-      <w:r>
-        <w:rPr>
-          <w:rFonts w:ascii="Times New Roman" w:hAnsi="Times New Roman" w:eastAsia="Times New Roman" w:cs="Times New Roman"/>
-          <w:sz w:val="24"/>
-          <w:szCs w:val="24"/>
-          <w:lang w:val="es-CO" w:eastAsia="es-CO"/>
-        </w:rPr>
-        <w:t>Boot</w:t>
-      </w:r>
-      <w:proofErr w:type="spellEnd"/>
-      <w:r>
-        <w:rPr>
-          <w:rFonts w:ascii="Times New Roman" w:hAnsi="Times New Roman" w:eastAsia="Times New Roman" w:cs="Times New Roman"/>
-          <w:sz w:val="24"/>
-          <w:szCs w:val="24"/>
-          <w:lang w:val="es-CO" w:eastAsia="es-CO"/>
-        </w:rPr>
-        <w:t>...</w:t>
-      </w:r>
+        <w:outlineLvl w:val="1"/>
+      </w:pPr>
+      <w:bookmarkStart w:id="0" w:name="_Int_L4bufBF9"/>
+      <w:r>
+        <w:rPr>
+          <w:rFonts w:ascii="Times New Roman" w:eastAsia="Times New Roman" w:hAnsi="Times New Roman" w:cs="Times New Roman"/>
+          <w:b/>
+          <w:bCs/>
+          <w:sz w:val="36"/>
+          <w:szCs w:val="36"/>
+          <w:lang w:val="es-CO" w:eastAsia="es-CO"/>
+        </w:rPr>
+        <w:t>Tecnologías a Utilizar</w:t>
+      </w:r>
+      <w:bookmarkEnd w:id="0"/>
     </w:p>
     <w:p>
       <w:pPr>
         <w:spacing w:before="100" w:beforeAutospacing="1" w:after="100" w:afterAutospacing="1" w:line="240" w:lineRule="auto"/>
         <w:outlineLvl w:val="2"/>
         <w:rPr>
-          <w:rFonts w:ascii="Times New Roman" w:hAnsi="Times New Roman" w:eastAsia="Times New Roman" w:cs="Times New Roman"/>
+          <w:rFonts w:ascii="Times New Roman" w:eastAsia="Times New Roman" w:hAnsi="Times New Roman" w:cs="Times New Roman"/>
           <w:b/>
           <w:bCs/>
           <w:sz w:val="27"/>
@@ -905,14 +690,14 @@
       </w:pPr>
       <w:r>
         <w:rPr>
-          <w:rFonts w:ascii="Times New Roman" w:hAnsi="Times New Roman" w:eastAsia="Times New Roman" w:cs="Times New Roman"/>
+          <w:rFonts w:ascii="Times New Roman" w:eastAsia="Times New Roman" w:hAnsi="Times New Roman" w:cs="Times New Roman"/>
           <w:b/>
           <w:bCs/>
           <w:sz w:val="27"/>
           <w:szCs w:val="27"/>
           <w:lang w:val="es-CO" w:eastAsia="es-CO"/>
         </w:rPr>
-        <w:t>Frontend</w:t>
+        <w:t>Backend</w:t>
       </w:r>
     </w:p>
     <w:p>
@@ -923,52 +708,30 @@
         </w:numPr>
         <w:spacing w:before="100" w:beforeAutospacing="1" w:after="100" w:afterAutospacing="1" w:line="240" w:lineRule="auto"/>
         <w:rPr>
-          <w:rFonts w:ascii="Times New Roman" w:hAnsi="Times New Roman" w:eastAsia="Times New Roman" w:cs="Times New Roman"/>
-          <w:sz w:val="24"/>
-          <w:szCs w:val="24"/>
-          <w:lang w:val="es-CO" w:eastAsia="es-CO"/>
-        </w:rPr>
-      </w:pPr>
-      <w:r>
-        <w:rPr>
-          <w:rFonts w:ascii="Times New Roman" w:hAnsi="Times New Roman" w:eastAsia="Times New Roman" w:cs="Times New Roman"/>
-          <w:sz w:val="24"/>
-          <w:szCs w:val="24"/>
-          <w:lang w:val="es-CO" w:eastAsia="es-CO"/>
-        </w:rPr>
-        <w:t xml:space="preserve">Aplicación web: React.js, </w:t>
-      </w:r>
-      <w:proofErr w:type="spellStart"/>
-      <w:r>
-        <w:rPr>
-          <w:rFonts w:ascii="Times New Roman" w:hAnsi="Times New Roman" w:eastAsia="Times New Roman" w:cs="Times New Roman"/>
-          <w:sz w:val="24"/>
-          <w:szCs w:val="24"/>
-          <w:lang w:val="es-CO" w:eastAsia="es-CO"/>
-        </w:rPr>
-        <w:t>Tailwind</w:t>
-      </w:r>
-      <w:proofErr w:type="spellEnd"/>
-      <w:r>
-        <w:rPr>
-          <w:rFonts w:ascii="Times New Roman" w:hAnsi="Times New Roman" w:eastAsia="Times New Roman" w:cs="Times New Roman"/>
-          <w:sz w:val="24"/>
-          <w:szCs w:val="24"/>
-          <w:lang w:val="es-CO" w:eastAsia="es-CO"/>
-        </w:rPr>
-        <w:t xml:space="preserve"> </w:t>
-      </w:r>
-      <w:proofErr w:type="spellStart"/>
-      <w:r>
-        <w:rPr>
-          <w:rFonts w:ascii="Times New Roman" w:hAnsi="Times New Roman" w:eastAsia="Times New Roman" w:cs="Times New Roman"/>
-          <w:sz w:val="24"/>
-          <w:szCs w:val="24"/>
-          <w:lang w:val="es-CO" w:eastAsia="es-CO"/>
-        </w:rPr>
-        <w:t>Css</w:t>
-      </w:r>
-      <w:proofErr w:type="spellEnd"/>
+          <w:rFonts w:ascii="Times New Roman" w:eastAsia="Times New Roman" w:hAnsi="Times New Roman" w:cs="Times New Roman"/>
+          <w:sz w:val="24"/>
+          <w:szCs w:val="24"/>
+          <w:lang w:val="es-CO" w:eastAsia="es-CO"/>
+        </w:rPr>
+      </w:pPr>
+      <w:r>
+        <w:rPr>
+          <w:rFonts w:ascii="Times New Roman" w:eastAsia="Times New Roman" w:hAnsi="Times New Roman" w:cs="Times New Roman"/>
+          <w:sz w:val="24"/>
+          <w:szCs w:val="24"/>
+          <w:lang w:val="es-CO" w:eastAsia="es-CO"/>
+        </w:rPr>
+        <w:t>Lenguaje de programación:</w:t>
+      </w:r>
+      <w:r>
+        <w:rPr>
+          <w:rFonts w:ascii="Times New Roman" w:eastAsia="Times New Roman" w:hAnsi="Times New Roman" w:cs="Times New Roman"/>
+          <w:sz w:val="24"/>
+          <w:szCs w:val="24"/>
+          <w:lang w:val="es-CO" w:eastAsia="es-CO"/>
+        </w:rPr>
+        <w:t>Java, Spring Boot</w:t>
+      </w:r>
     </w:p>
     <w:p>
       <w:pPr>
@@ -978,224 +741,87 @@
         </w:numPr>
         <w:spacing w:before="100" w:beforeAutospacing="1" w:after="100" w:afterAutospacing="1" w:line="240" w:lineRule="auto"/>
         <w:rPr>
-          <w:rFonts w:ascii="Times New Roman" w:hAnsi="Times New Roman" w:eastAsia="Times New Roman" w:cs="Times New Roman"/>
-          <w:sz w:val="24"/>
-          <w:szCs w:val="24"/>
-          <w:lang w:val="es-CO" w:eastAsia="es-CO"/>
-        </w:rPr>
-      </w:pPr>
-      <w:r>
-        <w:rPr>
-          <w:rFonts w:ascii="Times New Roman" w:hAnsi="Times New Roman" w:eastAsia="Times New Roman" w:cs="Times New Roman"/>
-          <w:sz w:val="24"/>
-          <w:szCs w:val="24"/>
-          <w:lang w:val="es-CO" w:eastAsia="es-CO"/>
-        </w:rPr>
-        <w:t>Aplicación móvil: React Native</w:t>
-      </w:r>
-    </w:p>
-    <w:p>
-      <w:pPr>
+          <w:rFonts w:ascii="Times New Roman" w:eastAsia="Times New Roman" w:hAnsi="Times New Roman" w:cs="Times New Roman"/>
+          <w:sz w:val="24"/>
+          <w:szCs w:val="24"/>
+          <w:lang w:val="es-CO" w:eastAsia="es-CO"/>
+        </w:rPr>
+      </w:pPr>
+      <w:r>
+        <w:rPr>
+          <w:rFonts w:ascii="Times New Roman" w:eastAsia="Times New Roman" w:hAnsi="Times New Roman" w:cs="Times New Roman"/>
+          <w:sz w:val="24"/>
+          <w:szCs w:val="24"/>
+          <w:lang w:val="es-CO" w:eastAsia="es-CO"/>
+        </w:rPr>
+        <w:t>Base de datos: MySQL</w:t>
+      </w:r>
+    </w:p>
+    <w:p>
+      <w:pPr>
+        <w:numPr>
+          <w:ilvl w:val="0"/>
+          <w:numId w:val="17"/>
+        </w:numPr>
         <w:spacing w:before="100" w:beforeAutospacing="1" w:after="100" w:afterAutospacing="1" w:line="240" w:lineRule="auto"/>
-        <w:outlineLvl w:val="1"/>
-        <w:rPr>
-          <w:rFonts w:ascii="Times New Roman" w:hAnsi="Times New Roman" w:eastAsia="Times New Roman" w:cs="Times New Roman"/>
+        <w:rPr>
+          <w:rFonts w:ascii="Times New Roman" w:eastAsia="Times New Roman" w:hAnsi="Times New Roman" w:cs="Times New Roman"/>
+          <w:sz w:val="24"/>
+          <w:szCs w:val="24"/>
+          <w:lang w:val="es-CO" w:eastAsia="es-CO"/>
+        </w:rPr>
+      </w:pPr>
+      <w:r>
+        <w:rPr>
+          <w:rFonts w:ascii="Times New Roman" w:eastAsia="Times New Roman" w:hAnsi="Times New Roman" w:cs="Times New Roman"/>
+          <w:sz w:val="24"/>
+          <w:szCs w:val="24"/>
+          <w:lang w:val="es-CO" w:eastAsia="es-CO"/>
+        </w:rPr>
+        <w:t xml:space="preserve">APIs: </w:t>
+      </w:r>
+      <w:r>
+        <w:rPr>
+          <w:rFonts w:ascii="Times New Roman" w:eastAsia="Times New Roman" w:hAnsi="Times New Roman" w:cs="Times New Roman"/>
+          <w:sz w:val="24"/>
+          <w:szCs w:val="24"/>
+          <w:lang w:val="es-CO" w:eastAsia="es-CO"/>
+        </w:rPr>
+        <w:t>Spring Boot</w:t>
+      </w:r>
+      <w:r>
+        <w:rPr>
+          <w:rFonts w:ascii="Times New Roman" w:eastAsia="Times New Roman" w:hAnsi="Times New Roman" w:cs="Times New Roman"/>
+          <w:sz w:val="24"/>
+          <w:szCs w:val="24"/>
+          <w:lang w:val="es-CO" w:eastAsia="es-CO"/>
+        </w:rPr>
+        <w:t>...</w:t>
+      </w:r>
+    </w:p>
+    <w:p>
+      <w:pPr>
+        <w:spacing w:before="100" w:beforeAutospacing="1" w:after="100" w:afterAutospacing="1" w:line="240" w:lineRule="auto"/>
+        <w:outlineLvl w:val="2"/>
+        <w:rPr>
+          <w:rFonts w:ascii="Times New Roman" w:eastAsia="Times New Roman" w:hAnsi="Times New Roman" w:cs="Times New Roman"/>
           <w:b/>
           <w:bCs/>
-          <w:sz w:val="36"/>
-          <w:szCs w:val="36"/>
-          <w:lang w:val="es-CO" w:eastAsia="es-CO"/>
-        </w:rPr>
-      </w:pPr>
-      <w:r>
-        <w:rPr>
-          <w:rFonts w:ascii="Times New Roman" w:hAnsi="Times New Roman" w:eastAsia="Times New Roman" w:cs="Times New Roman"/>
+          <w:sz w:val="27"/>
+          <w:szCs w:val="27"/>
+          <w:lang w:val="es-CO" w:eastAsia="es-CO"/>
+        </w:rPr>
+      </w:pPr>
+      <w:r>
+        <w:rPr>
+          <w:rFonts w:ascii="Times New Roman" w:eastAsia="Times New Roman" w:hAnsi="Times New Roman" w:cs="Times New Roman"/>
           <w:b/>
           <w:bCs/>
-          <w:sz w:val="36"/>
-          <w:szCs w:val="36"/>
-          <w:lang w:val="es-CO" w:eastAsia="es-CO"/>
-        </w:rPr>
-        <w:t>Arquitectura del Sistema</w:t>
-      </w:r>
-    </w:p>
-    <w:p>
-      <w:pPr>
-        <w:spacing w:before="100" w:beforeAutospacing="on" w:after="100" w:afterAutospacing="on" w:line="240" w:lineRule="auto"/>
-        <w:rPr>
-          <w:rFonts w:ascii="Times New Roman" w:hAnsi="Times New Roman" w:eastAsia="Times New Roman" w:cs="Times New Roman"/>
-          <w:sz w:val="24"/>
-          <w:szCs w:val="24"/>
-          <w:lang w:val="es-CO" w:eastAsia="es-CO"/>
-        </w:rPr>
-      </w:pPr>
-      <w:r>
-        <w:rPr>
-          <w:rFonts w:ascii="Times New Roman" w:hAnsi="Times New Roman" w:eastAsia="Times New Roman" w:cs="Times New Roman"/>
-          <w:sz w:val="24"/>
-          <w:szCs w:val="24"/>
-          <w:lang w:val="es-CO" w:eastAsia="es-CO"/>
-        </w:rPr>
-        <w:t xml:space="preserve">El software implementará una arquitectura </w:t>
-      </w:r>
-      <w:r>
-        <w:rPr>
-          <w:rFonts w:ascii="Times New Roman" w:hAnsi="Times New Roman" w:eastAsia="Times New Roman" w:cs="Times New Roman"/>
-          <w:sz w:val="24"/>
-          <w:szCs w:val="24"/>
-          <w:lang w:val="es-CO" w:eastAsia="es-CO"/>
-        </w:rPr>
-        <w:t>Modelo</w:t>
-      </w:r>
-      <w:r>
-        <w:rPr>
-          <w:rFonts w:ascii="Times New Roman" w:hAnsi="Times New Roman" w:eastAsia="Times New Roman" w:cs="Times New Roman"/>
-          <w:sz w:val="24"/>
-          <w:szCs w:val="24"/>
-          <w:lang w:val="es-CO" w:eastAsia="es-CO"/>
-        </w:rPr>
-        <w:t>-</w:t>
-      </w:r>
-      <w:r>
-        <w:rPr>
-          <w:rFonts w:ascii="Times New Roman" w:hAnsi="Times New Roman" w:eastAsia="Times New Roman" w:cs="Times New Roman"/>
-          <w:sz w:val="24"/>
-          <w:szCs w:val="24"/>
-          <w:lang w:val="es-CO" w:eastAsia="es-CO"/>
-        </w:rPr>
-        <w:t>V</w:t>
-      </w:r>
-      <w:r>
-        <w:rPr>
-          <w:rFonts w:ascii="Times New Roman" w:hAnsi="Times New Roman" w:eastAsia="Times New Roman" w:cs="Times New Roman"/>
-          <w:sz w:val="24"/>
-          <w:szCs w:val="24"/>
-          <w:lang w:val="es-CO" w:eastAsia="es-CO"/>
-        </w:rPr>
-        <w:t>ista-Controlador</w:t>
-      </w:r>
-      <w:r>
-        <w:rPr>
-          <w:rFonts w:ascii="Times New Roman" w:hAnsi="Times New Roman" w:eastAsia="Times New Roman" w:cs="Times New Roman"/>
-          <w:sz w:val="24"/>
-          <w:szCs w:val="24"/>
-          <w:lang w:val="es-CO" w:eastAsia="es-CO"/>
-        </w:rPr>
-        <w:t xml:space="preserve"> (</w:t>
-      </w:r>
-      <w:r>
-        <w:rPr>
-          <w:rFonts w:ascii="Times New Roman" w:hAnsi="Times New Roman" w:eastAsia="Times New Roman" w:cs="Times New Roman"/>
-          <w:sz w:val="24"/>
-          <w:szCs w:val="24"/>
-          <w:lang w:val="es-CO" w:eastAsia="es-CO"/>
-        </w:rPr>
-        <w:t>CSV</w:t>
-      </w:r>
-      <w:r>
-        <w:rPr>
-          <w:rFonts w:ascii="Times New Roman" w:hAnsi="Times New Roman" w:eastAsia="Times New Roman" w:cs="Times New Roman"/>
-          <w:sz w:val="24"/>
-          <w:szCs w:val="24"/>
-          <w:lang w:val="es-CO" w:eastAsia="es-CO"/>
-        </w:rPr>
-        <w:t xml:space="preserve">), donde los instructores y el personal autorizado podrán navegar, consultar y visualizar los </w:t>
-      </w:r>
-      <w:r>
-        <w:rPr>
-          <w:rFonts w:ascii="Times New Roman" w:hAnsi="Times New Roman" w:eastAsia="Times New Roman" w:cs="Times New Roman"/>
-          <w:sz w:val="24"/>
-          <w:szCs w:val="24"/>
-          <w:lang w:val="es-CO" w:eastAsia="es-CO"/>
-        </w:rPr>
-        <w:t>horarios</w:t>
-      </w:r>
-      <w:r>
-        <w:rPr>
-          <w:rFonts w:ascii="Times New Roman" w:hAnsi="Times New Roman" w:eastAsia="Times New Roman" w:cs="Times New Roman"/>
-          <w:sz w:val="24"/>
-          <w:szCs w:val="24"/>
-          <w:lang w:val="es-CO" w:eastAsia="es-CO"/>
-        </w:rPr>
-        <w:t xml:space="preserve"> de manera eficiente.</w:t>
-      </w:r>
-    </w:p>
-    <w:p>
-      <w:pPr>
-        <w:spacing w:before="100" w:beforeAutospacing="1" w:after="100" w:afterAutospacing="1" w:line="240" w:lineRule="auto"/>
-        <w:outlineLvl w:val="1"/>
-        <w:rPr>
-          <w:rFonts w:ascii="Times New Roman" w:hAnsi="Times New Roman" w:eastAsia="Times New Roman" w:cs="Times New Roman"/>
-          <w:b/>
-          <w:bCs/>
-          <w:sz w:val="36"/>
-          <w:szCs w:val="36"/>
-          <w:lang w:val="es-CO" w:eastAsia="es-CO"/>
-        </w:rPr>
-      </w:pPr>
-      <w:r>
-        <w:rPr>
-          <w:rFonts w:ascii="Times New Roman" w:hAnsi="Times New Roman" w:eastAsia="Times New Roman" w:cs="Times New Roman"/>
-          <w:b/>
-          <w:bCs/>
-          <w:sz w:val="36"/>
-          <w:szCs w:val="36"/>
-          <w:lang w:val="es-CO" w:eastAsia="es-CO"/>
-        </w:rPr>
-        <w:t>Beneficios del Proyecto</w:t>
-      </w:r>
-    </w:p>
-    <w:p>
-      <w:pPr>
-        <w:numPr>
-          <w:ilvl w:val="0"/>
-          <w:numId w:val="18"/>
-        </w:numPr>
-        <w:spacing w:before="100" w:beforeAutospacing="on" w:after="100" w:afterAutospacing="on" w:line="240" w:lineRule="auto"/>
-        <w:rPr>
-          <w:rFonts w:ascii="Times New Roman" w:hAnsi="Times New Roman" w:eastAsia="Times New Roman" w:cs="Times New Roman"/>
-          <w:sz w:val="24"/>
-          <w:szCs w:val="24"/>
-          <w:lang w:val="es-CO" w:eastAsia="es-CO"/>
-        </w:rPr>
-      </w:pPr>
-      <w:r>
-        <w:rPr>
-          <w:rFonts w:ascii="Times New Roman" w:hAnsi="Times New Roman" w:eastAsia="Times New Roman" w:cs="Times New Roman"/>
-          <w:b w:val="1"/>
-          <w:bCs w:val="1"/>
-          <w:sz w:val="24"/>
-          <w:szCs w:val="24"/>
-          <w:lang w:val="es-CO" w:eastAsia="es-CO"/>
-        </w:rPr>
-        <w:t>Mejora en la experiencia del usuario:</w:t>
-      </w:r>
-      <w:r>
-        <w:rPr>
-          <w:rFonts w:ascii="Times New Roman" w:hAnsi="Times New Roman" w:eastAsia="Times New Roman" w:cs="Times New Roman"/>
-          <w:sz w:val="24"/>
-          <w:szCs w:val="24"/>
-          <w:lang w:val="es-CO" w:eastAsia="es-CO"/>
-        </w:rPr>
-        <w:t xml:space="preserve">  </w:t>
-      </w:r>
-      <w:r>
-        <w:rPr>
-          <w:rFonts w:ascii="Times New Roman" w:hAnsi="Times New Roman" w:eastAsia="Times New Roman" w:cs="Times New Roman"/>
-          <w:sz w:val="24"/>
-          <w:szCs w:val="24"/>
-          <w:lang w:val="es-CO" w:eastAsia="es-CO"/>
-        </w:rPr>
-        <w:t>E</w:t>
-      </w:r>
-      <w:r>
-        <w:rPr>
-          <w:rFonts w:ascii="Times New Roman" w:hAnsi="Times New Roman" w:eastAsia="Times New Roman" w:cs="Times New Roman"/>
-          <w:sz w:val="24"/>
-          <w:szCs w:val="24"/>
-          <w:lang w:val="es-CO" w:eastAsia="es-CO"/>
-        </w:rPr>
-        <w:t>l personal autorizado mejorarán su efectividad y eficiencia en el uso de la aplicación.</w:t>
+          <w:sz w:val="27"/>
+          <w:szCs w:val="27"/>
+          <w:lang w:val="es-CO" w:eastAsia="es-CO"/>
+        </w:rPr>
+        <w:t>Frontend</w:t>
       </w:r>
     </w:p>
     <w:p>
@@ -1206,72 +832,97 @@
         </w:numPr>
         <w:spacing w:before="100" w:beforeAutospacing="1" w:after="100" w:afterAutospacing="1" w:line="240" w:lineRule="auto"/>
         <w:rPr>
-          <w:rFonts w:ascii="Times New Roman" w:hAnsi="Times New Roman" w:eastAsia="Times New Roman" w:cs="Times New Roman"/>
-          <w:sz w:val="24"/>
-          <w:szCs w:val="24"/>
-          <w:lang w:val="es-CO" w:eastAsia="es-CO"/>
-        </w:rPr>
-      </w:pPr>
-      <w:r>
-        <w:rPr>
-          <w:rFonts w:ascii="Times New Roman" w:hAnsi="Times New Roman" w:eastAsia="Times New Roman" w:cs="Times New Roman"/>
-          <w:b/>
-          <w:bCs/>
-          <w:sz w:val="24"/>
-          <w:szCs w:val="24"/>
-          <w:lang w:val="es-CO" w:eastAsia="es-CO"/>
-        </w:rPr>
-        <w:t>Eficiencia:</w:t>
-      </w:r>
-      <w:r>
-        <w:rPr>
-          <w:rFonts w:ascii="Times New Roman" w:hAnsi="Times New Roman" w:eastAsia="Times New Roman" w:cs="Times New Roman"/>
-          <w:sz w:val="24"/>
-          <w:szCs w:val="24"/>
-          <w:lang w:val="es-CO" w:eastAsia="es-CO"/>
-        </w:rPr>
-        <w:t xml:space="preserve"> Se posicionará como una solución adaptable a diversas instituciones educativas y empresas.</w:t>
-      </w:r>
-    </w:p>
-    <w:p>
-      <w:pPr>
+          <w:rFonts w:ascii="Times New Roman" w:eastAsia="Times New Roman" w:hAnsi="Times New Roman" w:cs="Times New Roman"/>
+          <w:sz w:val="24"/>
+          <w:szCs w:val="24"/>
+          <w:lang w:val="es-CO" w:eastAsia="es-CO"/>
+        </w:rPr>
+      </w:pPr>
+      <w:r>
+        <w:rPr>
+          <w:rFonts w:ascii="Times New Roman" w:eastAsia="Times New Roman" w:hAnsi="Times New Roman" w:cs="Times New Roman"/>
+          <w:sz w:val="24"/>
+          <w:szCs w:val="24"/>
+          <w:lang w:val="es-CO" w:eastAsia="es-CO"/>
+        </w:rPr>
+        <w:t xml:space="preserve">Aplicación web: </w:t>
+      </w:r>
+      <w:r>
+        <w:rPr>
+          <w:rFonts w:ascii="Times New Roman" w:eastAsia="Times New Roman" w:hAnsi="Times New Roman" w:cs="Times New Roman"/>
+          <w:sz w:val="24"/>
+          <w:szCs w:val="24"/>
+          <w:lang w:val="es-CO" w:eastAsia="es-CO"/>
+        </w:rPr>
+        <w:t>Nex</w:t>
+      </w:r>
+      <w:r>
+        <w:rPr>
+          <w:rFonts w:ascii="Times New Roman" w:eastAsia="Times New Roman" w:hAnsi="Times New Roman" w:cs="Times New Roman"/>
+          <w:sz w:val="24"/>
+          <w:szCs w:val="24"/>
+          <w:lang w:val="es-CO" w:eastAsia="es-CO"/>
+        </w:rPr>
+        <w:t>t.js</w:t>
+      </w:r>
+      <w:r>
+        <w:rPr>
+          <w:rFonts w:ascii="Times New Roman" w:eastAsia="Times New Roman" w:hAnsi="Times New Roman" w:cs="Times New Roman"/>
+          <w:sz w:val="24"/>
+          <w:szCs w:val="24"/>
+          <w:lang w:val="es-CO" w:eastAsia="es-CO"/>
+        </w:rPr>
+        <w:t xml:space="preserve">(basado en React) </w:t>
+      </w:r>
+      <w:r>
+        <w:rPr>
+          <w:rFonts w:ascii="Times New Roman" w:eastAsia="Times New Roman" w:hAnsi="Times New Roman" w:cs="Times New Roman"/>
+          <w:sz w:val="24"/>
+          <w:szCs w:val="24"/>
+          <w:lang w:val="es-CO" w:eastAsia="es-CO"/>
+        </w:rPr>
+        <w:t xml:space="preserve">, </w:t>
+      </w:r>
+      <w:r>
+        <w:rPr>
+          <w:rFonts w:ascii="Times New Roman" w:eastAsia="Times New Roman" w:hAnsi="Times New Roman" w:cs="Times New Roman"/>
+          <w:sz w:val="24"/>
+          <w:szCs w:val="24"/>
+          <w:lang w:val="es-CO" w:eastAsia="es-CO"/>
+        </w:rPr>
+        <w:t>Tailwind Css</w:t>
+      </w:r>
+    </w:p>
+    <w:p>
+      <w:pPr>
+        <w:numPr>
+          <w:ilvl w:val="0"/>
+          <w:numId w:val="18"/>
+        </w:numPr>
         <w:spacing w:before="100" w:beforeAutospacing="1" w:after="100" w:afterAutospacing="1" w:line="240" w:lineRule="auto"/>
         <w:rPr>
-          <w:rFonts w:ascii="Times New Roman" w:hAnsi="Times New Roman" w:eastAsia="Times New Roman" w:cs="Times New Roman"/>
-          <w:sz w:val="24"/>
-          <w:szCs w:val="24"/>
-          <w:lang w:val="es-CO" w:eastAsia="es-CO"/>
-        </w:rPr>
-      </w:pPr>
-    </w:p>
-    <w:p>
-      <w:pPr>
-        <w:spacing w:before="100" w:beforeAutospacing="1" w:after="100" w:afterAutospacing="1" w:line="240" w:lineRule="auto"/>
-        <w:rPr>
-          <w:rFonts w:ascii="Times New Roman" w:hAnsi="Times New Roman" w:eastAsia="Times New Roman" w:cs="Times New Roman"/>
-          <w:sz w:val="24"/>
-          <w:szCs w:val="24"/>
-          <w:lang w:val="es-CO" w:eastAsia="es-CO"/>
-        </w:rPr>
-      </w:pPr>
-    </w:p>
-    <w:p>
-      <w:pPr>
-        <w:spacing w:before="100" w:beforeAutospacing="1" w:after="100" w:afterAutospacing="1" w:line="240" w:lineRule="auto"/>
-        <w:rPr>
-          <w:rFonts w:ascii="Times New Roman" w:hAnsi="Times New Roman" w:eastAsia="Times New Roman" w:cs="Times New Roman"/>
-          <w:sz w:val="24"/>
-          <w:szCs w:val="24"/>
-          <w:lang w:val="es-CO" w:eastAsia="es-CO"/>
-        </w:rPr>
-      </w:pPr>
+          <w:rFonts w:ascii="Times New Roman" w:eastAsia="Times New Roman" w:hAnsi="Times New Roman" w:cs="Times New Roman"/>
+          <w:sz w:val="24"/>
+          <w:szCs w:val="24"/>
+          <w:lang w:val="es-CO" w:eastAsia="es-CO"/>
+        </w:rPr>
+      </w:pPr>
+      <w:r>
+        <w:rPr>
+          <w:rFonts w:ascii="Times New Roman" w:eastAsia="Times New Roman" w:hAnsi="Times New Roman" w:cs="Times New Roman"/>
+          <w:sz w:val="24"/>
+          <w:szCs w:val="24"/>
+          <w:lang w:val="es-CO" w:eastAsia="es-CO"/>
+        </w:rPr>
+        <w:t>Aplicación móvil: React Native</w:t>
+      </w:r>
     </w:p>
     <w:p>
       <w:pPr>
         <w:spacing w:before="100" w:beforeAutospacing="1" w:after="100" w:afterAutospacing="1" w:line="240" w:lineRule="auto"/>
         <w:outlineLvl w:val="1"/>
         <w:rPr>
-          <w:rFonts w:ascii="Times New Roman" w:hAnsi="Times New Roman" w:eastAsia="Times New Roman" w:cs="Times New Roman"/>
+          <w:rFonts w:ascii="Times New Roman" w:eastAsia="Times New Roman" w:hAnsi="Times New Roman" w:cs="Times New Roman"/>
           <w:b/>
           <w:bCs/>
           <w:sz w:val="36"/>
@@ -1281,15 +932,140 @@
       </w:pPr>
       <w:r>
         <w:rPr>
-          <w:rFonts w:ascii="Times New Roman" w:hAnsi="Times New Roman" w:eastAsia="Times New Roman" w:cs="Times New Roman"/>
+          <w:rFonts w:ascii="Times New Roman" w:eastAsia="Times New Roman" w:hAnsi="Times New Roman" w:cs="Times New Roman"/>
           <w:b/>
           <w:bCs/>
           <w:sz w:val="36"/>
           <w:szCs w:val="36"/>
           <w:lang w:val="es-CO" w:eastAsia="es-CO"/>
         </w:rPr>
-        <w:lastRenderedPageBreak/>
-        <w:t>Plan de Implementación</w:t>
+        <w:t>Arquitectura del Sistema</w:t>
+      </w:r>
+    </w:p>
+    <w:p>
+      <w:pPr>
+        <w:spacing w:before="100" w:beforeAutospacing="1" w:after="100" w:afterAutospacing="1" w:line="240" w:lineRule="auto"/>
+        <w:rPr>
+          <w:rFonts w:ascii="Times New Roman" w:eastAsia="Times New Roman" w:hAnsi="Times New Roman" w:cs="Times New Roman"/>
+          <w:sz w:val="24"/>
+          <w:szCs w:val="24"/>
+          <w:lang w:val="es-CO" w:eastAsia="es-CO"/>
+        </w:rPr>
+      </w:pPr>
+      <w:r>
+        <w:rPr>
+          <w:rFonts w:ascii="Times New Roman" w:eastAsia="Times New Roman" w:hAnsi="Times New Roman" w:cs="Times New Roman"/>
+          <w:sz w:val="24"/>
+          <w:szCs w:val="24"/>
+          <w:lang w:val="es-CO" w:eastAsia="es-CO"/>
+        </w:rPr>
+        <w:t xml:space="preserve">El software implementará una arquitectura </w:t>
+      </w:r>
+      <w:r>
+        <w:rPr>
+          <w:rFonts w:ascii="Times New Roman" w:eastAsia="Times New Roman" w:hAnsi="Times New Roman" w:cs="Times New Roman"/>
+          <w:sz w:val="24"/>
+          <w:szCs w:val="24"/>
+          <w:lang w:val="es-CO" w:eastAsia="es-CO"/>
+        </w:rPr>
+        <w:t>Modelo</w:t>
+      </w:r>
+      <w:r>
+        <w:rPr>
+          <w:rFonts w:ascii="Times New Roman" w:eastAsia="Times New Roman" w:hAnsi="Times New Roman" w:cs="Times New Roman"/>
+          <w:sz w:val="24"/>
+          <w:szCs w:val="24"/>
+          <w:lang w:val="es-CO" w:eastAsia="es-CO"/>
+        </w:rPr>
+        <w:t>-</w:t>
+      </w:r>
+      <w:r>
+        <w:rPr>
+          <w:rFonts w:ascii="Times New Roman" w:eastAsia="Times New Roman" w:hAnsi="Times New Roman" w:cs="Times New Roman"/>
+          <w:sz w:val="24"/>
+          <w:szCs w:val="24"/>
+          <w:lang w:val="es-CO" w:eastAsia="es-CO"/>
+        </w:rPr>
+        <w:t>V</w:t>
+      </w:r>
+      <w:r>
+        <w:rPr>
+          <w:rFonts w:ascii="Times New Roman" w:eastAsia="Times New Roman" w:hAnsi="Times New Roman" w:cs="Times New Roman"/>
+          <w:sz w:val="24"/>
+          <w:szCs w:val="24"/>
+          <w:lang w:val="es-CO" w:eastAsia="es-CO"/>
+        </w:rPr>
+        <w:t>ista-Controlador</w:t>
+      </w:r>
+      <w:r>
+        <w:rPr>
+          <w:rFonts w:ascii="Times New Roman" w:eastAsia="Times New Roman" w:hAnsi="Times New Roman" w:cs="Times New Roman"/>
+          <w:sz w:val="24"/>
+          <w:szCs w:val="24"/>
+          <w:lang w:val="es-CO" w:eastAsia="es-CO"/>
+        </w:rPr>
+        <w:t xml:space="preserve"> (</w:t>
+      </w:r>
+      <w:r>
+        <w:rPr>
+          <w:rFonts w:ascii="Times New Roman" w:eastAsia="Times New Roman" w:hAnsi="Times New Roman" w:cs="Times New Roman"/>
+          <w:sz w:val="24"/>
+          <w:szCs w:val="24"/>
+          <w:lang w:val="es-CO" w:eastAsia="es-CO"/>
+        </w:rPr>
+        <w:t>MVC</w:t>
+      </w:r>
+      <w:r>
+        <w:rPr>
+          <w:rFonts w:ascii="Times New Roman" w:eastAsia="Times New Roman" w:hAnsi="Times New Roman" w:cs="Times New Roman"/>
+          <w:sz w:val="24"/>
+          <w:szCs w:val="24"/>
+          <w:lang w:val="es-CO" w:eastAsia="es-CO"/>
+        </w:rPr>
+        <w:t xml:space="preserve">), donde los instructores y el personal autorizado podrán navegar, consultar y visualizar los </w:t>
+      </w:r>
+      <w:r>
+        <w:rPr>
+          <w:rFonts w:ascii="Times New Roman" w:eastAsia="Times New Roman" w:hAnsi="Times New Roman" w:cs="Times New Roman"/>
+          <w:sz w:val="24"/>
+          <w:szCs w:val="24"/>
+          <w:lang w:val="es-CO" w:eastAsia="es-CO"/>
+        </w:rPr>
+        <w:t>horarios</w:t>
+      </w:r>
+      <w:r>
+        <w:rPr>
+          <w:rFonts w:ascii="Times New Roman" w:eastAsia="Times New Roman" w:hAnsi="Times New Roman" w:cs="Times New Roman"/>
+          <w:sz w:val="24"/>
+          <w:szCs w:val="24"/>
+          <w:lang w:val="es-CO" w:eastAsia="es-CO"/>
+        </w:rPr>
+        <w:t xml:space="preserve"> de manera eficiente.</w:t>
+      </w:r>
+    </w:p>
+    <w:p>
+      <w:pPr>
+        <w:spacing w:before="100" w:beforeAutospacing="1" w:after="100" w:afterAutospacing="1" w:line="240" w:lineRule="auto"/>
+        <w:outlineLvl w:val="1"/>
+        <w:rPr>
+          <w:rFonts w:ascii="Times New Roman" w:eastAsia="Times New Roman" w:hAnsi="Times New Roman" w:cs="Times New Roman"/>
+          <w:b/>
+          <w:bCs/>
+          <w:sz w:val="36"/>
+          <w:szCs w:val="36"/>
+          <w:lang w:val="es-CO" w:eastAsia="es-CO"/>
+        </w:rPr>
+      </w:pPr>
+      <w:r>
+        <w:rPr>
+          <w:rFonts w:ascii="Times New Roman" w:eastAsia="Times New Roman" w:hAnsi="Times New Roman" w:cs="Times New Roman"/>
+          <w:b/>
+          <w:bCs/>
+          <w:sz w:val="36"/>
+          <w:szCs w:val="36"/>
+          <w:lang w:val="es-CO" w:eastAsia="es-CO"/>
+        </w:rPr>
+        <w:t>Beneficios del Proyecto</w:t>
       </w:r>
     </w:p>
     <w:p>
@@ -1300,20 +1076,50 @@
         </w:numPr>
         <w:spacing w:before="100" w:beforeAutospacing="1" w:after="100" w:afterAutospacing="1" w:line="240" w:lineRule="auto"/>
         <w:rPr>
-          <w:rFonts w:ascii="Times New Roman" w:hAnsi="Times New Roman" w:eastAsia="Times New Roman" w:cs="Times New Roman"/>
-          <w:sz w:val="24"/>
-          <w:szCs w:val="24"/>
-          <w:lang w:val="es-CO" w:eastAsia="es-CO"/>
-        </w:rPr>
-      </w:pPr>
-      <w:r>
-        <w:rPr>
-          <w:rFonts w:ascii="Times New Roman" w:hAnsi="Times New Roman" w:eastAsia="Times New Roman" w:cs="Times New Roman"/>
-          <w:sz w:val="24"/>
-          <w:szCs w:val="24"/>
-          <w:lang w:val="es-CO" w:eastAsia="es-CO"/>
-        </w:rPr>
-        <w:t>Recolección de información y documentación (1 mes)</w:t>
+          <w:rFonts w:ascii="Times New Roman" w:eastAsia="Times New Roman" w:hAnsi="Times New Roman" w:cs="Times New Roman"/>
+          <w:sz w:val="24"/>
+          <w:szCs w:val="24"/>
+          <w:lang w:val="es-CO" w:eastAsia="es-CO"/>
+        </w:rPr>
+      </w:pPr>
+      <w:r>
+        <w:rPr>
+          <w:rFonts w:ascii="Times New Roman" w:eastAsia="Times New Roman" w:hAnsi="Times New Roman" w:cs="Times New Roman"/>
+          <w:b/>
+          <w:bCs/>
+          <w:sz w:val="24"/>
+          <w:szCs w:val="24"/>
+          <w:lang w:val="es-CO" w:eastAsia="es-CO"/>
+        </w:rPr>
+        <w:lastRenderedPageBreak/>
+        <w:t>Mejora en la experiencia del usuario:</w:t>
+      </w:r>
+      <w:r>
+        <w:rPr>
+          <w:rFonts w:ascii="Times New Roman" w:eastAsia="Times New Roman" w:hAnsi="Times New Roman" w:cs="Times New Roman"/>
+          <w:sz w:val="24"/>
+          <w:szCs w:val="24"/>
+          <w:lang w:val="es-CO" w:eastAsia="es-CO"/>
+        </w:rPr>
+        <w:t xml:space="preserve">  </w:t>
+      </w:r>
+      <w:r>
+        <w:rPr>
+          <w:rFonts w:ascii="Times New Roman" w:eastAsia="Times New Roman" w:hAnsi="Times New Roman" w:cs="Times New Roman"/>
+          <w:sz w:val="24"/>
+          <w:szCs w:val="24"/>
+          <w:lang w:val="es-CO" w:eastAsia="es-CO"/>
+        </w:rPr>
+        <w:t>E</w:t>
+      </w:r>
+      <w:r>
+        <w:rPr>
+          <w:rFonts w:ascii="Times New Roman" w:eastAsia="Times New Roman" w:hAnsi="Times New Roman" w:cs="Times New Roman"/>
+          <w:sz w:val="24"/>
+          <w:szCs w:val="24"/>
+          <w:lang w:val="es-CO" w:eastAsia="es-CO"/>
+        </w:rPr>
+        <w:t>l personal autorizado mejorarán su efectividad y eficiencia en el uso de la aplicación.</w:t>
       </w:r>
     </w:p>
     <w:p>
@@ -1324,128 +1130,62 @@
         </w:numPr>
         <w:spacing w:before="100" w:beforeAutospacing="1" w:after="100" w:afterAutospacing="1" w:line="240" w:lineRule="auto"/>
         <w:rPr>
-          <w:rFonts w:ascii="Times New Roman" w:hAnsi="Times New Roman" w:eastAsia="Times New Roman" w:cs="Times New Roman"/>
-          <w:sz w:val="24"/>
-          <w:szCs w:val="24"/>
-          <w:lang w:val="es-CO" w:eastAsia="es-CO"/>
-        </w:rPr>
-      </w:pPr>
-      <w:r>
-        <w:rPr>
-          <w:rFonts w:ascii="Times New Roman" w:hAnsi="Times New Roman" w:eastAsia="Times New Roman" w:cs="Times New Roman"/>
-          <w:sz w:val="24"/>
-          <w:szCs w:val="24"/>
-          <w:lang w:val="es-CO" w:eastAsia="es-CO"/>
-        </w:rPr>
-        <w:t>Análisis y diseño del sistema (1 mes)</w:t>
-      </w:r>
-    </w:p>
-    <w:p>
-      <w:pPr>
-        <w:numPr>
-          <w:ilvl w:val="0"/>
-          <w:numId w:val="19"/>
-        </w:numPr>
+          <w:rFonts w:ascii="Times New Roman" w:eastAsia="Times New Roman" w:hAnsi="Times New Roman" w:cs="Times New Roman"/>
+          <w:sz w:val="24"/>
+          <w:szCs w:val="24"/>
+          <w:lang w:val="es-CO" w:eastAsia="es-CO"/>
+        </w:rPr>
+      </w:pPr>
+      <w:r>
+        <w:rPr>
+          <w:rFonts w:ascii="Times New Roman" w:eastAsia="Times New Roman" w:hAnsi="Times New Roman" w:cs="Times New Roman"/>
+          <w:b/>
+          <w:bCs/>
+          <w:sz w:val="24"/>
+          <w:szCs w:val="24"/>
+          <w:lang w:val="es-CO" w:eastAsia="es-CO"/>
+        </w:rPr>
+        <w:t>Eficiencia:</w:t>
+      </w:r>
+      <w:r>
+        <w:rPr>
+          <w:rFonts w:ascii="Times New Roman" w:eastAsia="Times New Roman" w:hAnsi="Times New Roman" w:cs="Times New Roman"/>
+          <w:sz w:val="24"/>
+          <w:szCs w:val="24"/>
+          <w:lang w:val="es-CO" w:eastAsia="es-CO"/>
+        </w:rPr>
+        <w:t xml:space="preserve"> Se posicionará como una solución adaptable a diversas instituciones educativas y empresas.</w:t>
+      </w:r>
+    </w:p>
+    <w:p>
+      <w:pPr>
         <w:spacing w:before="100" w:beforeAutospacing="1" w:after="100" w:afterAutospacing="1" w:line="240" w:lineRule="auto"/>
         <w:rPr>
-          <w:rFonts w:ascii="Times New Roman" w:hAnsi="Times New Roman" w:eastAsia="Times New Roman" w:cs="Times New Roman"/>
-          <w:sz w:val="24"/>
-          <w:szCs w:val="24"/>
-          <w:lang w:val="es-CO" w:eastAsia="es-CO"/>
-        </w:rPr>
-      </w:pPr>
-      <w:r>
-        <w:rPr>
-          <w:rFonts w:ascii="Times New Roman" w:hAnsi="Times New Roman" w:eastAsia="Times New Roman" w:cs="Times New Roman"/>
-          <w:sz w:val="24"/>
-          <w:szCs w:val="24"/>
-          <w:lang w:val="es-CO" w:eastAsia="es-CO"/>
-        </w:rPr>
-        <w:t>Desarrollo del backend y APIs (2 meses)</w:t>
-      </w:r>
-    </w:p>
-    <w:p>
-      <w:pPr>
-        <w:numPr>
-          <w:ilvl w:val="0"/>
-          <w:numId w:val="19"/>
-        </w:numPr>
+          <w:rFonts w:ascii="Times New Roman" w:eastAsia="Times New Roman" w:hAnsi="Times New Roman" w:cs="Times New Roman"/>
+          <w:sz w:val="24"/>
+          <w:szCs w:val="24"/>
+          <w:lang w:val="es-CO" w:eastAsia="es-CO"/>
+        </w:rPr>
+      </w:pPr>
+    </w:p>
+    <w:p>
+      <w:pPr>
         <w:spacing w:before="100" w:beforeAutospacing="1" w:after="100" w:afterAutospacing="1" w:line="240" w:lineRule="auto"/>
         <w:rPr>
-          <w:rFonts w:ascii="Times New Roman" w:hAnsi="Times New Roman" w:eastAsia="Times New Roman" w:cs="Times New Roman"/>
-          <w:sz w:val="24"/>
-          <w:szCs w:val="24"/>
-          <w:lang w:val="es-CO" w:eastAsia="es-CO"/>
-        </w:rPr>
-      </w:pPr>
-      <w:r>
-        <w:rPr>
-          <w:rFonts w:ascii="Times New Roman" w:hAnsi="Times New Roman" w:eastAsia="Times New Roman" w:cs="Times New Roman"/>
-          <w:sz w:val="24"/>
-          <w:szCs w:val="24"/>
-          <w:lang w:val="es-CO" w:eastAsia="es-CO"/>
-        </w:rPr>
-        <w:t>Desarrollo del frontend (2 meses)</w:t>
-      </w:r>
-    </w:p>
-    <w:p>
-      <w:pPr>
-        <w:numPr>
-          <w:ilvl w:val="0"/>
-          <w:numId w:val="19"/>
-        </w:numPr>
+          <w:rFonts w:ascii="Times New Roman" w:eastAsia="Times New Roman" w:hAnsi="Times New Roman" w:cs="Times New Roman"/>
+          <w:sz w:val="24"/>
+          <w:szCs w:val="24"/>
+          <w:lang w:val="es-CO" w:eastAsia="es-CO"/>
+        </w:rPr>
+      </w:pPr>
+    </w:p>
+    <w:p>
+      <w:pPr>
         <w:spacing w:before="100" w:beforeAutospacing="1" w:after="100" w:afterAutospacing="1" w:line="240" w:lineRule="auto"/>
         <w:rPr>
-          <w:rFonts w:ascii="Times New Roman" w:hAnsi="Times New Roman" w:eastAsia="Times New Roman" w:cs="Times New Roman"/>
-          <w:sz w:val="24"/>
-          <w:szCs w:val="24"/>
-          <w:lang w:val="es-CO" w:eastAsia="es-CO"/>
-        </w:rPr>
-      </w:pPr>
-      <w:r>
-        <w:rPr>
-          <w:rFonts w:ascii="Times New Roman" w:hAnsi="Times New Roman" w:eastAsia="Times New Roman" w:cs="Times New Roman"/>
-          <w:sz w:val="24"/>
-          <w:szCs w:val="24"/>
-          <w:lang w:val="es-CO" w:eastAsia="es-CO"/>
-        </w:rPr>
-        <w:t>Pruebas y ajustes (1 mes)</w:t>
-      </w:r>
-    </w:p>
-    <w:p>
-      <w:pPr>
-        <w:numPr>
-          <w:ilvl w:val="0"/>
-          <w:numId w:val="19"/>
-        </w:numPr>
-        <w:spacing w:before="100" w:beforeAutospacing="1" w:after="100" w:afterAutospacing="1" w:line="240" w:lineRule="auto"/>
-        <w:rPr>
-          <w:rFonts w:ascii="Times New Roman" w:hAnsi="Times New Roman" w:eastAsia="Times New Roman" w:cs="Times New Roman"/>
-          <w:sz w:val="24"/>
-          <w:szCs w:val="24"/>
-          <w:lang w:val="es-CO" w:eastAsia="es-CO"/>
-        </w:rPr>
-      </w:pPr>
-      <w:r>
-        <w:rPr>
-          <w:rFonts w:ascii="Times New Roman" w:hAnsi="Times New Roman" w:eastAsia="Times New Roman" w:cs="Times New Roman"/>
-          <w:sz w:val="24"/>
-          <w:szCs w:val="24"/>
-          <w:lang w:val="es-CO" w:eastAsia="es-CO"/>
-        </w:rPr>
-        <w:t>Despliegue (1 mes)</w:t>
-      </w:r>
-    </w:p>
-    <w:p>
-      <w:pPr>
-        <w:spacing w:beforeAutospacing="on" w:afterAutospacing="on" w:line="240" w:lineRule="auto"/>
-        <w:outlineLvl w:val="1"/>
-        <w:rPr>
-          <w:rFonts w:ascii="Times New Roman" w:hAnsi="Times New Roman" w:eastAsia="Times New Roman" w:cs="Times New Roman"/>
-          <w:b w:val="1"/>
-          <w:bCs w:val="1"/>
-          <w:sz w:val="36"/>
-          <w:szCs w:val="36"/>
+          <w:rFonts w:ascii="Times New Roman" w:eastAsia="Times New Roman" w:hAnsi="Times New Roman" w:cs="Times New Roman"/>
+          <w:sz w:val="24"/>
+          <w:szCs w:val="24"/>
           <w:lang w:val="es-CO" w:eastAsia="es-CO"/>
         </w:rPr>
       </w:pPr>
@@ -1455,7 +1195,7 @@
         <w:spacing w:before="100" w:beforeAutospacing="1" w:after="100" w:afterAutospacing="1" w:line="240" w:lineRule="auto"/>
         <w:outlineLvl w:val="1"/>
         <w:rPr>
-          <w:rFonts w:ascii="Times New Roman" w:hAnsi="Times New Roman" w:eastAsia="Times New Roman" w:cs="Times New Roman"/>
+          <w:rFonts w:ascii="Times New Roman" w:eastAsia="Times New Roman" w:hAnsi="Times New Roman" w:cs="Times New Roman"/>
           <w:b/>
           <w:bCs/>
           <w:sz w:val="36"/>
@@ -1465,24 +1205,168 @@
       </w:pPr>
       <w:r>
         <w:rPr>
-          <w:rFonts w:ascii="Times New Roman" w:hAnsi="Times New Roman" w:eastAsia="Times New Roman" w:cs="Times New Roman"/>
-          <w:b w:val="1"/>
-          <w:bCs w:val="1"/>
+          <w:rFonts w:ascii="Times New Roman" w:eastAsia="Times New Roman" w:hAnsi="Times New Roman" w:cs="Times New Roman"/>
+          <w:b/>
+          <w:bCs/>
           <w:sz w:val="36"/>
           <w:szCs w:val="36"/>
           <w:lang w:val="es-CO" w:eastAsia="es-CO"/>
         </w:rPr>
-        <w:t>Conclusión</w:t>
-      </w:r>
-    </w:p>
-    <w:p>
-      <w:pPr>
-        <w:spacing w:beforeAutospacing="on" w:afterAutospacing="on" w:line="240" w:lineRule="auto"/>
+        <w:t>Plan de Implementación</w:t>
+      </w:r>
+    </w:p>
+    <w:p>
+      <w:pPr>
+        <w:numPr>
+          <w:ilvl w:val="0"/>
+          <w:numId w:val="20"/>
+        </w:numPr>
+        <w:spacing w:before="100" w:beforeAutospacing="1" w:after="100" w:afterAutospacing="1" w:line="240" w:lineRule="auto"/>
+        <w:rPr>
+          <w:rFonts w:ascii="Times New Roman" w:eastAsia="Times New Roman" w:hAnsi="Times New Roman" w:cs="Times New Roman"/>
+          <w:sz w:val="24"/>
+          <w:szCs w:val="24"/>
+          <w:lang w:val="es-CO" w:eastAsia="es-CO"/>
+        </w:rPr>
+      </w:pPr>
+      <w:r>
+        <w:rPr>
+          <w:rFonts w:ascii="Times New Roman" w:eastAsia="Times New Roman" w:hAnsi="Times New Roman" w:cs="Times New Roman"/>
+          <w:sz w:val="24"/>
+          <w:szCs w:val="24"/>
+          <w:lang w:val="es-CO" w:eastAsia="es-CO"/>
+        </w:rPr>
+        <w:t>Recolección de información y documentación (1 mes)</w:t>
+      </w:r>
+    </w:p>
+    <w:p>
+      <w:pPr>
+        <w:numPr>
+          <w:ilvl w:val="0"/>
+          <w:numId w:val="20"/>
+        </w:numPr>
+        <w:spacing w:before="100" w:beforeAutospacing="1" w:after="100" w:afterAutospacing="1" w:line="240" w:lineRule="auto"/>
+        <w:rPr>
+          <w:rFonts w:ascii="Times New Roman" w:eastAsia="Times New Roman" w:hAnsi="Times New Roman" w:cs="Times New Roman"/>
+          <w:sz w:val="24"/>
+          <w:szCs w:val="24"/>
+          <w:lang w:val="es-CO" w:eastAsia="es-CO"/>
+        </w:rPr>
+      </w:pPr>
+      <w:r>
+        <w:rPr>
+          <w:rFonts w:ascii="Times New Roman" w:eastAsia="Times New Roman" w:hAnsi="Times New Roman" w:cs="Times New Roman"/>
+          <w:sz w:val="24"/>
+          <w:szCs w:val="24"/>
+          <w:lang w:val="es-CO" w:eastAsia="es-CO"/>
+        </w:rPr>
+        <w:t>Análisis y diseño del sistema (1 mes)</w:t>
+      </w:r>
+    </w:p>
+    <w:p>
+      <w:pPr>
+        <w:numPr>
+          <w:ilvl w:val="0"/>
+          <w:numId w:val="20"/>
+        </w:numPr>
+        <w:spacing w:before="100" w:beforeAutospacing="1" w:after="100" w:afterAutospacing="1" w:line="240" w:lineRule="auto"/>
+        <w:rPr>
+          <w:rFonts w:ascii="Times New Roman" w:eastAsia="Times New Roman" w:hAnsi="Times New Roman" w:cs="Times New Roman"/>
+          <w:sz w:val="24"/>
+          <w:szCs w:val="24"/>
+          <w:lang w:val="es-CO" w:eastAsia="es-CO"/>
+        </w:rPr>
+      </w:pPr>
+      <w:r>
+        <w:rPr>
+          <w:rFonts w:ascii="Times New Roman" w:eastAsia="Times New Roman" w:hAnsi="Times New Roman" w:cs="Times New Roman"/>
+          <w:sz w:val="24"/>
+          <w:szCs w:val="24"/>
+          <w:lang w:val="es-CO" w:eastAsia="es-CO"/>
+        </w:rPr>
+        <w:t>Desarrollo del backend y APIs (2 meses)</w:t>
+      </w:r>
+    </w:p>
+    <w:p>
+      <w:pPr>
+        <w:numPr>
+          <w:ilvl w:val="0"/>
+          <w:numId w:val="20"/>
+        </w:numPr>
+        <w:spacing w:before="100" w:beforeAutospacing="1" w:after="100" w:afterAutospacing="1" w:line="240" w:lineRule="auto"/>
+        <w:rPr>
+          <w:rFonts w:ascii="Times New Roman" w:eastAsia="Times New Roman" w:hAnsi="Times New Roman" w:cs="Times New Roman"/>
+          <w:sz w:val="24"/>
+          <w:szCs w:val="24"/>
+          <w:lang w:val="es-CO" w:eastAsia="es-CO"/>
+        </w:rPr>
+      </w:pPr>
+      <w:r>
+        <w:rPr>
+          <w:rFonts w:ascii="Times New Roman" w:eastAsia="Times New Roman" w:hAnsi="Times New Roman" w:cs="Times New Roman"/>
+          <w:sz w:val="24"/>
+          <w:szCs w:val="24"/>
+          <w:lang w:val="es-CO" w:eastAsia="es-CO"/>
+        </w:rPr>
+        <w:t>Desarrollo del frontend (2 meses)</w:t>
+      </w:r>
+    </w:p>
+    <w:p>
+      <w:pPr>
+        <w:numPr>
+          <w:ilvl w:val="0"/>
+          <w:numId w:val="20"/>
+        </w:numPr>
+        <w:spacing w:before="100" w:beforeAutospacing="1" w:after="100" w:afterAutospacing="1" w:line="240" w:lineRule="auto"/>
+        <w:rPr>
+          <w:rFonts w:ascii="Times New Roman" w:eastAsia="Times New Roman" w:hAnsi="Times New Roman" w:cs="Times New Roman"/>
+          <w:sz w:val="24"/>
+          <w:szCs w:val="24"/>
+          <w:lang w:val="es-CO" w:eastAsia="es-CO"/>
+        </w:rPr>
+      </w:pPr>
+      <w:r>
+        <w:rPr>
+          <w:rFonts w:ascii="Times New Roman" w:eastAsia="Times New Roman" w:hAnsi="Times New Roman" w:cs="Times New Roman"/>
+          <w:sz w:val="24"/>
+          <w:szCs w:val="24"/>
+          <w:lang w:val="es-CO" w:eastAsia="es-CO"/>
+        </w:rPr>
+        <w:t>Pruebas y ajustes (1 mes)</w:t>
+      </w:r>
+    </w:p>
+    <w:p>
+      <w:pPr>
+        <w:numPr>
+          <w:ilvl w:val="0"/>
+          <w:numId w:val="20"/>
+        </w:numPr>
+        <w:spacing w:before="100" w:beforeAutospacing="1" w:after="100" w:afterAutospacing="1" w:line="240" w:lineRule="auto"/>
+        <w:rPr>
+          <w:rFonts w:ascii="Times New Roman" w:eastAsia="Times New Roman" w:hAnsi="Times New Roman" w:cs="Times New Roman"/>
+          <w:sz w:val="24"/>
+          <w:szCs w:val="24"/>
+          <w:lang w:val="es-CO" w:eastAsia="es-CO"/>
+        </w:rPr>
+      </w:pPr>
+      <w:r>
+        <w:rPr>
+          <w:rFonts w:ascii="Times New Roman" w:eastAsia="Times New Roman" w:hAnsi="Times New Roman" w:cs="Times New Roman"/>
+          <w:sz w:val="24"/>
+          <w:szCs w:val="24"/>
+          <w:lang w:val="es-CO" w:eastAsia="es-CO"/>
+        </w:rPr>
+        <w:t>Despliegue (1 mes)</w:t>
+      </w:r>
+    </w:p>
+    <w:p>
+      <w:pPr>
+        <w:spacing w:beforeAutospacing="1" w:afterAutospacing="1" w:line="240" w:lineRule="auto"/>
         <w:outlineLvl w:val="1"/>
         <w:rPr>
-          <w:rFonts w:ascii="Times New Roman" w:hAnsi="Times New Roman" w:eastAsia="Times New Roman" w:cs="Times New Roman"/>
-          <w:b w:val="1"/>
-          <w:bCs w:val="1"/>
+          <w:rFonts w:ascii="Times New Roman" w:eastAsia="Times New Roman" w:hAnsi="Times New Roman" w:cs="Times New Roman"/>
+          <w:b/>
+          <w:bCs/>
           <w:sz w:val="36"/>
           <w:szCs w:val="36"/>
           <w:lang w:val="es-CO" w:eastAsia="es-CO"/>
@@ -1491,40 +1375,78 @@
     </w:p>
     <w:p>
       <w:pPr>
+        <w:spacing w:before="100" w:beforeAutospacing="1" w:after="100" w:afterAutospacing="1" w:line="240" w:lineRule="auto"/>
+        <w:outlineLvl w:val="1"/>
+        <w:rPr>
+          <w:rFonts w:ascii="Times New Roman" w:eastAsia="Times New Roman" w:hAnsi="Times New Roman" w:cs="Times New Roman"/>
+          <w:b/>
+          <w:bCs/>
+          <w:sz w:val="36"/>
+          <w:szCs w:val="36"/>
+          <w:lang w:val="es-CO" w:eastAsia="es-CO"/>
+        </w:rPr>
+      </w:pPr>
+      <w:r>
+        <w:rPr>
+          <w:rFonts w:ascii="Times New Roman" w:eastAsia="Times New Roman" w:hAnsi="Times New Roman" w:cs="Times New Roman"/>
+          <w:b/>
+          <w:bCs/>
+          <w:sz w:val="36"/>
+          <w:szCs w:val="36"/>
+          <w:lang w:val="es-CO" w:eastAsia="es-CO"/>
+        </w:rPr>
+        <w:t>Conclusión</w:t>
+      </w:r>
+    </w:p>
+    <w:p>
+      <w:pPr>
         <w:pStyle w:val="NormalWeb"/>
-      </w:pPr>
-      <w:r>
-        <w:t xml:space="preserve">El </w:t>
+        <w:rPr>
+          <w:bdr w:val="none" w:sz="0" w:space="0" w:color="auto" w:frame="1"/>
+        </w:rPr>
+      </w:pPr>
+      <w:r>
+        <w:t>El S</w:t>
+      </w:r>
+      <w:r>
+        <w:rPr>
+          <w:b/>
+          <w:bCs/>
+        </w:rPr>
+        <w:t>istema de Gestión de Horarios</w:t>
+      </w:r>
+      <w:r>
+        <w:t xml:space="preserve"> tiene el potencial de mejorar significativamente la administración y organización de horarios en </w:t>
       </w:r>
       <w:r>
         <w:rPr>
           <w:rStyle w:val="Textoennegrita"/>
-        </w:rPr>
-        <w:t>Sistema de Gestión de Horarios</w:t>
-      </w:r>
-      <w:r>
-        <w:t xml:space="preserve"> tiene el potencial de mejorar significativamente la administración de horarios en el colegio ABC. La integración con herramientas existentes y la facilidad de uso son factores clave para su éxito. La vigilancia tecnológica ha permitido identificar oportunidades y amenazas que guiarán el desarrollo del proyecto hacia una solución eficiente y competitiva. </w:t>
+          <w:b w:val="0"/>
+          <w:bCs w:val="0"/>
+        </w:rPr>
+        <w:t>diversas instituciones educativas</w:t>
+      </w:r>
+      <w:r>
+        <w:t>. Su facilidad de uso y la capacidad de integrarse con herramientas tecnológicas existentes lo convierten en una solución adaptable a diferentes entornos. La vigilancia tecnológica ha permitido identificar oportunidades y desafíos que orientan el desarrollo del sistema hacia una plataforma robusta, eficiente y competitiva.</w:t>
+      </w:r>
+      <w:r>
+        <w:br/>
+        <w:t>Nuestra solución se destaca por ofrecer una integración intuitiva con plataformas de productividad y un enfoque flexible que se adapta a las necesidades de múltiples instituciones educativas, permitiéndonos posicionarnos en un mercado que aún presenta amplias oportunidades de innovación.</w:t>
       </w:r>
     </w:p>
     <w:p>
       <w:pPr>
         <w:pStyle w:val="NormalWeb"/>
         <w:rPr>
-          <w:bdr w:val="none" w:color="auto" w:sz="0" w:space="0" w:frame="1"/>
-        </w:rPr>
-      </w:pPr>
-      <w:r>
-        <w:rPr>
-          <w:bdr w:val="none" w:color="auto" w:sz="0" w:space="0" w:frame="1"/>
-        </w:rPr>
-        <w:t>Nuestra solución se diferenciará por ofrecer una integración más intuitiva con plataformas de productividad y un enfoque específico en instituciones educativas, lo que nos permitirá posicionarnos en un nicho poco explorado.</w:t>
-      </w:r>
+          <w:bdr w:val="none" w:sz="0" w:space="0" w:color="auto" w:frame="1"/>
+        </w:rPr>
+      </w:pPr>
     </w:p>
     <w:p>
       <w:pPr>
         <w:pStyle w:val="NormalWeb"/>
         <w:rPr>
-          <w:bdr w:val="none" w:color="auto" w:sz="0" w:space="0" w:frame="1"/>
+          <w:bdr w:val="none" w:sz="0" w:space="0" w:color="auto" w:frame="1"/>
         </w:rPr>
       </w:pPr>
     </w:p>
@@ -1532,7 +1454,7 @@
       <w:pPr>
         <w:pStyle w:val="NormalWeb"/>
         <w:rPr>
-          <w:bdr w:val="none" w:color="auto" w:sz="0" w:space="0" w:frame="1"/>
+          <w:bdr w:val="none" w:sz="0" w:space="0" w:color="auto" w:frame="1"/>
         </w:rPr>
       </w:pPr>
     </w:p>
@@ -1540,7 +1462,7 @@
       <w:pPr>
         <w:pStyle w:val="NormalWeb"/>
         <w:rPr>
-          <w:bdr w:val="none" w:color="auto" w:sz="0" w:space="0" w:frame="1"/>
+          <w:bdr w:val="none" w:sz="0" w:space="0" w:color="auto" w:frame="1"/>
         </w:rPr>
       </w:pPr>
     </w:p>
@@ -1548,7 +1470,7 @@
       <w:pPr>
         <w:pStyle w:val="NormalWeb"/>
         <w:rPr>
-          <w:bdr w:val="none" w:color="auto" w:sz="0" w:space="0" w:frame="1"/>
+          <w:bdr w:val="none" w:sz="0" w:space="0" w:color="auto" w:frame="1"/>
         </w:rPr>
       </w:pPr>
     </w:p>
@@ -1556,7 +1478,7 @@
       <w:pPr>
         <w:pStyle w:val="NormalWeb"/>
         <w:rPr>
-          <w:bdr w:val="none" w:color="auto" w:sz="0" w:space="0" w:frame="1"/>
+          <w:bdr w:val="none" w:sz="0" w:space="0" w:color="auto" w:frame="1"/>
         </w:rPr>
       </w:pPr>
     </w:p>
@@ -1564,23 +1486,7 @@
       <w:pPr>
         <w:pStyle w:val="NormalWeb"/>
         <w:rPr>
-          <w:bdr w:val="none" w:color="auto" w:sz="0" w:space="0" w:frame="1"/>
-        </w:rPr>
-      </w:pPr>
-    </w:p>
-    <w:p>
-      <w:pPr>
-        <w:pStyle w:val="NormalWeb"/>
-        <w:rPr>
-          <w:bdr w:val="none" w:color="auto" w:sz="0" w:space="0" w:frame="1"/>
-        </w:rPr>
-      </w:pPr>
-    </w:p>
-    <w:p>
-      <w:pPr>
-        <w:pStyle w:val="NormalWeb"/>
-        <w:rPr>
-          <w:bdr w:val="none" w:color="auto" w:sz="0" w:space="0" w:frame="1"/>
+          <w:bdr w:val="none" w:sz="0" w:space="0" w:color="auto" w:frame="1"/>
         </w:rPr>
       </w:pPr>
     </w:p>
@@ -1588,7 +1494,7 @@
       <w:pPr>
         <w:spacing w:after="0" w:line="240" w:lineRule="auto"/>
         <w:rPr>
-          <w:rFonts w:ascii="Times New Roman" w:hAnsi="Times New Roman" w:eastAsia="Times New Roman" w:cs="Times New Roman"/>
+          <w:rFonts w:ascii="Times New Roman" w:eastAsia="Times New Roman" w:hAnsi="Times New Roman" w:cs="Times New Roman"/>
           <w:sz w:val="24"/>
           <w:szCs w:val="24"/>
           <w:lang w:eastAsia="es-ES"/>
@@ -1599,7 +1505,7 @@
       <w:pPr>
         <w:spacing w:after="0" w:line="240" w:lineRule="auto"/>
         <w:rPr>
-          <w:rFonts w:ascii="Times New Roman" w:hAnsi="Times New Roman" w:eastAsia="Times New Roman" w:cs="Times New Roman"/>
+          <w:rFonts w:ascii="Times New Roman" w:eastAsia="Times New Roman" w:hAnsi="Times New Roman" w:cs="Times New Roman"/>
           <w:sz w:val="24"/>
           <w:szCs w:val="24"/>
           <w:lang w:eastAsia="es-ES"/>
@@ -1607,30 +1513,30 @@
       </w:pPr>
       <w:r>
         <w:rPr>
-          <w:rFonts w:ascii="Times New Roman" w:hAnsi="Times New Roman" w:eastAsia="Times New Roman" w:cs="Times New Roman"/>
+          <w:rFonts w:ascii="Times New Roman" w:eastAsia="Times New Roman" w:hAnsi="Times New Roman" w:cs="Times New Roman"/>
           <w:sz w:val="24"/>
           <w:szCs w:val="24"/>
           <w:lang w:eastAsia="es-ES"/>
         </w:rPr>
         <w:pict w14:anchorId="3C379308">
-          <v:rect id="_x0000_i1026" style="width:0;height:1.5pt" o:hr="t" o:hrstd="t" o:hralign="center" fillcolor="#a0a0a0" stroked="f"/>
+          <v:rect id="_x0000_i1026" style="width:0;height:1.5pt" o:hralign="center" o:hrstd="t" o:hr="t" fillcolor="#a0a0a0" stroked="f"/>
         </w:pict>
       </w:r>
     </w:p>
     <w:sectPr>
       <w:headerReference w:type="default" r:id="rId10"/>
-      <w:pgSz w:w="11906" w:h="16838" w:orient="portrait"/>
+      <w:footerReference w:type="default" r:id="rId11"/>
+      <w:pgSz w:w="11906" w:h="16838"/>
       <w:pgMar w:top="1417" w:right="1701" w:bottom="1417" w:left="1701" w:header="708" w:footer="708" w:gutter="0"/>
       <w:cols w:space="708"/>
       <w:docGrid w:linePitch="360"/>
-      <w:footerReference w:type="default" r:id="R98f0137aabb34917"/>
     </w:sectPr>
   </w:body>
 </w:document>
 </file>
 
 <file path=word/endnotes.xml><?xml version="1.0" encoding="utf-8"?>
-<w:endnotes xmlns:wpc="http://schemas.microsoft.com/office/word/2010/wordprocessingCanvas" xmlns:cx="http://schemas.microsoft.com/office/drawing/2014/chartex" xmlns:cx1="http://schemas.microsoft.com/office/drawing/2015/9/8/chartex" xmlns:cx2="http://schemas.microsoft.com/office/drawing/2015/10/21/chartex" xmlns:cx3="http://schemas.microsoft.com/office/drawing/2016/5/9/chartex" xmlns:cx4="http://schemas.microsoft.com/office/drawing/2016/5/10/chartex" xmlns:cx5="http://schemas.microsoft.com/office/drawing/2016/5/11/chartex" xmlns:cx6="http://schemas.microsoft.com/office/drawing/2016/5/12/chartex" xmlns:cx7="http://schemas.microsoft.com/office/drawing/2016/5/13/chartex" xmlns:cx8="http://schemas.microsoft.com/office/drawing/2016/5/14/chartex" xmlns:mc="http://schemas.openxmlformats.org/markup-compatibility/2006" xmlns:aink="http://schemas.microsoft.com/office/drawing/2016/ink" xmlns:am3d="http://schemas.microsoft.com/office/drawing/2017/model3d" xmlns:o="urn:schemas-microsoft-com:office:office" xmlns:r="http://schemas.openxmlformats.org/officeDocument/2006/relationships" xmlns:m="http://schemas.openxmlformats.org/officeDocument/2006/math" xmlns:v="urn:schemas-microsoft-com:vml" xmlns:wp14="http://schemas.microsoft.com/office/word/2010/wordprocessingDrawing" xmlns:wp="http://schemas.openxmlformats.org/drawingml/2006/wordprocessingDrawing" xmlns:w10="urn:schemas-microsoft-com:office:word" xmlns:w="http://schemas.openxmlformats.org/wordprocessingml/2006/main" xmlns:w14="http://schemas.microsoft.com/office/word/2010/wordml" xmlns:w15="http://schemas.microsoft.com/office/word/2012/wordml" xmlns:w16cid="http://schemas.microsoft.com/office/word/2016/wordml/cid" xmlns:w16se="http://schemas.microsoft.com/office/word/2015/wordml/symex" xmlns:wpg="http://schemas.microsoft.com/office/word/2010/wordprocessingGroup" xmlns:wpi="http://schemas.microsoft.com/office/word/2010/wordprocessingInk" xmlns:wne="http://schemas.microsoft.com/office/word/2006/wordml" xmlns:wps="http://schemas.microsoft.com/office/word/2010/wordprocessingShape" mc:Ignorable="w14 w15 w16se w16cid wp14">
+<w:endnotes xmlns:wpc="http://schemas.microsoft.com/office/word/2010/wordprocessingCanvas" xmlns:cx="http://schemas.microsoft.com/office/drawing/2014/chartex" xmlns:cx1="http://schemas.microsoft.com/office/drawing/2015/9/8/chartex" xmlns:cx2="http://schemas.microsoft.com/office/drawing/2015/10/21/chartex" xmlns:cx3="http://schemas.microsoft.com/office/drawing/2016/5/9/chartex" xmlns:cx4="http://schemas.microsoft.com/office/drawing/2016/5/10/chartex" xmlns:cx5="http://schemas.microsoft.com/office/drawing/2016/5/11/chartex" xmlns:cx6="http://schemas.microsoft.com/office/drawing/2016/5/12/chartex" xmlns:cx7="http://schemas.microsoft.com/office/drawing/2016/5/13/chartex" xmlns:cx8="http://schemas.microsoft.com/office/drawing/2016/5/14/chartex" xmlns:mc="http://schemas.openxmlformats.org/markup-compatibility/2006" xmlns:aink="http://schemas.microsoft.com/office/drawing/2016/ink" xmlns:am3d="http://schemas.microsoft.com/office/drawing/2017/model3d" xmlns:o="urn:schemas-microsoft-com:office:office" xmlns:r="http://schemas.openxmlformats.org/officeDocument/2006/relationships" xmlns:m="http://schemas.openxmlformats.org/officeDocument/2006/math" xmlns:v="urn:schemas-microsoft-com:vml" xmlns:wp14="http://schemas.microsoft.com/office/word/2010/wordprocessingDrawing" xmlns:wp="http://schemas.openxmlformats.org/drawingml/2006/wordprocessingDrawing" xmlns:w10="urn:schemas-microsoft-com:office:word" xmlns:w="http://schemas.openxmlformats.org/wordprocessingml/2006/main" xmlns:w14="http://schemas.microsoft.com/office/word/2010/wordml" xmlns:w15="http://schemas.microsoft.com/office/word/2012/wordml" xmlns:w16cex="http://schemas.microsoft.com/office/word/2018/wordml/cex" xmlns:w16cid="http://schemas.microsoft.com/office/word/2016/wordml/cid" xmlns:w16="http://schemas.microsoft.com/office/word/2018/wordml" xmlns:w16sdtdh="http://schemas.microsoft.com/office/word/2020/wordml/sdtdatahash" xmlns:w16se="http://schemas.microsoft.com/office/word/2015/wordml/symex" xmlns:wpg="http://schemas.microsoft.com/office/word/2010/wordprocessingGroup" xmlns:wpi="http://schemas.microsoft.com/office/word/2010/wordprocessingInk" xmlns:wne="http://schemas.microsoft.com/office/word/2006/wordml" xmlns:wps="http://schemas.microsoft.com/office/word/2010/wordprocessingShape" mc:Ignorable="w14 w15 w16se w16cid w16 w16cex w16sdtdh wp14">
   <w:endnote w:type="separator" w:id="-1">
     <w:p>
       <w:pPr>
@@ -1654,12 +1560,10 @@
 </w:endnotes>
 </file>
 
-<file path=word/footer.xml><?xml version="1.0" encoding="utf-8"?>
-<w:ftr xmlns:w14="http://schemas.microsoft.com/office/word/2010/wordml" xmlns:w="http://schemas.openxmlformats.org/wordprocessingml/2006/main">
+<file path=word/footer1.xml><?xml version="1.0" encoding="utf-8"?>
+<w:ftr xmlns:wpc="http://schemas.microsoft.com/office/word/2010/wordprocessingCanvas" xmlns:cx="http://schemas.microsoft.com/office/drawing/2014/chartex" xmlns:cx1="http://schemas.microsoft.com/office/drawing/2015/9/8/chartex" xmlns:cx2="http://schemas.microsoft.com/office/drawing/2015/10/21/chartex" xmlns:cx3="http://schemas.microsoft.com/office/drawing/2016/5/9/chartex" xmlns:cx4="http://schemas.microsoft.com/office/drawing/2016/5/10/chartex" xmlns:cx5="http://schemas.microsoft.com/office/drawing/2016/5/11/chartex" xmlns:cx6="http://schemas.microsoft.com/office/drawing/2016/5/12/chartex" xmlns:cx7="http://schemas.microsoft.com/office/drawing/2016/5/13/chartex" xmlns:cx8="http://schemas.microsoft.com/office/drawing/2016/5/14/chartex" xmlns:mc="http://schemas.openxmlformats.org/markup-compatibility/2006" xmlns:aink="http://schemas.microsoft.com/office/drawing/2016/ink" xmlns:am3d="http://schemas.microsoft.com/office/drawing/2017/model3d" xmlns:o="urn:schemas-microsoft-com:office:office" xmlns:r="http://schemas.openxmlformats.org/officeDocument/2006/relationships" xmlns:m="http://schemas.openxmlformats.org/officeDocument/2006/math" xmlns:v="urn:schemas-microsoft-com:vml" xmlns:wp14="http://schemas.microsoft.com/office/word/2010/wordprocessingDrawing" xmlns:wp="http://schemas.openxmlformats.org/drawingml/2006/wordprocessingDrawing" xmlns:w10="urn:schemas-microsoft-com:office:word" xmlns:w="http://schemas.openxmlformats.org/wordprocessingml/2006/main" xmlns:w14="http://schemas.microsoft.com/office/word/2010/wordml" xmlns:w15="http://schemas.microsoft.com/office/word/2012/wordml" xmlns:w16cex="http://schemas.microsoft.com/office/word/2018/wordml/cex" xmlns:w16cid="http://schemas.microsoft.com/office/word/2016/wordml/cid" xmlns:w16="http://schemas.microsoft.com/office/word/2018/wordml" xmlns:w16sdtdh="http://schemas.microsoft.com/office/word/2020/wordml/sdtdatahash" xmlns:w16se="http://schemas.microsoft.com/office/word/2015/wordml/symex" xmlns:wpg="http://schemas.microsoft.com/office/word/2010/wordprocessingGroup" xmlns:wpi="http://schemas.microsoft.com/office/word/2010/wordprocessingInk" xmlns:wne="http://schemas.microsoft.com/office/word/2006/wordml" xmlns:wps="http://schemas.microsoft.com/office/word/2010/wordprocessingShape" mc:Ignorable="w14 w15 w16se w16cid w16 w16cex w16sdtdh wp14">
   <w:tbl>
     <w:tblPr>
-      <w:tblStyle w:val="Tablanormal"/>
-      <w:bidiVisual w:val="0"/>
       <w:tblW w:w="0" w:type="auto"/>
       <w:tblLayout w:type="fixed"/>
       <w:tblLook w:val="06A0" w:firstRow="1" w:lastRow="0" w:firstColumn="1" w:lastColumn="0" w:noHBand="1" w:noVBand="1"/>
@@ -1676,26 +1580,21 @@
       <w:tc>
         <w:tcPr>
           <w:tcW w:w="2830" w:type="dxa"/>
-          <w:tcMar/>
         </w:tcPr>
         <w:p>
           <w:pPr>
             <w:pStyle w:val="Encabezado"/>
-            <w:bidi w:val="0"/>
             <w:ind w:left="-115"/>
-            <w:jc w:val="left"/>
           </w:pPr>
         </w:p>
       </w:tc>
       <w:tc>
         <w:tcPr>
           <w:tcW w:w="2830" w:type="dxa"/>
-          <w:tcMar/>
         </w:tcPr>
         <w:p>
           <w:pPr>
             <w:pStyle w:val="Encabezado"/>
-            <w:bidi w:val="0"/>
             <w:jc w:val="center"/>
           </w:pPr>
         </w:p>
@@ -1703,12 +1602,10 @@
       <w:tc>
         <w:tcPr>
           <w:tcW w:w="2830" w:type="dxa"/>
-          <w:tcMar/>
         </w:tcPr>
         <w:p>
           <w:pPr>
             <w:pStyle w:val="Encabezado"/>
-            <w:bidi w:val="0"/>
             <w:ind w:right="-115"/>
             <w:jc w:val="right"/>
           </w:pPr>
@@ -1719,14 +1616,13 @@
   <w:p>
     <w:pPr>
       <w:pStyle w:val="Piedepgina"/>
-      <w:bidi w:val="0"/>
     </w:pPr>
   </w:p>
 </w:ftr>
 </file>
 
 <file path=word/footnotes.xml><?xml version="1.0" encoding="utf-8"?>
-<w:footnotes xmlns:wpc="http://schemas.microsoft.com/office/word/2010/wordprocessingCanvas" xmlns:cx="http://schemas.microsoft.com/office/drawing/2014/chartex" xmlns:cx1="http://schemas.microsoft.com/office/drawing/2015/9/8/chartex" xmlns:cx2="http://schemas.microsoft.com/office/drawing/2015/10/21/chartex" xmlns:cx3="http://schemas.microsoft.com/office/drawing/2016/5/9/chartex" xmlns:cx4="http://schemas.microsoft.com/office/drawing/2016/5/10/chartex" xmlns:cx5="http://schemas.microsoft.com/office/drawing/2016/5/11/chartex" xmlns:cx6="http://schemas.microsoft.com/office/drawing/2016/5/12/chartex" xmlns:cx7="http://schemas.microsoft.com/office/drawing/2016/5/13/chartex" xmlns:cx8="http://schemas.microsoft.com/office/drawing/2016/5/14/chartex" xmlns:mc="http://schemas.openxmlformats.org/markup-compatibility/2006" xmlns:aink="http://schemas.microsoft.com/office/drawing/2016/ink" xmlns:am3d="http://schemas.microsoft.com/office/drawing/2017/model3d" xmlns:o="urn:schemas-microsoft-com:office:office" xmlns:r="http://schemas.openxmlformats.org/officeDocument/2006/relationships" xmlns:m="http://schemas.openxmlformats.org/officeDocument/2006/math" xmlns:v="urn:schemas-microsoft-com:vml" xmlns:wp14="http://schemas.microsoft.com/office/word/2010/wordprocessingDrawing" xmlns:wp="http://schemas.openxmlformats.org/drawingml/2006/wordprocessingDrawing" xmlns:w10="urn:schemas-microsoft-com:office:word" xmlns:w="http://schemas.openxmlformats.org/wordprocessingml/2006/main" xmlns:w14="http://schemas.microsoft.com/office/word/2010/wordml" xmlns:w15="http://schemas.microsoft.com/office/word/2012/wordml" xmlns:w16cid="http://schemas.microsoft.com/office/word/2016/wordml/cid" xmlns:w16se="http://schemas.microsoft.com/office/word/2015/wordml/symex" xmlns:wpg="http://schemas.microsoft.com/office/word/2010/wordprocessingGroup" xmlns:wpi="http://schemas.microsoft.com/office/word/2010/wordprocessingInk" xmlns:wne="http://schemas.microsoft.com/office/word/2006/wordml" xmlns:wps="http://schemas.microsoft.com/office/word/2010/wordprocessingShape" mc:Ignorable="w14 w15 w16se w16cid wp14">
+<w:footnotes xmlns:wpc="http://schemas.microsoft.com/office/word/2010/wordprocessingCanvas" xmlns:cx="http://schemas.microsoft.com/office/drawing/2014/chartex" xmlns:cx1="http://schemas.microsoft.com/office/drawing/2015/9/8/chartex" xmlns:cx2="http://schemas.microsoft.com/office/drawing/2015/10/21/chartex" xmlns:cx3="http://schemas.microsoft.com/office/drawing/2016/5/9/chartex" xmlns:cx4="http://schemas.microsoft.com/office/drawing/2016/5/10/chartex" xmlns:cx5="http://schemas.microsoft.com/office/drawing/2016/5/11/chartex" xmlns:cx6="http://schemas.microsoft.com/office/drawing/2016/5/12/chartex" xmlns:cx7="http://schemas.microsoft.com/office/drawing/2016/5/13/chartex" xmlns:cx8="http://schemas.microsoft.com/office/drawing/2016/5/14/chartex" xmlns:mc="http://schemas.openxmlformats.org/markup-compatibility/2006" xmlns:aink="http://schemas.microsoft.com/office/drawing/2016/ink" xmlns:am3d="http://schemas.microsoft.com/office/drawing/2017/model3d" xmlns:o="urn:schemas-microsoft-com:office:office" xmlns:r="http://schemas.openxmlformats.org/officeDocument/2006/relationships" xmlns:m="http://schemas.openxmlformats.org/officeDocument/2006/math" xmlns:v="urn:schemas-microsoft-com:vml" xmlns:wp14="http://schemas.microsoft.com/office/word/2010/wordprocessingDrawing" xmlns:wp="http://schemas.openxmlformats.org/drawingml/2006/wordprocessingDrawing" xmlns:w10="urn:schemas-microsoft-com:office:word" xmlns:w="http://schemas.openxmlformats.org/wordprocessingml/2006/main" xmlns:w14="http://schemas.microsoft.com/office/word/2010/wordml" xmlns:w15="http://schemas.microsoft.com/office/word/2012/wordml" xmlns:w16cex="http://schemas.microsoft.com/office/word/2018/wordml/cex" xmlns:w16cid="http://schemas.microsoft.com/office/word/2016/wordml/cid" xmlns:w16="http://schemas.microsoft.com/office/word/2018/wordml" xmlns:w16sdtdh="http://schemas.microsoft.com/office/word/2020/wordml/sdtdatahash" xmlns:w16se="http://schemas.microsoft.com/office/word/2015/wordml/symex" xmlns:wpg="http://schemas.microsoft.com/office/word/2010/wordprocessingGroup" xmlns:wpi="http://schemas.microsoft.com/office/word/2010/wordprocessingInk" xmlns:wne="http://schemas.microsoft.com/office/word/2006/wordml" xmlns:wps="http://schemas.microsoft.com/office/word/2010/wordprocessingShape" mc:Ignorable="w14 w15 w16se w16cid w16 w16cex w16sdtdh wp14">
   <w:footnote w:type="separator" w:id="-1">
     <w:p>
       <w:pPr>
@@ -1751,8 +1647,8 @@
 </file>
 
 <file path=word/header1.xml><?xml version="1.0" encoding="utf-8"?>
-<w:hdr xmlns:wpc="http://schemas.microsoft.com/office/word/2010/wordprocessingCanvas" xmlns:cx="http://schemas.microsoft.com/office/drawing/2014/chartex" xmlns:cx1="http://schemas.microsoft.com/office/drawing/2015/9/8/chartex" xmlns:cx2="http://schemas.microsoft.com/office/drawing/2015/10/21/chartex" xmlns:cx3="http://schemas.microsoft.com/office/drawing/2016/5/9/chartex" xmlns:cx4="http://schemas.microsoft.com/office/drawing/2016/5/10/chartex" xmlns:cx5="http://schemas.microsoft.com/office/drawing/2016/5/11/chartex" xmlns:cx6="http://schemas.microsoft.com/office/drawing/2016/5/12/chartex" xmlns:cx7="http://schemas.microsoft.com/office/drawing/2016/5/13/chartex" xmlns:cx8="http://schemas.microsoft.com/office/drawing/2016/5/14/chartex" xmlns:mc="http://schemas.openxmlformats.org/markup-compatibility/2006" xmlns:aink="http://schemas.microsoft.com/office/drawing/2016/ink" xmlns:am3d="http://schemas.microsoft.com/office/drawing/2017/model3d" xmlns:o="urn:schemas-microsoft-com:office:office" xmlns:r="http://schemas.openxmlformats.org/officeDocument/2006/relationships" xmlns:m="http://schemas.openxmlformats.org/officeDocument/2006/math" xmlns:v="urn:schemas-microsoft-com:vml" xmlns:wp14="http://schemas.microsoft.com/office/word/2010/wordprocessingDrawing" xmlns:wp="http://schemas.openxmlformats.org/drawingml/2006/wordprocessingDrawing" xmlns:w10="urn:schemas-microsoft-com:office:word" xmlns:w="http://schemas.openxmlformats.org/wordprocessingml/2006/main" xmlns:w14="http://schemas.microsoft.com/office/word/2010/wordml" xmlns:w15="http://schemas.microsoft.com/office/word/2012/wordml" xmlns:w16cid="http://schemas.microsoft.com/office/word/2016/wordml/cid" xmlns:w16se="http://schemas.microsoft.com/office/word/2015/wordml/symex" xmlns:wpg="http://schemas.microsoft.com/office/word/2010/wordprocessingGroup" xmlns:wpi="http://schemas.microsoft.com/office/word/2010/wordprocessingInk" xmlns:wne="http://schemas.microsoft.com/office/word/2006/wordml" xmlns:wps="http://schemas.microsoft.com/office/word/2010/wordprocessingShape" xmlns:a="http://schemas.openxmlformats.org/drawingml/2006/main" xmlns:pic="http://schemas.openxmlformats.org/drawingml/2006/picture" xmlns:a14="http://schemas.microsoft.com/office/drawing/2010/main" mc:Ignorable="w14 w15 w16se w16cid wp14">
-  <w:p w14:noSpellErr="1">
+<w:hdr xmlns:wpc="http://schemas.microsoft.com/office/word/2010/wordprocessingCanvas" xmlns:cx="http://schemas.microsoft.com/office/drawing/2014/chartex" xmlns:cx1="http://schemas.microsoft.com/office/drawing/2015/9/8/chartex" xmlns:cx2="http://schemas.microsoft.com/office/drawing/2015/10/21/chartex" xmlns:cx3="http://schemas.microsoft.com/office/drawing/2016/5/9/chartex" xmlns:cx4="http://schemas.microsoft.com/office/drawing/2016/5/10/chartex" xmlns:cx5="http://schemas.microsoft.com/office/drawing/2016/5/11/chartex" xmlns:cx6="http://schemas.microsoft.com/office/drawing/2016/5/12/chartex" xmlns:cx7="http://schemas.microsoft.com/office/drawing/2016/5/13/chartex" xmlns:cx8="http://schemas.microsoft.com/office/drawing/2016/5/14/chartex" xmlns:mc="http://schemas.openxmlformats.org/markup-compatibility/2006" xmlns:aink="http://schemas.microsoft.com/office/drawing/2016/ink" xmlns:am3d="http://schemas.microsoft.com/office/drawing/2017/model3d" xmlns:o="urn:schemas-microsoft-com:office:office" xmlns:r="http://schemas.openxmlformats.org/officeDocument/2006/relationships" xmlns:m="http://schemas.openxmlformats.org/officeDocument/2006/math" xmlns:v="urn:schemas-microsoft-com:vml" xmlns:wp14="http://schemas.microsoft.com/office/word/2010/wordprocessingDrawing" xmlns:wp="http://schemas.openxmlformats.org/drawingml/2006/wordprocessingDrawing" xmlns:w10="urn:schemas-microsoft-com:office:word" xmlns:w="http://schemas.openxmlformats.org/wordprocessingml/2006/main" xmlns:w14="http://schemas.microsoft.com/office/word/2010/wordml" xmlns:w15="http://schemas.microsoft.com/office/word/2012/wordml" xmlns:w16cex="http://schemas.microsoft.com/office/word/2018/wordml/cex" xmlns:w16cid="http://schemas.microsoft.com/office/word/2016/wordml/cid" xmlns:w16="http://schemas.microsoft.com/office/word/2018/wordml" xmlns:w16sdtdh="http://schemas.microsoft.com/office/word/2020/wordml/sdtdatahash" xmlns:w16se="http://schemas.microsoft.com/office/word/2015/wordml/symex" xmlns:wpg="http://schemas.microsoft.com/office/word/2010/wordprocessingGroup" xmlns:wpi="http://schemas.microsoft.com/office/word/2010/wordprocessingInk" xmlns:wne="http://schemas.microsoft.com/office/word/2006/wordml" xmlns:wps="http://schemas.microsoft.com/office/word/2010/wordprocessingShape" mc:Ignorable="w14 w15 w16se w16cid w16 w16cex w16sdtdh wp14">
+  <w:p>
     <w:pPr>
       <w:pStyle w:val="NormalWeb"/>
     </w:pPr>
@@ -1773,7 +1669,7 @@
           <wp:extent cx="1638300" cy="1189494"/>
           <wp:effectExtent l="0" t="0" r="0" b="0"/>
           <wp:wrapNone/>
-          <wp:docPr id="4" name="Imagen 4" title=""/>
+          <wp:docPr id="4" name="Imagen 4"/>
           <wp:cNvGraphicFramePr>
             <a:graphicFrameLocks xmlns:a="http://schemas.openxmlformats.org/drawingml/2006/main" noChangeAspect="1"/>
           </wp:cNvGraphicFramePr>
@@ -1786,7 +1682,7 @@
                 </pic:nvPicPr>
                 <pic:blipFill>
                   <a:blip r:embed="rId1">
-                    <a:extLst xmlns:a="http://schemas.openxmlformats.org/drawingml/2006/main">
+                    <a:extLst>
                       <a:ext uri="{28A0092B-C50C-407E-A947-70E740481C1C}">
                         <a14:useLocalDpi xmlns:a14="http://schemas.microsoft.com/office/drawing/2010/main" val="0"/>
                       </a:ext>
@@ -1797,7 +1693,7 @@
                   </a:stretch>
                 </pic:blipFill>
                 <pic:spPr>
-                  <a:xfrm rot="0" flipH="0" flipV="0">
+                  <a:xfrm>
                     <a:off x="0" y="0"/>
                     <a:ext cx="1638300" cy="1189494"/>
                   </a:xfrm>
@@ -1930,119 +1826,7 @@
 </file>
 
 <file path=word/numbering.xml><?xml version="1.0" encoding="utf-8"?>
-<w:numbering xmlns:wpc="http://schemas.microsoft.com/office/word/2010/wordprocessingCanvas" xmlns:cx="http://schemas.microsoft.com/office/drawing/2014/chartex" xmlns:cx1="http://schemas.microsoft.com/office/drawing/2015/9/8/chartex" xmlns:cx2="http://schemas.microsoft.com/office/drawing/2015/10/21/chartex" xmlns:cx3="http://schemas.microsoft.com/office/drawing/2016/5/9/chartex" xmlns:cx4="http://schemas.microsoft.com/office/drawing/2016/5/10/chartex" xmlns:cx5="http://schemas.microsoft.com/office/drawing/2016/5/11/chartex" xmlns:cx6="http://schemas.microsoft.com/office/drawing/2016/5/12/chartex" xmlns:cx7="http://schemas.microsoft.com/office/drawing/2016/5/13/chartex" xmlns:cx8="http://schemas.microsoft.com/office/drawing/2016/5/14/chartex" xmlns:mc="http://schemas.openxmlformats.org/markup-compatibility/2006" xmlns:aink="http://schemas.microsoft.com/office/drawing/2016/ink" xmlns:am3d="http://schemas.microsoft.com/office/drawing/2017/model3d" xmlns:o="urn:schemas-microsoft-com:office:office" xmlns:r="http://schemas.openxmlformats.org/officeDocument/2006/relationships" xmlns:m="http://schemas.openxmlformats.org/officeDocument/2006/math" xmlns:v="urn:schemas-microsoft-com:vml" xmlns:wp14="http://schemas.microsoft.com/office/word/2010/wordprocessingDrawing" xmlns:wp="http://schemas.openxmlformats.org/drawingml/2006/wordprocessingDrawing" xmlns:w10="urn:schemas-microsoft-com:office:word" xmlns:w="http://schemas.openxmlformats.org/wordprocessingml/2006/main" xmlns:w14="http://schemas.microsoft.com/office/word/2010/wordml" xmlns:w15="http://schemas.microsoft.com/office/word/2012/wordml" xmlns:w16cid="http://schemas.microsoft.com/office/word/2016/wordml/cid" xmlns:w16se="http://schemas.microsoft.com/office/word/2015/wordml/symex" xmlns:wpg="http://schemas.microsoft.com/office/word/2010/wordprocessingGroup" xmlns:wpi="http://schemas.microsoft.com/office/word/2010/wordprocessingInk" xmlns:wne="http://schemas.microsoft.com/office/word/2006/wordml" xmlns:wps="http://schemas.microsoft.com/office/word/2010/wordprocessingShape" mc:Ignorable="w14 w15 w16se w16cid wp14">
-  <w:abstractNum xmlns:w="http://schemas.openxmlformats.org/wordprocessingml/2006/main" w:abstractNumId="19">
-    <w:nsid w:val="74c6ed62"/>
-    <w:multiLevelType xmlns:w="http://schemas.openxmlformats.org/wordprocessingml/2006/main" w:val="hybridMultilevel"/>
-    <w:lvl xmlns:w="http://schemas.openxmlformats.org/wordprocessingml/2006/main" w:ilvl="0">
-      <w:start w:val="1"/>
-      <w:numFmt w:val="bullet"/>
-      <w:lvlText w:val=""/>
-      <w:lvlJc w:val="left"/>
-      <w:pPr>
-        <w:ind w:left="720" w:hanging="360"/>
-      </w:pPr>
-      <w:rPr>
-        <w:rFonts w:hint="default" w:ascii="Symbol" w:hAnsi="Symbol"/>
-      </w:rPr>
-    </w:lvl>
-    <w:lvl xmlns:w="http://schemas.openxmlformats.org/wordprocessingml/2006/main" w:ilvl="1">
-      <w:start w:val="1"/>
-      <w:numFmt w:val="bullet"/>
-      <w:lvlText w:val="o"/>
-      <w:lvlJc w:val="left"/>
-      <w:pPr>
-        <w:ind w:left="1440" w:hanging="360"/>
-      </w:pPr>
-      <w:rPr>
-        <w:rFonts w:hint="default" w:ascii="Courier New" w:hAnsi="Courier New"/>
-      </w:rPr>
-    </w:lvl>
-    <w:lvl xmlns:w="http://schemas.openxmlformats.org/wordprocessingml/2006/main" w:ilvl="2">
-      <w:start w:val="1"/>
-      <w:numFmt w:val="bullet"/>
-      <w:lvlText w:val=""/>
-      <w:lvlJc w:val="left"/>
-      <w:pPr>
-        <w:ind w:left="2160" w:hanging="360"/>
-      </w:pPr>
-      <w:rPr>
-        <w:rFonts w:hint="default" w:ascii="Wingdings" w:hAnsi="Wingdings"/>
-      </w:rPr>
-    </w:lvl>
-    <w:lvl xmlns:w="http://schemas.openxmlformats.org/wordprocessingml/2006/main" w:ilvl="3">
-      <w:start w:val="1"/>
-      <w:numFmt w:val="bullet"/>
-      <w:lvlText w:val=""/>
-      <w:lvlJc w:val="left"/>
-      <w:pPr>
-        <w:ind w:left="2880" w:hanging="360"/>
-      </w:pPr>
-      <w:rPr>
-        <w:rFonts w:hint="default" w:ascii="Symbol" w:hAnsi="Symbol"/>
-      </w:rPr>
-    </w:lvl>
-    <w:lvl xmlns:w="http://schemas.openxmlformats.org/wordprocessingml/2006/main" w:ilvl="4">
-      <w:start w:val="1"/>
-      <w:numFmt w:val="bullet"/>
-      <w:lvlText w:val="o"/>
-      <w:lvlJc w:val="left"/>
-      <w:pPr>
-        <w:ind w:left="3600" w:hanging="360"/>
-      </w:pPr>
-      <w:rPr>
-        <w:rFonts w:hint="default" w:ascii="Courier New" w:hAnsi="Courier New"/>
-      </w:rPr>
-    </w:lvl>
-    <w:lvl xmlns:w="http://schemas.openxmlformats.org/wordprocessingml/2006/main" w:ilvl="5">
-      <w:start w:val="1"/>
-      <w:numFmt w:val="bullet"/>
-      <w:lvlText w:val=""/>
-      <w:lvlJc w:val="left"/>
-      <w:pPr>
-        <w:ind w:left="4320" w:hanging="360"/>
-      </w:pPr>
-      <w:rPr>
-        <w:rFonts w:hint="default" w:ascii="Wingdings" w:hAnsi="Wingdings"/>
-      </w:rPr>
-    </w:lvl>
-    <w:lvl xmlns:w="http://schemas.openxmlformats.org/wordprocessingml/2006/main" w:ilvl="6">
-      <w:start w:val="1"/>
-      <w:numFmt w:val="bullet"/>
-      <w:lvlText w:val=""/>
-      <w:lvlJc w:val="left"/>
-      <w:pPr>
-        <w:ind w:left="5040" w:hanging="360"/>
-      </w:pPr>
-      <w:rPr>
-        <w:rFonts w:hint="default" w:ascii="Symbol" w:hAnsi="Symbol"/>
-      </w:rPr>
-    </w:lvl>
-    <w:lvl xmlns:w="http://schemas.openxmlformats.org/wordprocessingml/2006/main" w:ilvl="7">
-      <w:start w:val="1"/>
-      <w:numFmt w:val="bullet"/>
-      <w:lvlText w:val="o"/>
-      <w:lvlJc w:val="left"/>
-      <w:pPr>
-        <w:ind w:left="5760" w:hanging="360"/>
-      </w:pPr>
-      <w:rPr>
-        <w:rFonts w:hint="default" w:ascii="Courier New" w:hAnsi="Courier New"/>
-      </w:rPr>
-    </w:lvl>
-    <w:lvl xmlns:w="http://schemas.openxmlformats.org/wordprocessingml/2006/main" w:ilvl="8">
-      <w:start w:val="1"/>
-      <w:numFmt w:val="bullet"/>
-      <w:lvlText w:val=""/>
-      <w:lvlJc w:val="left"/>
-      <w:pPr>
-        <w:ind w:left="6480" w:hanging="360"/>
-      </w:pPr>
-      <w:rPr>
-        <w:rFonts w:hint="default" w:ascii="Wingdings" w:hAnsi="Wingdings"/>
-      </w:rPr>
-    </w:lvl>
-  </w:abstractNum>
+<w:numbering xmlns:wpc="http://schemas.microsoft.com/office/word/2010/wordprocessingCanvas" xmlns:cx="http://schemas.microsoft.com/office/drawing/2014/chartex" xmlns:cx1="http://schemas.microsoft.com/office/drawing/2015/9/8/chartex" xmlns:cx2="http://schemas.microsoft.com/office/drawing/2015/10/21/chartex" xmlns:cx3="http://schemas.microsoft.com/office/drawing/2016/5/9/chartex" xmlns:cx4="http://schemas.microsoft.com/office/drawing/2016/5/10/chartex" xmlns:cx5="http://schemas.microsoft.com/office/drawing/2016/5/11/chartex" xmlns:cx6="http://schemas.microsoft.com/office/drawing/2016/5/12/chartex" xmlns:cx7="http://schemas.microsoft.com/office/drawing/2016/5/13/chartex" xmlns:cx8="http://schemas.microsoft.com/office/drawing/2016/5/14/chartex" xmlns:mc="http://schemas.openxmlformats.org/markup-compatibility/2006" xmlns:aink="http://schemas.microsoft.com/office/drawing/2016/ink" xmlns:am3d="http://schemas.microsoft.com/office/drawing/2017/model3d" xmlns:o="urn:schemas-microsoft-com:office:office" xmlns:r="http://schemas.openxmlformats.org/officeDocument/2006/relationships" xmlns:m="http://schemas.openxmlformats.org/officeDocument/2006/math" xmlns:v="urn:schemas-microsoft-com:vml" xmlns:wp14="http://schemas.microsoft.com/office/word/2010/wordprocessingDrawing" xmlns:wp="http://schemas.openxmlformats.org/drawingml/2006/wordprocessingDrawing" xmlns:w10="urn:schemas-microsoft-com:office:word" xmlns:w="http://schemas.openxmlformats.org/wordprocessingml/2006/main" xmlns:w14="http://schemas.microsoft.com/office/word/2010/wordml" xmlns:w15="http://schemas.microsoft.com/office/word/2012/wordml" xmlns:w16cex="http://schemas.microsoft.com/office/word/2018/wordml/cex" xmlns:w16cid="http://schemas.microsoft.com/office/word/2016/wordml/cid" xmlns:w16="http://schemas.microsoft.com/office/word/2018/wordml" xmlns:w16sdtdh="http://schemas.microsoft.com/office/word/2020/wordml/sdtdatahash" xmlns:w16se="http://schemas.microsoft.com/office/word/2015/wordml/symex" xmlns:wpg="http://schemas.microsoft.com/office/word/2010/wordprocessingGroup" xmlns:wpi="http://schemas.microsoft.com/office/word/2010/wordprocessingInk" xmlns:wne="http://schemas.microsoft.com/office/word/2006/wordml" xmlns:wps="http://schemas.microsoft.com/office/word/2010/wordprocessingShape" mc:Ignorable="w14 w15 w16se w16cid w16 w16cex w16sdtdh wp14">
   <w:abstractNum w:abstractNumId="0" w15:restartNumberingAfterBreak="0">
     <w:nsid w:val="0AE52305"/>
     <w:multiLevelType w:val="multilevel"/>
@@ -2059,7 +1843,7 @@
         <w:ind w:left="720" w:hanging="360"/>
       </w:pPr>
       <w:rPr>
-        <w:rFonts w:hint="default" w:ascii="Symbol" w:hAnsi="Symbol"/>
+        <w:rFonts w:ascii="Symbol" w:hAnsi="Symbol" w:hint="default"/>
         <w:sz w:val="20"/>
       </w:rPr>
     </w:lvl>
@@ -2075,7 +1859,7 @@
         <w:ind w:left="1440" w:hanging="360"/>
       </w:pPr>
       <w:rPr>
-        <w:rFonts w:hint="default" w:ascii="Courier New" w:hAnsi="Courier New"/>
+        <w:rFonts w:ascii="Courier New" w:hAnsi="Courier New" w:hint="default"/>
         <w:sz w:val="20"/>
       </w:rPr>
     </w:lvl>
@@ -2091,7 +1875,7 @@
         <w:ind w:left="2160" w:hanging="360"/>
       </w:pPr>
       <w:rPr>
-        <w:rFonts w:hint="default" w:ascii="Wingdings" w:hAnsi="Wingdings"/>
+        <w:rFonts w:ascii="Wingdings" w:hAnsi="Wingdings" w:hint="default"/>
         <w:sz w:val="20"/>
       </w:rPr>
     </w:lvl>
@@ -2107,7 +1891,7 @@
         <w:ind w:left="2880" w:hanging="360"/>
       </w:pPr>
       <w:rPr>
-        <w:rFonts w:hint="default" w:ascii="Wingdings" w:hAnsi="Wingdings"/>
+        <w:rFonts w:ascii="Wingdings" w:hAnsi="Wingdings" w:hint="default"/>
         <w:sz w:val="20"/>
       </w:rPr>
     </w:lvl>
@@ -2123,7 +1907,7 @@
         <w:ind w:left="3600" w:hanging="360"/>
       </w:pPr>
       <w:rPr>
-        <w:rFonts w:hint="default" w:ascii="Wingdings" w:hAnsi="Wingdings"/>
+        <w:rFonts w:ascii="Wingdings" w:hAnsi="Wingdings" w:hint="default"/>
         <w:sz w:val="20"/>
       </w:rPr>
     </w:lvl>
@@ -2139,7 +1923,7 @@
         <w:ind w:left="4320" w:hanging="360"/>
       </w:pPr>
       <w:rPr>
-        <w:rFonts w:hint="default" w:ascii="Wingdings" w:hAnsi="Wingdings"/>
+        <w:rFonts w:ascii="Wingdings" w:hAnsi="Wingdings" w:hint="default"/>
         <w:sz w:val="20"/>
       </w:rPr>
     </w:lvl>
@@ -2155,7 +1939,7 @@
         <w:ind w:left="5040" w:hanging="360"/>
       </w:pPr>
       <w:rPr>
-        <w:rFonts w:hint="default" w:ascii="Wingdings" w:hAnsi="Wingdings"/>
+        <w:rFonts w:ascii="Wingdings" w:hAnsi="Wingdings" w:hint="default"/>
         <w:sz w:val="20"/>
       </w:rPr>
     </w:lvl>
@@ -2171,7 +1955,7 @@
         <w:ind w:left="5760" w:hanging="360"/>
       </w:pPr>
       <w:rPr>
-        <w:rFonts w:hint="default" w:ascii="Wingdings" w:hAnsi="Wingdings"/>
+        <w:rFonts w:ascii="Wingdings" w:hAnsi="Wingdings" w:hint="default"/>
         <w:sz w:val="20"/>
       </w:rPr>
     </w:lvl>
@@ -2187,7 +1971,7 @@
         <w:ind w:left="6480" w:hanging="360"/>
       </w:pPr>
       <w:rPr>
-        <w:rFonts w:hint="default" w:ascii="Wingdings" w:hAnsi="Wingdings"/>
+        <w:rFonts w:ascii="Wingdings" w:hAnsi="Wingdings" w:hint="default"/>
         <w:sz w:val="20"/>
       </w:rPr>
     </w:lvl>
@@ -2208,7 +1992,7 @@
         <w:ind w:left="720" w:hanging="360"/>
       </w:pPr>
       <w:rPr>
-        <w:rFonts w:hint="default" w:ascii="Symbol" w:hAnsi="Symbol"/>
+        <w:rFonts w:ascii="Symbol" w:hAnsi="Symbol" w:hint="default"/>
         <w:sz w:val="20"/>
       </w:rPr>
     </w:lvl>
@@ -2224,7 +2008,7 @@
         <w:ind w:left="1440" w:hanging="360"/>
       </w:pPr>
       <w:rPr>
-        <w:rFonts w:hint="default" w:ascii="Courier New" w:hAnsi="Courier New"/>
+        <w:rFonts w:ascii="Courier New" w:hAnsi="Courier New" w:hint="default"/>
         <w:sz w:val="20"/>
       </w:rPr>
     </w:lvl>
@@ -2240,7 +2024,7 @@
         <w:ind w:left="2160" w:hanging="360"/>
       </w:pPr>
       <w:rPr>
-        <w:rFonts w:hint="default" w:ascii="Wingdings" w:hAnsi="Wingdings"/>
+        <w:rFonts w:ascii="Wingdings" w:hAnsi="Wingdings" w:hint="default"/>
         <w:sz w:val="20"/>
       </w:rPr>
     </w:lvl>
@@ -2256,7 +2040,7 @@
         <w:ind w:left="2880" w:hanging="360"/>
       </w:pPr>
       <w:rPr>
-        <w:rFonts w:hint="default" w:ascii="Wingdings" w:hAnsi="Wingdings"/>
+        <w:rFonts w:ascii="Wingdings" w:hAnsi="Wingdings" w:hint="default"/>
         <w:sz w:val="20"/>
       </w:rPr>
     </w:lvl>
@@ -2272,7 +2056,7 @@
         <w:ind w:left="3600" w:hanging="360"/>
       </w:pPr>
       <w:rPr>
-        <w:rFonts w:hint="default" w:ascii="Wingdings" w:hAnsi="Wingdings"/>
+        <w:rFonts w:ascii="Wingdings" w:hAnsi="Wingdings" w:hint="default"/>
         <w:sz w:val="20"/>
       </w:rPr>
     </w:lvl>
@@ -2288,7 +2072,7 @@
         <w:ind w:left="4320" w:hanging="360"/>
       </w:pPr>
       <w:rPr>
-        <w:rFonts w:hint="default" w:ascii="Wingdings" w:hAnsi="Wingdings"/>
+        <w:rFonts w:ascii="Wingdings" w:hAnsi="Wingdings" w:hint="default"/>
         <w:sz w:val="20"/>
       </w:rPr>
     </w:lvl>
@@ -2304,7 +2088,7 @@
         <w:ind w:left="5040" w:hanging="360"/>
       </w:pPr>
       <w:rPr>
-        <w:rFonts w:hint="default" w:ascii="Wingdings" w:hAnsi="Wingdings"/>
+        <w:rFonts w:ascii="Wingdings" w:hAnsi="Wingdings" w:hint="default"/>
         <w:sz w:val="20"/>
       </w:rPr>
     </w:lvl>
@@ -2320,7 +2104,7 @@
         <w:ind w:left="5760" w:hanging="360"/>
       </w:pPr>
       <w:rPr>
-        <w:rFonts w:hint="default" w:ascii="Wingdings" w:hAnsi="Wingdings"/>
+        <w:rFonts w:ascii="Wingdings" w:hAnsi="Wingdings" w:hint="default"/>
         <w:sz w:val="20"/>
       </w:rPr>
     </w:lvl>
@@ -2336,7 +2120,7 @@
         <w:ind w:left="6480" w:hanging="360"/>
       </w:pPr>
       <w:rPr>
-        <w:rFonts w:hint="default" w:ascii="Wingdings" w:hAnsi="Wingdings"/>
+        <w:rFonts w:ascii="Wingdings" w:hAnsi="Wingdings" w:hint="default"/>
         <w:sz w:val="20"/>
       </w:rPr>
     </w:lvl>
@@ -2357,7 +2141,7 @@
         <w:ind w:left="720" w:hanging="360"/>
       </w:pPr>
       <w:rPr>
-        <w:rFonts w:hint="default" w:ascii="Symbol" w:hAnsi="Symbol"/>
+        <w:rFonts w:ascii="Symbol" w:hAnsi="Symbol" w:hint="default"/>
         <w:sz w:val="20"/>
       </w:rPr>
     </w:lvl>
@@ -2373,7 +2157,7 @@
         <w:ind w:left="1440" w:hanging="360"/>
       </w:pPr>
       <w:rPr>
-        <w:rFonts w:hint="default" w:ascii="Courier New" w:hAnsi="Courier New"/>
+        <w:rFonts w:ascii="Courier New" w:hAnsi="Courier New" w:hint="default"/>
         <w:sz w:val="20"/>
       </w:rPr>
     </w:lvl>
@@ -2389,7 +2173,7 @@
         <w:ind w:left="2160" w:hanging="360"/>
       </w:pPr>
       <w:rPr>
-        <w:rFonts w:hint="default" w:ascii="Wingdings" w:hAnsi="Wingdings"/>
+        <w:rFonts w:ascii="Wingdings" w:hAnsi="Wingdings" w:hint="default"/>
         <w:sz w:val="20"/>
       </w:rPr>
     </w:lvl>
@@ -2405,7 +2189,7 @@
         <w:ind w:left="2880" w:hanging="360"/>
       </w:pPr>
       <w:rPr>
-        <w:rFonts w:hint="default" w:ascii="Wingdings" w:hAnsi="Wingdings"/>
+        <w:rFonts w:ascii="Wingdings" w:hAnsi="Wingdings" w:hint="default"/>
         <w:sz w:val="20"/>
       </w:rPr>
     </w:lvl>
@@ -2421,7 +2205,7 @@
         <w:ind w:left="3600" w:hanging="360"/>
       </w:pPr>
       <w:rPr>
-        <w:rFonts w:hint="default" w:ascii="Wingdings" w:hAnsi="Wingdings"/>
+        <w:rFonts w:ascii="Wingdings" w:hAnsi="Wingdings" w:hint="default"/>
         <w:sz w:val="20"/>
       </w:rPr>
     </w:lvl>
@@ -2437,7 +2221,7 @@
         <w:ind w:left="4320" w:hanging="360"/>
       </w:pPr>
       <w:rPr>
-        <w:rFonts w:hint="default" w:ascii="Wingdings" w:hAnsi="Wingdings"/>
+        <w:rFonts w:ascii="Wingdings" w:hAnsi="Wingdings" w:hint="default"/>
         <w:sz w:val="20"/>
       </w:rPr>
     </w:lvl>
@@ -2453,7 +2237,7 @@
         <w:ind w:left="5040" w:hanging="360"/>
       </w:pPr>
       <w:rPr>
-        <w:rFonts w:hint="default" w:ascii="Wingdings" w:hAnsi="Wingdings"/>
+        <w:rFonts w:ascii="Wingdings" w:hAnsi="Wingdings" w:hint="default"/>
         <w:sz w:val="20"/>
       </w:rPr>
     </w:lvl>
@@ -2469,7 +2253,7 @@
         <w:ind w:left="5760" w:hanging="360"/>
       </w:pPr>
       <w:rPr>
-        <w:rFonts w:hint="default" w:ascii="Wingdings" w:hAnsi="Wingdings"/>
+        <w:rFonts w:ascii="Wingdings" w:hAnsi="Wingdings" w:hint="default"/>
         <w:sz w:val="20"/>
       </w:rPr>
     </w:lvl>
@@ -2485,7 +2269,7 @@
         <w:ind w:left="6480" w:hanging="360"/>
       </w:pPr>
       <w:rPr>
-        <w:rFonts w:hint="default" w:ascii="Wingdings" w:hAnsi="Wingdings"/>
+        <w:rFonts w:ascii="Wingdings" w:hAnsi="Wingdings" w:hint="default"/>
         <w:sz w:val="20"/>
       </w:rPr>
     </w:lvl>
@@ -2506,7 +2290,7 @@
         <w:ind w:left="720" w:hanging="360"/>
       </w:pPr>
       <w:rPr>
-        <w:rFonts w:hint="default" w:ascii="Symbol" w:hAnsi="Symbol"/>
+        <w:rFonts w:ascii="Symbol" w:hAnsi="Symbol" w:hint="default"/>
         <w:sz w:val="20"/>
       </w:rPr>
     </w:lvl>
@@ -2522,7 +2306,7 @@
         <w:ind w:left="1440" w:hanging="360"/>
       </w:pPr>
       <w:rPr>
-        <w:rFonts w:hint="default" w:ascii="Courier New" w:hAnsi="Courier New"/>
+        <w:rFonts w:ascii="Courier New" w:hAnsi="Courier New" w:hint="default"/>
         <w:sz w:val="20"/>
       </w:rPr>
     </w:lvl>
@@ -2538,7 +2322,7 @@
         <w:ind w:left="2160" w:hanging="360"/>
       </w:pPr>
       <w:rPr>
-        <w:rFonts w:hint="default" w:ascii="Wingdings" w:hAnsi="Wingdings"/>
+        <w:rFonts w:ascii="Wingdings" w:hAnsi="Wingdings" w:hint="default"/>
         <w:sz w:val="20"/>
       </w:rPr>
     </w:lvl>
@@ -2554,7 +2338,7 @@
         <w:ind w:left="2880" w:hanging="360"/>
       </w:pPr>
       <w:rPr>
-        <w:rFonts w:hint="default" w:ascii="Wingdings" w:hAnsi="Wingdings"/>
+        <w:rFonts w:ascii="Wingdings" w:hAnsi="Wingdings" w:hint="default"/>
         <w:sz w:val="20"/>
       </w:rPr>
     </w:lvl>
@@ -2570,7 +2354,7 @@
         <w:ind w:left="3600" w:hanging="360"/>
       </w:pPr>
       <w:rPr>
-        <w:rFonts w:hint="default" w:ascii="Wingdings" w:hAnsi="Wingdings"/>
+        <w:rFonts w:ascii="Wingdings" w:hAnsi="Wingdings" w:hint="default"/>
         <w:sz w:val="20"/>
       </w:rPr>
     </w:lvl>
@@ -2586,7 +2370,7 @@
         <w:ind w:left="4320" w:hanging="360"/>
       </w:pPr>
       <w:rPr>
-        <w:rFonts w:hint="default" w:ascii="Wingdings" w:hAnsi="Wingdings"/>
+        <w:rFonts w:ascii="Wingdings" w:hAnsi="Wingdings" w:hint="default"/>
         <w:sz w:val="20"/>
       </w:rPr>
     </w:lvl>
@@ -2602,7 +2386,7 @@
         <w:ind w:left="5040" w:hanging="360"/>
       </w:pPr>
       <w:rPr>
-        <w:rFonts w:hint="default" w:ascii="Wingdings" w:hAnsi="Wingdings"/>
+        <w:rFonts w:ascii="Wingdings" w:hAnsi="Wingdings" w:hint="default"/>
         <w:sz w:val="20"/>
       </w:rPr>
     </w:lvl>
@@ -2618,7 +2402,7 @@
         <w:ind w:left="5760" w:hanging="360"/>
       </w:pPr>
       <w:rPr>
-        <w:rFonts w:hint="default" w:ascii="Wingdings" w:hAnsi="Wingdings"/>
+        <w:rFonts w:ascii="Wingdings" w:hAnsi="Wingdings" w:hint="default"/>
         <w:sz w:val="20"/>
       </w:rPr>
     </w:lvl>
@@ -2634,7 +2418,7 @@
         <w:ind w:left="6480" w:hanging="360"/>
       </w:pPr>
       <w:rPr>
-        <w:rFonts w:hint="default" w:ascii="Wingdings" w:hAnsi="Wingdings"/>
+        <w:rFonts w:ascii="Wingdings" w:hAnsi="Wingdings" w:hint="default"/>
         <w:sz w:val="20"/>
       </w:rPr>
     </w:lvl>
@@ -2655,7 +2439,7 @@
         <w:ind w:left="720" w:hanging="360"/>
       </w:pPr>
       <w:rPr>
-        <w:rFonts w:hint="default" w:ascii="Symbol" w:hAnsi="Symbol"/>
+        <w:rFonts w:ascii="Symbol" w:hAnsi="Symbol" w:hint="default"/>
         <w:sz w:val="20"/>
       </w:rPr>
     </w:lvl>
@@ -2671,7 +2455,7 @@
         <w:ind w:left="1440" w:hanging="360"/>
       </w:pPr>
       <w:rPr>
-        <w:rFonts w:hint="default" w:ascii="Courier New" w:hAnsi="Courier New"/>
+        <w:rFonts w:ascii="Courier New" w:hAnsi="Courier New" w:hint="default"/>
         <w:sz w:val="20"/>
       </w:rPr>
     </w:lvl>
@@ -2687,7 +2471,7 @@
         <w:ind w:left="2160" w:hanging="360"/>
       </w:pPr>
       <w:rPr>
-        <w:rFonts w:hint="default" w:ascii="Wingdings" w:hAnsi="Wingdings"/>
+        <w:rFonts w:ascii="Wingdings" w:hAnsi="Wingdings" w:hint="default"/>
         <w:sz w:val="20"/>
       </w:rPr>
     </w:lvl>
@@ -2703,7 +2487,7 @@
         <w:ind w:left="2880" w:hanging="360"/>
       </w:pPr>
       <w:rPr>
-        <w:rFonts w:hint="default" w:ascii="Wingdings" w:hAnsi="Wingdings"/>
+        <w:rFonts w:ascii="Wingdings" w:hAnsi="Wingdings" w:hint="default"/>
         <w:sz w:val="20"/>
       </w:rPr>
     </w:lvl>
@@ -2719,7 +2503,7 @@
         <w:ind w:left="3600" w:hanging="360"/>
       </w:pPr>
       <w:rPr>
-        <w:rFonts w:hint="default" w:ascii="Wingdings" w:hAnsi="Wingdings"/>
+        <w:rFonts w:ascii="Wingdings" w:hAnsi="Wingdings" w:hint="default"/>
         <w:sz w:val="20"/>
       </w:rPr>
     </w:lvl>
@@ -2735,7 +2519,7 @@
         <w:ind w:left="4320" w:hanging="360"/>
       </w:pPr>
       <w:rPr>
-        <w:rFonts w:hint="default" w:ascii="Wingdings" w:hAnsi="Wingdings"/>
+        <w:rFonts w:ascii="Wingdings" w:hAnsi="Wingdings" w:hint="default"/>
         <w:sz w:val="20"/>
       </w:rPr>
     </w:lvl>
@@ -2751,7 +2535,7 @@
         <w:ind w:left="5040" w:hanging="360"/>
       </w:pPr>
       <w:rPr>
-        <w:rFonts w:hint="default" w:ascii="Wingdings" w:hAnsi="Wingdings"/>
+        <w:rFonts w:ascii="Wingdings" w:hAnsi="Wingdings" w:hint="default"/>
         <w:sz w:val="20"/>
       </w:rPr>
     </w:lvl>
@@ -2767,7 +2551,7 @@
         <w:ind w:left="5760" w:hanging="360"/>
       </w:pPr>
       <w:rPr>
-        <w:rFonts w:hint="default" w:ascii="Wingdings" w:hAnsi="Wingdings"/>
+        <w:rFonts w:ascii="Wingdings" w:hAnsi="Wingdings" w:hint="default"/>
         <w:sz w:val="20"/>
       </w:rPr>
     </w:lvl>
@@ -2783,7 +2567,7 @@
         <w:ind w:left="6480" w:hanging="360"/>
       </w:pPr>
       <w:rPr>
-        <w:rFonts w:hint="default" w:ascii="Wingdings" w:hAnsi="Wingdings"/>
+        <w:rFonts w:ascii="Wingdings" w:hAnsi="Wingdings" w:hint="default"/>
         <w:sz w:val="20"/>
       </w:rPr>
     </w:lvl>
@@ -2804,7 +2588,7 @@
         <w:ind w:left="720" w:hanging="360"/>
       </w:pPr>
       <w:rPr>
-        <w:rFonts w:hint="default" w:ascii="Symbol" w:hAnsi="Symbol"/>
+        <w:rFonts w:ascii="Symbol" w:hAnsi="Symbol" w:hint="default"/>
         <w:sz w:val="20"/>
       </w:rPr>
     </w:lvl>
@@ -2820,7 +2604,7 @@
         <w:ind w:left="1440" w:hanging="360"/>
       </w:pPr>
       <w:rPr>
-        <w:rFonts w:hint="default" w:ascii="Courier New" w:hAnsi="Courier New"/>
+        <w:rFonts w:ascii="Courier New" w:hAnsi="Courier New" w:hint="default"/>
         <w:sz w:val="20"/>
       </w:rPr>
     </w:lvl>
@@ -2836,7 +2620,7 @@
         <w:ind w:left="2160" w:hanging="360"/>
       </w:pPr>
       <w:rPr>
-        <w:rFonts w:hint="default" w:ascii="Wingdings" w:hAnsi="Wingdings"/>
+        <w:rFonts w:ascii="Wingdings" w:hAnsi="Wingdings" w:hint="default"/>
         <w:sz w:val="20"/>
       </w:rPr>
     </w:lvl>
@@ -2852,7 +2636,7 @@
         <w:ind w:left="2880" w:hanging="360"/>
       </w:pPr>
       <w:rPr>
-        <w:rFonts w:hint="default" w:ascii="Wingdings" w:hAnsi="Wingdings"/>
+        <w:rFonts w:ascii="Wingdings" w:hAnsi="Wingdings" w:hint="default"/>
         <w:sz w:val="20"/>
       </w:rPr>
     </w:lvl>
@@ -2868,7 +2652,7 @@
         <w:ind w:left="3600" w:hanging="360"/>
       </w:pPr>
       <w:rPr>
-        <w:rFonts w:hint="default" w:ascii="Wingdings" w:hAnsi="Wingdings"/>
+        <w:rFonts w:ascii="Wingdings" w:hAnsi="Wingdings" w:hint="default"/>
         <w:sz w:val="20"/>
       </w:rPr>
     </w:lvl>
@@ -2884,7 +2668,7 @@
         <w:ind w:left="4320" w:hanging="360"/>
       </w:pPr>
       <w:rPr>
-        <w:rFonts w:hint="default" w:ascii="Wingdings" w:hAnsi="Wingdings"/>
+        <w:rFonts w:ascii="Wingdings" w:hAnsi="Wingdings" w:hint="default"/>
         <w:sz w:val="20"/>
       </w:rPr>
     </w:lvl>
@@ -2900,7 +2684,7 @@
         <w:ind w:left="5040" w:hanging="360"/>
       </w:pPr>
       <w:rPr>
-        <w:rFonts w:hint="default" w:ascii="Wingdings" w:hAnsi="Wingdings"/>
+        <w:rFonts w:ascii="Wingdings" w:hAnsi="Wingdings" w:hint="default"/>
         <w:sz w:val="20"/>
       </w:rPr>
     </w:lvl>
@@ -2916,7 +2700,7 @@
         <w:ind w:left="5760" w:hanging="360"/>
       </w:pPr>
       <w:rPr>
-        <w:rFonts w:hint="default" w:ascii="Wingdings" w:hAnsi="Wingdings"/>
+        <w:rFonts w:ascii="Wingdings" w:hAnsi="Wingdings" w:hint="default"/>
         <w:sz w:val="20"/>
       </w:rPr>
     </w:lvl>
@@ -2932,7 +2716,7 @@
         <w:ind w:left="6480" w:hanging="360"/>
       </w:pPr>
       <w:rPr>
-        <w:rFonts w:hint="default" w:ascii="Wingdings" w:hAnsi="Wingdings"/>
+        <w:rFonts w:ascii="Wingdings" w:hAnsi="Wingdings" w:hint="default"/>
         <w:sz w:val="20"/>
       </w:rPr>
     </w:lvl>
@@ -2953,7 +2737,7 @@
         <w:ind w:left="720" w:hanging="360"/>
       </w:pPr>
       <w:rPr>
-        <w:rFonts w:hint="default" w:ascii="Symbol" w:hAnsi="Symbol"/>
+        <w:rFonts w:ascii="Symbol" w:hAnsi="Symbol" w:hint="default"/>
         <w:sz w:val="20"/>
       </w:rPr>
     </w:lvl>
@@ -2969,7 +2753,7 @@
         <w:ind w:left="1440" w:hanging="360"/>
       </w:pPr>
       <w:rPr>
-        <w:rFonts w:hint="default" w:ascii="Courier New" w:hAnsi="Courier New"/>
+        <w:rFonts w:ascii="Courier New" w:hAnsi="Courier New" w:hint="default"/>
         <w:sz w:val="20"/>
       </w:rPr>
     </w:lvl>
@@ -2985,7 +2769,7 @@
         <w:ind w:left="2160" w:hanging="360"/>
       </w:pPr>
       <w:rPr>
-        <w:rFonts w:hint="default" w:ascii="Wingdings" w:hAnsi="Wingdings"/>
+        <w:rFonts w:ascii="Wingdings" w:hAnsi="Wingdings" w:hint="default"/>
         <w:sz w:val="20"/>
       </w:rPr>
     </w:lvl>
@@ -3001,7 +2785,7 @@
         <w:ind w:left="2880" w:hanging="360"/>
       </w:pPr>
       <w:rPr>
-        <w:rFonts w:hint="default" w:ascii="Wingdings" w:hAnsi="Wingdings"/>
+        <w:rFonts w:ascii="Wingdings" w:hAnsi="Wingdings" w:hint="default"/>
         <w:sz w:val="20"/>
       </w:rPr>
     </w:lvl>
@@ -3017,7 +2801,7 @@
         <w:ind w:left="3600" w:hanging="360"/>
       </w:pPr>
       <w:rPr>
-        <w:rFonts w:hint="default" w:ascii="Wingdings" w:hAnsi="Wingdings"/>
+        <w:rFonts w:ascii="Wingdings" w:hAnsi="Wingdings" w:hint="default"/>
         <w:sz w:val="20"/>
       </w:rPr>
     </w:lvl>
@@ -3033,7 +2817,7 @@
         <w:ind w:left="4320" w:hanging="360"/>
       </w:pPr>
       <w:rPr>
-        <w:rFonts w:hint="default" w:ascii="Wingdings" w:hAnsi="Wingdings"/>
+        <w:rFonts w:ascii="Wingdings" w:hAnsi="Wingdings" w:hint="default"/>
         <w:sz w:val="20"/>
       </w:rPr>
     </w:lvl>
@@ -3049,7 +2833,7 @@
         <w:ind w:left="5040" w:hanging="360"/>
       </w:pPr>
       <w:rPr>
-        <w:rFonts w:hint="default" w:ascii="Wingdings" w:hAnsi="Wingdings"/>
+        <w:rFonts w:ascii="Wingdings" w:hAnsi="Wingdings" w:hint="default"/>
         <w:sz w:val="20"/>
       </w:rPr>
     </w:lvl>
@@ -3065,7 +2849,7 @@
         <w:ind w:left="5760" w:hanging="360"/>
       </w:pPr>
       <w:rPr>
-        <w:rFonts w:hint="default" w:ascii="Wingdings" w:hAnsi="Wingdings"/>
+        <w:rFonts w:ascii="Wingdings" w:hAnsi="Wingdings" w:hint="default"/>
         <w:sz w:val="20"/>
       </w:rPr>
     </w:lvl>
@@ -3081,7 +2865,7 @@
         <w:ind w:left="6480" w:hanging="360"/>
       </w:pPr>
       <w:rPr>
-        <w:rFonts w:hint="default" w:ascii="Wingdings" w:hAnsi="Wingdings"/>
+        <w:rFonts w:ascii="Wingdings" w:hAnsi="Wingdings" w:hint="default"/>
         <w:sz w:val="20"/>
       </w:rPr>
     </w:lvl>
@@ -3102,7 +2886,7 @@
         <w:ind w:left="720" w:hanging="360"/>
       </w:pPr>
       <w:rPr>
-        <w:rFonts w:hint="default" w:ascii="Symbol" w:hAnsi="Symbol"/>
+        <w:rFonts w:ascii="Symbol" w:hAnsi="Symbol" w:hint="default"/>
         <w:sz w:val="20"/>
       </w:rPr>
     </w:lvl>
@@ -3118,7 +2902,7 @@
         <w:ind w:left="1440" w:hanging="360"/>
       </w:pPr>
       <w:rPr>
-        <w:rFonts w:hint="default" w:ascii="Courier New" w:hAnsi="Courier New"/>
+        <w:rFonts w:ascii="Courier New" w:hAnsi="Courier New" w:hint="default"/>
         <w:sz w:val="20"/>
       </w:rPr>
     </w:lvl>
@@ -3134,7 +2918,7 @@
         <w:ind w:left="2160" w:hanging="360"/>
       </w:pPr>
       <w:rPr>
-        <w:rFonts w:hint="default" w:ascii="Wingdings" w:hAnsi="Wingdings"/>
+        <w:rFonts w:ascii="Wingdings" w:hAnsi="Wingdings" w:hint="default"/>
         <w:sz w:val="20"/>
       </w:rPr>
     </w:lvl>
@@ -3150,7 +2934,7 @@
         <w:ind w:left="2880" w:hanging="360"/>
       </w:pPr>
       <w:rPr>
-        <w:rFonts w:hint="default" w:ascii="Wingdings" w:hAnsi="Wingdings"/>
+        <w:rFonts w:ascii="Wingdings" w:hAnsi="Wingdings" w:hint="default"/>
         <w:sz w:val="20"/>
       </w:rPr>
     </w:lvl>
@@ -3166,7 +2950,7 @@
         <w:ind w:left="3600" w:hanging="360"/>
       </w:pPr>
       <w:rPr>
-        <w:rFonts w:hint="default" w:ascii="Wingdings" w:hAnsi="Wingdings"/>
+        <w:rFonts w:ascii="Wingdings" w:hAnsi="Wingdings" w:hint="default"/>
         <w:sz w:val="20"/>
       </w:rPr>
     </w:lvl>
@@ -3182,7 +2966,7 @@
         <w:ind w:left="4320" w:hanging="360"/>
       </w:pPr>
       <w:rPr>
-        <w:rFonts w:hint="default" w:ascii="Wingdings" w:hAnsi="Wingdings"/>
+        <w:rFonts w:ascii="Wingdings" w:hAnsi="Wingdings" w:hint="default"/>
         <w:sz w:val="20"/>
       </w:rPr>
     </w:lvl>
@@ -3198,7 +2982,7 @@
         <w:ind w:left="5040" w:hanging="360"/>
       </w:pPr>
       <w:rPr>
-        <w:rFonts w:hint="default" w:ascii="Wingdings" w:hAnsi="Wingdings"/>
+        <w:rFonts w:ascii="Wingdings" w:hAnsi="Wingdings" w:hint="default"/>
         <w:sz w:val="20"/>
       </w:rPr>
     </w:lvl>
@@ -3214,7 +2998,7 @@
         <w:ind w:left="5760" w:hanging="360"/>
       </w:pPr>
       <w:rPr>
-        <w:rFonts w:hint="default" w:ascii="Wingdings" w:hAnsi="Wingdings"/>
+        <w:rFonts w:ascii="Wingdings" w:hAnsi="Wingdings" w:hint="default"/>
         <w:sz w:val="20"/>
       </w:rPr>
     </w:lvl>
@@ -3230,7 +3014,7 @@
         <w:ind w:left="6480" w:hanging="360"/>
       </w:pPr>
       <w:rPr>
-        <w:rFonts w:hint="default" w:ascii="Wingdings" w:hAnsi="Wingdings"/>
+        <w:rFonts w:ascii="Wingdings" w:hAnsi="Wingdings" w:hint="default"/>
         <w:sz w:val="20"/>
       </w:rPr>
     </w:lvl>
@@ -3251,7 +3035,7 @@
         <w:ind w:left="720" w:hanging="360"/>
       </w:pPr>
       <w:rPr>
-        <w:rFonts w:hint="default" w:ascii="Symbol" w:hAnsi="Symbol"/>
+        <w:rFonts w:ascii="Symbol" w:hAnsi="Symbol" w:hint="default"/>
         <w:sz w:val="20"/>
       </w:rPr>
     </w:lvl>
@@ -3267,7 +3051,7 @@
         <w:ind w:left="1440" w:hanging="360"/>
       </w:pPr>
       <w:rPr>
-        <w:rFonts w:hint="default" w:ascii="Courier New" w:hAnsi="Courier New"/>
+        <w:rFonts w:ascii="Courier New" w:hAnsi="Courier New" w:hint="default"/>
         <w:sz w:val="20"/>
       </w:rPr>
     </w:lvl>
@@ -3283,7 +3067,7 @@
         <w:ind w:left="2160" w:hanging="360"/>
       </w:pPr>
       <w:rPr>
-        <w:rFonts w:hint="default" w:ascii="Wingdings" w:hAnsi="Wingdings"/>
+        <w:rFonts w:ascii="Wingdings" w:hAnsi="Wingdings" w:hint="default"/>
         <w:sz w:val="20"/>
       </w:rPr>
     </w:lvl>
@@ -3299,7 +3083,7 @@
         <w:ind w:left="2880" w:hanging="360"/>
       </w:pPr>
       <w:rPr>
-        <w:rFonts w:hint="default" w:ascii="Wingdings" w:hAnsi="Wingdings"/>
+        <w:rFonts w:ascii="Wingdings" w:hAnsi="Wingdings" w:hint="default"/>
         <w:sz w:val="20"/>
       </w:rPr>
     </w:lvl>
@@ -3315,7 +3099,7 @@
         <w:ind w:left="3600" w:hanging="360"/>
       </w:pPr>
       <w:rPr>
-        <w:rFonts w:hint="default" w:ascii="Wingdings" w:hAnsi="Wingdings"/>
+        <w:rFonts w:ascii="Wingdings" w:hAnsi="Wingdings" w:hint="default"/>
         <w:sz w:val="20"/>
       </w:rPr>
     </w:lvl>
@@ -3331,7 +3115,7 @@
         <w:ind w:left="4320" w:hanging="360"/>
       </w:pPr>
       <w:rPr>
-        <w:rFonts w:hint="default" w:ascii="Wingdings" w:hAnsi="Wingdings"/>
+        <w:rFonts w:ascii="Wingdings" w:hAnsi="Wingdings" w:hint="default"/>
         <w:sz w:val="20"/>
       </w:rPr>
     </w:lvl>
@@ -3347,7 +3131,7 @@
         <w:ind w:left="5040" w:hanging="360"/>
       </w:pPr>
       <w:rPr>
-        <w:rFonts w:hint="default" w:ascii="Wingdings" w:hAnsi="Wingdings"/>
+        <w:rFonts w:ascii="Wingdings" w:hAnsi="Wingdings" w:hint="default"/>
         <w:sz w:val="20"/>
       </w:rPr>
     </w:lvl>
@@ -3363,7 +3147,7 @@
         <w:ind w:left="5760" w:hanging="360"/>
       </w:pPr>
       <w:rPr>
-        <w:rFonts w:hint="default" w:ascii="Wingdings" w:hAnsi="Wingdings"/>
+        <w:rFonts w:ascii="Wingdings" w:hAnsi="Wingdings" w:hint="default"/>
         <w:sz w:val="20"/>
       </w:rPr>
     </w:lvl>
@@ -3379,7 +3163,7 @@
         <w:ind w:left="6480" w:hanging="360"/>
       </w:pPr>
       <w:rPr>
-        <w:rFonts w:hint="default" w:ascii="Wingdings" w:hAnsi="Wingdings"/>
+        <w:rFonts w:ascii="Wingdings" w:hAnsi="Wingdings" w:hint="default"/>
         <w:sz w:val="20"/>
       </w:rPr>
     </w:lvl>
@@ -3400,7 +3184,7 @@
         <w:ind w:left="720" w:hanging="360"/>
       </w:pPr>
       <w:rPr>
-        <w:rFonts w:hint="default" w:ascii="Symbol" w:hAnsi="Symbol"/>
+        <w:rFonts w:ascii="Symbol" w:hAnsi="Symbol" w:hint="default"/>
         <w:sz w:val="20"/>
       </w:rPr>
     </w:lvl>
@@ -3416,7 +3200,7 @@
         <w:ind w:left="1440" w:hanging="360"/>
       </w:pPr>
       <w:rPr>
-        <w:rFonts w:hint="default" w:ascii="Courier New" w:hAnsi="Courier New"/>
+        <w:rFonts w:ascii="Courier New" w:hAnsi="Courier New" w:hint="default"/>
         <w:sz w:val="20"/>
       </w:rPr>
     </w:lvl>
@@ -3432,7 +3216,7 @@
         <w:ind w:left="2160" w:hanging="360"/>
       </w:pPr>
       <w:rPr>
-        <w:rFonts w:hint="default" w:ascii="Wingdings" w:hAnsi="Wingdings"/>
+        <w:rFonts w:ascii="Wingdings" w:hAnsi="Wingdings" w:hint="default"/>
         <w:sz w:val="20"/>
       </w:rPr>
     </w:lvl>
@@ -3448,7 +3232,7 @@
         <w:ind w:left="2880" w:hanging="360"/>
       </w:pPr>
       <w:rPr>
-        <w:rFonts w:hint="default" w:ascii="Wingdings" w:hAnsi="Wingdings"/>
+        <w:rFonts w:ascii="Wingdings" w:hAnsi="Wingdings" w:hint="default"/>
         <w:sz w:val="20"/>
       </w:rPr>
     </w:lvl>
@@ -3464,7 +3248,7 @@
         <w:ind w:left="3600" w:hanging="360"/>
       </w:pPr>
       <w:rPr>
-        <w:rFonts w:hint="default" w:ascii="Wingdings" w:hAnsi="Wingdings"/>
+        <w:rFonts w:ascii="Wingdings" w:hAnsi="Wingdings" w:hint="default"/>
         <w:sz w:val="20"/>
       </w:rPr>
     </w:lvl>
@@ -3480,7 +3264,7 @@
         <w:ind w:left="4320" w:hanging="360"/>
       </w:pPr>
       <w:rPr>
-        <w:rFonts w:hint="default" w:ascii="Wingdings" w:hAnsi="Wingdings"/>
+        <w:rFonts w:ascii="Wingdings" w:hAnsi="Wingdings" w:hint="default"/>
         <w:sz w:val="20"/>
       </w:rPr>
     </w:lvl>
@@ -3496,7 +3280,7 @@
         <w:ind w:left="5040" w:hanging="360"/>
       </w:pPr>
       <w:rPr>
-        <w:rFonts w:hint="default" w:ascii="Wingdings" w:hAnsi="Wingdings"/>
+        <w:rFonts w:ascii="Wingdings" w:hAnsi="Wingdings" w:hint="default"/>
         <w:sz w:val="20"/>
       </w:rPr>
     </w:lvl>
@@ -3512,7 +3296,7 @@
         <w:ind w:left="5760" w:hanging="360"/>
       </w:pPr>
       <w:rPr>
-        <w:rFonts w:hint="default" w:ascii="Wingdings" w:hAnsi="Wingdings"/>
+        <w:rFonts w:ascii="Wingdings" w:hAnsi="Wingdings" w:hint="default"/>
         <w:sz w:val="20"/>
       </w:rPr>
     </w:lvl>
@@ -3528,7 +3312,7 @@
         <w:ind w:left="6480" w:hanging="360"/>
       </w:pPr>
       <w:rPr>
-        <w:rFonts w:hint="default" w:ascii="Wingdings" w:hAnsi="Wingdings"/>
+        <w:rFonts w:ascii="Wingdings" w:hAnsi="Wingdings" w:hint="default"/>
         <w:sz w:val="20"/>
       </w:rPr>
     </w:lvl>
@@ -3549,7 +3333,7 @@
         <w:ind w:left="720" w:hanging="360"/>
       </w:pPr>
       <w:rPr>
-        <w:rFonts w:hint="default" w:ascii="Symbol" w:hAnsi="Symbol"/>
+        <w:rFonts w:ascii="Symbol" w:hAnsi="Symbol" w:hint="default"/>
         <w:sz w:val="20"/>
       </w:rPr>
     </w:lvl>
@@ -3565,7 +3349,7 @@
         <w:ind w:left="1440" w:hanging="360"/>
       </w:pPr>
       <w:rPr>
-        <w:rFonts w:hint="default" w:ascii="Courier New" w:hAnsi="Courier New"/>
+        <w:rFonts w:ascii="Courier New" w:hAnsi="Courier New" w:hint="default"/>
         <w:sz w:val="20"/>
       </w:rPr>
     </w:lvl>
@@ -3581,7 +3365,7 @@
         <w:ind w:left="2160" w:hanging="360"/>
       </w:pPr>
       <w:rPr>
-        <w:rFonts w:hint="default" w:ascii="Wingdings" w:hAnsi="Wingdings"/>
+        <w:rFonts w:ascii="Wingdings" w:hAnsi="Wingdings" w:hint="default"/>
         <w:sz w:val="20"/>
       </w:rPr>
     </w:lvl>
@@ -3597,7 +3381,7 @@
         <w:ind w:left="2880" w:hanging="360"/>
       </w:pPr>
       <w:rPr>
-        <w:rFonts w:hint="default" w:ascii="Wingdings" w:hAnsi="Wingdings"/>
+        <w:rFonts w:ascii="Wingdings" w:hAnsi="Wingdings" w:hint="default"/>
         <w:sz w:val="20"/>
       </w:rPr>
     </w:lvl>
@@ -3613,7 +3397,7 @@
         <w:ind w:left="3600" w:hanging="360"/>
       </w:pPr>
       <w:rPr>
-        <w:rFonts w:hint="default" w:ascii="Wingdings" w:hAnsi="Wingdings"/>
+        <w:rFonts w:ascii="Wingdings" w:hAnsi="Wingdings" w:hint="default"/>
         <w:sz w:val="20"/>
       </w:rPr>
     </w:lvl>
@@ -3629,7 +3413,7 @@
         <w:ind w:left="4320" w:hanging="360"/>
       </w:pPr>
       <w:rPr>
-        <w:rFonts w:hint="default" w:ascii="Wingdings" w:hAnsi="Wingdings"/>
+        <w:rFonts w:ascii="Wingdings" w:hAnsi="Wingdings" w:hint="default"/>
         <w:sz w:val="20"/>
       </w:rPr>
     </w:lvl>
@@ -3645,7 +3429,7 @@
         <w:ind w:left="5040" w:hanging="360"/>
       </w:pPr>
       <w:rPr>
-        <w:rFonts w:hint="default" w:ascii="Wingdings" w:hAnsi="Wingdings"/>
+        <w:rFonts w:ascii="Wingdings" w:hAnsi="Wingdings" w:hint="default"/>
         <w:sz w:val="20"/>
       </w:rPr>
     </w:lvl>
@@ -3661,7 +3445,7 @@
         <w:ind w:left="5760" w:hanging="360"/>
       </w:pPr>
       <w:rPr>
-        <w:rFonts w:hint="default" w:ascii="Wingdings" w:hAnsi="Wingdings"/>
+        <w:rFonts w:ascii="Wingdings" w:hAnsi="Wingdings" w:hint="default"/>
         <w:sz w:val="20"/>
       </w:rPr>
     </w:lvl>
@@ -3677,7 +3461,7 @@
         <w:ind w:left="6480" w:hanging="360"/>
       </w:pPr>
       <w:rPr>
-        <w:rFonts w:hint="default" w:ascii="Wingdings" w:hAnsi="Wingdings"/>
+        <w:rFonts w:ascii="Wingdings" w:hAnsi="Wingdings" w:hint="default"/>
         <w:sz w:val="20"/>
       </w:rPr>
     </w:lvl>
@@ -3698,7 +3482,7 @@
         <w:ind w:left="720" w:hanging="360"/>
       </w:pPr>
       <w:rPr>
-        <w:rFonts w:hint="default" w:ascii="Symbol" w:hAnsi="Symbol"/>
+        <w:rFonts w:ascii="Symbol" w:hAnsi="Symbol" w:hint="default"/>
         <w:sz w:val="20"/>
       </w:rPr>
     </w:lvl>
@@ -3714,7 +3498,7 @@
         <w:ind w:left="1440" w:hanging="360"/>
       </w:pPr>
       <w:rPr>
-        <w:rFonts w:hint="default" w:ascii="Courier New" w:hAnsi="Courier New"/>
+        <w:rFonts w:ascii="Courier New" w:hAnsi="Courier New" w:hint="default"/>
         <w:sz w:val="20"/>
       </w:rPr>
     </w:lvl>
@@ -3730,7 +3514,7 @@
         <w:ind w:left="2160" w:hanging="360"/>
       </w:pPr>
       <w:rPr>
-        <w:rFonts w:hint="default" w:ascii="Wingdings" w:hAnsi="Wingdings"/>
+        <w:rFonts w:ascii="Wingdings" w:hAnsi="Wingdings" w:hint="default"/>
         <w:sz w:val="20"/>
       </w:rPr>
     </w:lvl>
@@ -3746,7 +3530,7 @@
         <w:ind w:left="2880" w:hanging="360"/>
       </w:pPr>
       <w:rPr>
-        <w:rFonts w:hint="default" w:ascii="Wingdings" w:hAnsi="Wingdings"/>
+        <w:rFonts w:ascii="Wingdings" w:hAnsi="Wingdings" w:hint="default"/>
         <w:sz w:val="20"/>
       </w:rPr>
     </w:lvl>
@@ -3762,7 +3546,7 @@
         <w:ind w:left="3600" w:hanging="360"/>
       </w:pPr>
       <w:rPr>
-        <w:rFonts w:hint="default" w:ascii="Wingdings" w:hAnsi="Wingdings"/>
+        <w:rFonts w:ascii="Wingdings" w:hAnsi="Wingdings" w:hint="default"/>
         <w:sz w:val="20"/>
       </w:rPr>
     </w:lvl>
@@ -3778,7 +3562,7 @@
         <w:ind w:left="4320" w:hanging="360"/>
       </w:pPr>
       <w:rPr>
-        <w:rFonts w:hint="default" w:ascii="Wingdings" w:hAnsi="Wingdings"/>
+        <w:rFonts w:ascii="Wingdings" w:hAnsi="Wingdings" w:hint="default"/>
         <w:sz w:val="20"/>
       </w:rPr>
     </w:lvl>
@@ -3794,7 +3578,7 @@
         <w:ind w:left="5040" w:hanging="360"/>
       </w:pPr>
       <w:rPr>
-        <w:rFonts w:hint="default" w:ascii="Wingdings" w:hAnsi="Wingdings"/>
+        <w:rFonts w:ascii="Wingdings" w:hAnsi="Wingdings" w:hint="default"/>
         <w:sz w:val="20"/>
       </w:rPr>
     </w:lvl>
@@ -3810,7 +3594,7 @@
         <w:ind w:left="5760" w:hanging="360"/>
       </w:pPr>
       <w:rPr>
-        <w:rFonts w:hint="default" w:ascii="Wingdings" w:hAnsi="Wingdings"/>
+        <w:rFonts w:ascii="Wingdings" w:hAnsi="Wingdings" w:hint="default"/>
         <w:sz w:val="20"/>
       </w:rPr>
     </w:lvl>
@@ -3826,7 +3610,7 @@
         <w:ind w:left="6480" w:hanging="360"/>
       </w:pPr>
       <w:rPr>
-        <w:rFonts w:hint="default" w:ascii="Wingdings" w:hAnsi="Wingdings"/>
+        <w:rFonts w:ascii="Wingdings" w:hAnsi="Wingdings" w:hint="default"/>
         <w:sz w:val="20"/>
       </w:rPr>
     </w:lvl>
@@ -4073,7 +3857,7 @@
         <w:ind w:left="720" w:hanging="360"/>
       </w:pPr>
       <w:rPr>
-        <w:rFonts w:hint="default" w:ascii="Symbol" w:hAnsi="Symbol"/>
+        <w:rFonts w:ascii="Symbol" w:hAnsi="Symbol" w:hint="default"/>
         <w:sz w:val="20"/>
       </w:rPr>
     </w:lvl>
@@ -4089,7 +3873,7 @@
         <w:ind w:left="1440" w:hanging="360"/>
       </w:pPr>
       <w:rPr>
-        <w:rFonts w:hint="default" w:ascii="Courier New" w:hAnsi="Courier New"/>
+        <w:rFonts w:ascii="Courier New" w:hAnsi="Courier New" w:hint="default"/>
         <w:sz w:val="20"/>
       </w:rPr>
     </w:lvl>
@@ -4105,7 +3889,7 @@
         <w:ind w:left="2160" w:hanging="360"/>
       </w:pPr>
       <w:rPr>
-        <w:rFonts w:hint="default" w:ascii="Wingdings" w:hAnsi="Wingdings"/>
+        <w:rFonts w:ascii="Wingdings" w:hAnsi="Wingdings" w:hint="default"/>
         <w:sz w:val="20"/>
       </w:rPr>
     </w:lvl>
@@ -4121,7 +3905,7 @@
         <w:ind w:left="2880" w:hanging="360"/>
       </w:pPr>
       <w:rPr>
-        <w:rFonts w:hint="default" w:ascii="Wingdings" w:hAnsi="Wingdings"/>
+        <w:rFonts w:ascii="Wingdings" w:hAnsi="Wingdings" w:hint="default"/>
         <w:sz w:val="20"/>
       </w:rPr>
     </w:lvl>
@@ -4137,7 +3921,7 @@
         <w:ind w:left="3600" w:hanging="360"/>
       </w:pPr>
       <w:rPr>
-        <w:rFonts w:hint="default" w:ascii="Wingdings" w:hAnsi="Wingdings"/>
+        <w:rFonts w:ascii="Wingdings" w:hAnsi="Wingdings" w:hint="default"/>
         <w:sz w:val="20"/>
       </w:rPr>
     </w:lvl>
@@ -4153,7 +3937,7 @@
         <w:ind w:left="4320" w:hanging="360"/>
       </w:pPr>
       <w:rPr>
-        <w:rFonts w:hint="default" w:ascii="Wingdings" w:hAnsi="Wingdings"/>
+        <w:rFonts w:ascii="Wingdings" w:hAnsi="Wingdings" w:hint="default"/>
         <w:sz w:val="20"/>
       </w:rPr>
     </w:lvl>
@@ -4169,7 +3953,7 @@
         <w:ind w:left="5040" w:hanging="360"/>
       </w:pPr>
       <w:rPr>
-        <w:rFonts w:hint="default" w:ascii="Wingdings" w:hAnsi="Wingdings"/>
+        <w:rFonts w:ascii="Wingdings" w:hAnsi="Wingdings" w:hint="default"/>
         <w:sz w:val="20"/>
       </w:rPr>
     </w:lvl>
@@ -4185,7 +3969,7 @@
         <w:ind w:left="5760" w:hanging="360"/>
       </w:pPr>
       <w:rPr>
-        <w:rFonts w:hint="default" w:ascii="Wingdings" w:hAnsi="Wingdings"/>
+        <w:rFonts w:ascii="Wingdings" w:hAnsi="Wingdings" w:hint="default"/>
         <w:sz w:val="20"/>
       </w:rPr>
     </w:lvl>
@@ -4201,7 +3985,7 @@
         <w:ind w:left="6480" w:hanging="360"/>
       </w:pPr>
       <w:rPr>
-        <w:rFonts w:hint="default" w:ascii="Wingdings" w:hAnsi="Wingdings"/>
+        <w:rFonts w:ascii="Wingdings" w:hAnsi="Wingdings" w:hint="default"/>
         <w:sz w:val="20"/>
       </w:rPr>
     </w:lvl>
@@ -4222,7 +4006,7 @@
         <w:ind w:left="720" w:hanging="360"/>
       </w:pPr>
       <w:rPr>
-        <w:rFonts w:hint="default" w:ascii="Symbol" w:hAnsi="Symbol"/>
+        <w:rFonts w:ascii="Symbol" w:hAnsi="Symbol" w:hint="default"/>
         <w:sz w:val="20"/>
       </w:rPr>
     </w:lvl>
@@ -4238,7 +4022,7 @@
         <w:ind w:left="1440" w:hanging="360"/>
       </w:pPr>
       <w:rPr>
-        <w:rFonts w:hint="default" w:ascii="Courier New" w:hAnsi="Courier New"/>
+        <w:rFonts w:ascii="Courier New" w:hAnsi="Courier New" w:hint="default"/>
         <w:sz w:val="20"/>
       </w:rPr>
     </w:lvl>
@@ -4254,7 +4038,7 @@
         <w:ind w:left="2160" w:hanging="360"/>
       </w:pPr>
       <w:rPr>
-        <w:rFonts w:hint="default" w:ascii="Wingdings" w:hAnsi="Wingdings"/>
+        <w:rFonts w:ascii="Wingdings" w:hAnsi="Wingdings" w:hint="default"/>
         <w:sz w:val="20"/>
       </w:rPr>
     </w:lvl>
@@ -4270,7 +4054,7 @@
         <w:ind w:left="2880" w:hanging="360"/>
       </w:pPr>
       <w:rPr>
-        <w:rFonts w:hint="default" w:ascii="Wingdings" w:hAnsi="Wingdings"/>
+        <w:rFonts w:ascii="Wingdings" w:hAnsi="Wingdings" w:hint="default"/>
         <w:sz w:val="20"/>
       </w:rPr>
     </w:lvl>
@@ -4286,7 +4070,7 @@
         <w:ind w:left="3600" w:hanging="360"/>
       </w:pPr>
       <w:rPr>
-        <w:rFonts w:hint="default" w:ascii="Wingdings" w:hAnsi="Wingdings"/>
+        <w:rFonts w:ascii="Wingdings" w:hAnsi="Wingdings" w:hint="default"/>
         <w:sz w:val="20"/>
       </w:rPr>
     </w:lvl>
@@ -4302,7 +4086,7 @@
         <w:ind w:left="4320" w:hanging="360"/>
       </w:pPr>
       <w:rPr>
-        <w:rFonts w:hint="default" w:ascii="Wingdings" w:hAnsi="Wingdings"/>
+        <w:rFonts w:ascii="Wingdings" w:hAnsi="Wingdings" w:hint="default"/>
         <w:sz w:val="20"/>
       </w:rPr>
     </w:lvl>
@@ -4318,7 +4102,7 @@
         <w:ind w:left="5040" w:hanging="360"/>
       </w:pPr>
       <w:rPr>
-        <w:rFonts w:hint="default" w:ascii="Wingdings" w:hAnsi="Wingdings"/>
+        <w:rFonts w:ascii="Wingdings" w:hAnsi="Wingdings" w:hint="default"/>
         <w:sz w:val="20"/>
       </w:rPr>
     </w:lvl>
@@ -4334,7 +4118,7 @@
         <w:ind w:left="5760" w:hanging="360"/>
       </w:pPr>
       <w:rPr>
-        <w:rFonts w:hint="default" w:ascii="Wingdings" w:hAnsi="Wingdings"/>
+        <w:rFonts w:ascii="Wingdings" w:hAnsi="Wingdings" w:hint="default"/>
         <w:sz w:val="20"/>
       </w:rPr>
     </w:lvl>
@@ -4350,12 +4134,125 @@
         <w:ind w:left="6480" w:hanging="360"/>
       </w:pPr>
       <w:rPr>
-        <w:rFonts w:hint="default" w:ascii="Wingdings" w:hAnsi="Wingdings"/>
+        <w:rFonts w:ascii="Wingdings" w:hAnsi="Wingdings" w:hint="default"/>
         <w:sz w:val="20"/>
       </w:rPr>
     </w:lvl>
   </w:abstractNum>
   <w:abstractNum w:abstractNumId="16" w15:restartNumberingAfterBreak="0">
+    <w:nsid w:val="74C6ED62"/>
+    <w:multiLevelType w:val="hybridMultilevel"/>
+    <w:tmpl w:val="1D2EE192"/>
+    <w:lvl w:ilvl="0" w:tplc="23802BAE">
+      <w:start w:val="1"/>
+      <w:numFmt w:val="bullet"/>
+      <w:lvlText w:val=""/>
+      <w:lvlJc w:val="left"/>
+      <w:pPr>
+        <w:ind w:left="720" w:hanging="360"/>
+      </w:pPr>
+      <w:rPr>
+        <w:rFonts w:ascii="Symbol" w:hAnsi="Symbol" w:hint="default"/>
+      </w:rPr>
+    </w:lvl>
+    <w:lvl w:ilvl="1" w:tplc="3C027F4A">
+      <w:start w:val="1"/>
+      <w:numFmt w:val="bullet"/>
+      <w:lvlText w:val="o"/>
+      <w:lvlJc w:val="left"/>
+      <w:pPr>
+        <w:ind w:left="1440" w:hanging="360"/>
+      </w:pPr>
+      <w:rPr>
+        <w:rFonts w:ascii="Courier New" w:hAnsi="Courier New" w:hint="default"/>
+      </w:rPr>
+    </w:lvl>
+    <w:lvl w:ilvl="2" w:tplc="9AEE22F2">
+      <w:start w:val="1"/>
+      <w:numFmt w:val="bullet"/>
+      <w:lvlText w:val=""/>
+      <w:lvlJc w:val="left"/>
+      <w:pPr>
+        <w:ind w:left="2160" w:hanging="360"/>
+      </w:pPr>
+      <w:rPr>
+        <w:rFonts w:ascii="Wingdings" w:hAnsi="Wingdings" w:hint="default"/>
+      </w:rPr>
+    </w:lvl>
+    <w:lvl w:ilvl="3" w:tplc="F16A26EC">
+      <w:start w:val="1"/>
+      <w:numFmt w:val="bullet"/>
+      <w:lvlText w:val=""/>
+      <w:lvlJc w:val="left"/>
+      <w:pPr>
+        <w:ind w:left="2880" w:hanging="360"/>
+      </w:pPr>
+      <w:rPr>
+        <w:rFonts w:ascii="Symbol" w:hAnsi="Symbol" w:hint="default"/>
+      </w:rPr>
+    </w:lvl>
+    <w:lvl w:ilvl="4" w:tplc="A7867222">
+      <w:start w:val="1"/>
+      <w:numFmt w:val="bullet"/>
+      <w:lvlText w:val="o"/>
+      <w:lvlJc w:val="left"/>
+      <w:pPr>
+        <w:ind w:left="3600" w:hanging="360"/>
+      </w:pPr>
+      <w:rPr>
+        <w:rFonts w:ascii="Courier New" w:hAnsi="Courier New" w:hint="default"/>
+      </w:rPr>
+    </w:lvl>
+    <w:lvl w:ilvl="5" w:tplc="ED2C3E1C">
+      <w:start w:val="1"/>
+      <w:numFmt w:val="bullet"/>
+      <w:lvlText w:val=""/>
+      <w:lvlJc w:val="left"/>
+      <w:pPr>
+        <w:ind w:left="4320" w:hanging="360"/>
+      </w:pPr>
+      <w:rPr>
+        <w:rFonts w:ascii="Wingdings" w:hAnsi="Wingdings" w:hint="default"/>
+      </w:rPr>
+    </w:lvl>
+    <w:lvl w:ilvl="6" w:tplc="45A2D3DE">
+      <w:start w:val="1"/>
+      <w:numFmt w:val="bullet"/>
+      <w:lvlText w:val=""/>
+      <w:lvlJc w:val="left"/>
+      <w:pPr>
+        <w:ind w:left="5040" w:hanging="360"/>
+      </w:pPr>
+      <w:rPr>
+        <w:rFonts w:ascii="Symbol" w:hAnsi="Symbol" w:hint="default"/>
+      </w:rPr>
+    </w:lvl>
+    <w:lvl w:ilvl="7" w:tplc="6B6EC2CA">
+      <w:start w:val="1"/>
+      <w:numFmt w:val="bullet"/>
+      <w:lvlText w:val="o"/>
+      <w:lvlJc w:val="left"/>
+      <w:pPr>
+        <w:ind w:left="5760" w:hanging="360"/>
+      </w:pPr>
+      <w:rPr>
+        <w:rFonts w:ascii="Courier New" w:hAnsi="Courier New" w:hint="default"/>
+      </w:rPr>
+    </w:lvl>
+    <w:lvl w:ilvl="8" w:tplc="5F884BC4">
+      <w:start w:val="1"/>
+      <w:numFmt w:val="bullet"/>
+      <w:lvlText w:val=""/>
+      <w:lvlJc w:val="left"/>
+      <w:pPr>
+        <w:ind w:left="6480" w:hanging="360"/>
+      </w:pPr>
+      <w:rPr>
+        <w:rFonts w:ascii="Wingdings" w:hAnsi="Wingdings" w:hint="default"/>
+      </w:rPr>
+    </w:lvl>
+  </w:abstractNum>
+  <w:abstractNum w:abstractNumId="17" w15:restartNumberingAfterBreak="0">
     <w:nsid w:val="75BA2DBE"/>
     <w:multiLevelType w:val="multilevel"/>
     <w:tmpl w:val="41F4962C"/>
@@ -4371,7 +4268,7 @@
         <w:ind w:left="720" w:hanging="360"/>
       </w:pPr>
       <w:rPr>
-        <w:rFonts w:hint="default" w:ascii="Symbol" w:hAnsi="Symbol"/>
+        <w:rFonts w:ascii="Symbol" w:hAnsi="Symbol" w:hint="default"/>
         <w:sz w:val="20"/>
       </w:rPr>
     </w:lvl>
@@ -4387,7 +4284,7 @@
         <w:ind w:left="1440" w:hanging="360"/>
       </w:pPr>
       <w:rPr>
-        <w:rFonts w:hint="default" w:ascii="Courier New" w:hAnsi="Courier New"/>
+        <w:rFonts w:ascii="Courier New" w:hAnsi="Courier New" w:hint="default"/>
         <w:sz w:val="20"/>
       </w:rPr>
     </w:lvl>
@@ -4403,7 +4300,7 @@
         <w:ind w:left="2160" w:hanging="360"/>
       </w:pPr>
       <w:rPr>
-        <w:rFonts w:hint="default" w:ascii="Wingdings" w:hAnsi="Wingdings"/>
+        <w:rFonts w:ascii="Wingdings" w:hAnsi="Wingdings" w:hint="default"/>
         <w:sz w:val="20"/>
       </w:rPr>
     </w:lvl>
@@ -4419,7 +4316,7 @@
         <w:ind w:left="2880" w:hanging="360"/>
       </w:pPr>
       <w:rPr>
-        <w:rFonts w:hint="default" w:ascii="Wingdings" w:hAnsi="Wingdings"/>
+        <w:rFonts w:ascii="Wingdings" w:hAnsi="Wingdings" w:hint="default"/>
         <w:sz w:val="20"/>
       </w:rPr>
     </w:lvl>
@@ -4435,7 +4332,7 @@
         <w:ind w:left="3600" w:hanging="360"/>
       </w:pPr>
       <w:rPr>
-        <w:rFonts w:hint="default" w:ascii="Wingdings" w:hAnsi="Wingdings"/>
+        <w:rFonts w:ascii="Wingdings" w:hAnsi="Wingdings" w:hint="default"/>
         <w:sz w:val="20"/>
       </w:rPr>
     </w:lvl>
@@ -4451,7 +4348,7 @@
         <w:ind w:left="4320" w:hanging="360"/>
       </w:pPr>
       <w:rPr>
-        <w:rFonts w:hint="default" w:ascii="Wingdings" w:hAnsi="Wingdings"/>
+        <w:rFonts w:ascii="Wingdings" w:hAnsi="Wingdings" w:hint="default"/>
         <w:sz w:val="20"/>
       </w:rPr>
     </w:lvl>
@@ -4467,7 +4364,7 @@
         <w:ind w:left="5040" w:hanging="360"/>
       </w:pPr>
       <w:rPr>
-        <w:rFonts w:hint="default" w:ascii="Wingdings" w:hAnsi="Wingdings"/>
+        <w:rFonts w:ascii="Wingdings" w:hAnsi="Wingdings" w:hint="default"/>
         <w:sz w:val="20"/>
       </w:rPr>
     </w:lvl>
@@ -4483,7 +4380,7 @@
         <w:ind w:left="5760" w:hanging="360"/>
       </w:pPr>
       <w:rPr>
-        <w:rFonts w:hint="default" w:ascii="Wingdings" w:hAnsi="Wingdings"/>
+        <w:rFonts w:ascii="Wingdings" w:hAnsi="Wingdings" w:hint="default"/>
         <w:sz w:val="20"/>
       </w:rPr>
     </w:lvl>
@@ -4499,12 +4396,12 @@
         <w:ind w:left="6480" w:hanging="360"/>
       </w:pPr>
       <w:rPr>
-        <w:rFonts w:hint="default" w:ascii="Wingdings" w:hAnsi="Wingdings"/>
+        <w:rFonts w:ascii="Wingdings" w:hAnsi="Wingdings" w:hint="default"/>
         <w:sz w:val="20"/>
       </w:rPr>
     </w:lvl>
   </w:abstractNum>
-  <w:abstractNum w:abstractNumId="17" w15:restartNumberingAfterBreak="0">
+  <w:abstractNum w:abstractNumId="18" w15:restartNumberingAfterBreak="0">
     <w:nsid w:val="75C54FEC"/>
     <w:multiLevelType w:val="multilevel"/>
     <w:tmpl w:val="9C14544C"/>
@@ -4520,7 +4417,7 @@
         <w:ind w:left="720" w:hanging="360"/>
       </w:pPr>
       <w:rPr>
-        <w:rFonts w:hint="default" w:ascii="Symbol" w:hAnsi="Symbol"/>
+        <w:rFonts w:ascii="Symbol" w:hAnsi="Symbol" w:hint="default"/>
         <w:sz w:val="20"/>
       </w:rPr>
     </w:lvl>
@@ -4536,7 +4433,7 @@
         <w:ind w:left="1440" w:hanging="360"/>
       </w:pPr>
       <w:rPr>
-        <w:rFonts w:hint="default" w:ascii="Courier New" w:hAnsi="Courier New"/>
+        <w:rFonts w:ascii="Courier New" w:hAnsi="Courier New" w:hint="default"/>
         <w:sz w:val="20"/>
       </w:rPr>
     </w:lvl>
@@ -4552,7 +4449,7 @@
         <w:ind w:left="2160" w:hanging="360"/>
       </w:pPr>
       <w:rPr>
-        <w:rFonts w:hint="default" w:ascii="Wingdings" w:hAnsi="Wingdings"/>
+        <w:rFonts w:ascii="Wingdings" w:hAnsi="Wingdings" w:hint="default"/>
         <w:sz w:val="20"/>
       </w:rPr>
     </w:lvl>
@@ -4568,7 +4465,7 @@
         <w:ind w:left="2880" w:hanging="360"/>
       </w:pPr>
       <w:rPr>
-        <w:rFonts w:hint="default" w:ascii="Wingdings" w:hAnsi="Wingdings"/>
+        <w:rFonts w:ascii="Wingdings" w:hAnsi="Wingdings" w:hint="default"/>
         <w:sz w:val="20"/>
       </w:rPr>
     </w:lvl>
@@ -4584,7 +4481,7 @@
         <w:ind w:left="3600" w:hanging="360"/>
       </w:pPr>
       <w:rPr>
-        <w:rFonts w:hint="default" w:ascii="Wingdings" w:hAnsi="Wingdings"/>
+        <w:rFonts w:ascii="Wingdings" w:hAnsi="Wingdings" w:hint="default"/>
         <w:sz w:val="20"/>
       </w:rPr>
     </w:lvl>
@@ -4600,7 +4497,7 @@
         <w:ind w:left="4320" w:hanging="360"/>
       </w:pPr>
       <w:rPr>
-        <w:rFonts w:hint="default" w:ascii="Wingdings" w:hAnsi="Wingdings"/>
+        <w:rFonts w:ascii="Wingdings" w:hAnsi="Wingdings" w:hint="default"/>
         <w:sz w:val="20"/>
       </w:rPr>
     </w:lvl>
@@ -4616,7 +4513,7 @@
         <w:ind w:left="5040" w:hanging="360"/>
       </w:pPr>
       <w:rPr>
-        <w:rFonts w:hint="default" w:ascii="Wingdings" w:hAnsi="Wingdings"/>
+        <w:rFonts w:ascii="Wingdings" w:hAnsi="Wingdings" w:hint="default"/>
         <w:sz w:val="20"/>
       </w:rPr>
     </w:lvl>
@@ -4632,7 +4529,7 @@
         <w:ind w:left="5760" w:hanging="360"/>
       </w:pPr>
       <w:rPr>
-        <w:rFonts w:hint="default" w:ascii="Wingdings" w:hAnsi="Wingdings"/>
+        <w:rFonts w:ascii="Wingdings" w:hAnsi="Wingdings" w:hint="default"/>
         <w:sz w:val="20"/>
       </w:rPr>
     </w:lvl>
@@ -4648,12 +4545,12 @@
         <w:ind w:left="6480" w:hanging="360"/>
       </w:pPr>
       <w:rPr>
-        <w:rFonts w:hint="default" w:ascii="Wingdings" w:hAnsi="Wingdings"/>
+        <w:rFonts w:ascii="Wingdings" w:hAnsi="Wingdings" w:hint="default"/>
         <w:sz w:val="20"/>
       </w:rPr>
     </w:lvl>
   </w:abstractNum>
-  <w:abstractNum w:abstractNumId="18" w15:restartNumberingAfterBreak="0">
+  <w:abstractNum w:abstractNumId="19" w15:restartNumberingAfterBreak="0">
     <w:nsid w:val="7F8F5736"/>
     <w:multiLevelType w:val="multilevel"/>
     <w:tmpl w:val="0568EAE2"/>
@@ -4669,7 +4566,7 @@
         <w:ind w:left="720" w:hanging="360"/>
       </w:pPr>
       <w:rPr>
-        <w:rFonts w:hint="default" w:ascii="Symbol" w:hAnsi="Symbol"/>
+        <w:rFonts w:ascii="Symbol" w:hAnsi="Symbol" w:hint="default"/>
         <w:sz w:val="20"/>
       </w:rPr>
     </w:lvl>
@@ -4685,7 +4582,7 @@
         <w:ind w:left="1440" w:hanging="360"/>
       </w:pPr>
       <w:rPr>
-        <w:rFonts w:hint="default" w:ascii="Courier New" w:hAnsi="Courier New" w:cs="Times New Roman"/>
+        <w:rFonts w:ascii="Courier New" w:hAnsi="Courier New" w:cs="Times New Roman" w:hint="default"/>
         <w:sz w:val="20"/>
       </w:rPr>
     </w:lvl>
@@ -4701,7 +4598,7 @@
         <w:ind w:left="2160" w:hanging="360"/>
       </w:pPr>
       <w:rPr>
-        <w:rFonts w:hint="default" w:ascii="Wingdings" w:hAnsi="Wingdings"/>
+        <w:rFonts w:ascii="Wingdings" w:hAnsi="Wingdings" w:hint="default"/>
         <w:sz w:val="20"/>
       </w:rPr>
     </w:lvl>
@@ -4717,7 +4614,7 @@
         <w:ind w:left="2880" w:hanging="360"/>
       </w:pPr>
       <w:rPr>
-        <w:rFonts w:hint="default" w:ascii="Wingdings" w:hAnsi="Wingdings"/>
+        <w:rFonts w:ascii="Wingdings" w:hAnsi="Wingdings" w:hint="default"/>
         <w:sz w:val="20"/>
       </w:rPr>
     </w:lvl>
@@ -4733,7 +4630,7 @@
         <w:ind w:left="3600" w:hanging="360"/>
       </w:pPr>
       <w:rPr>
-        <w:rFonts w:hint="default" w:ascii="Wingdings" w:hAnsi="Wingdings"/>
+        <w:rFonts w:ascii="Wingdings" w:hAnsi="Wingdings" w:hint="default"/>
         <w:sz w:val="20"/>
       </w:rPr>
     </w:lvl>
@@ -4749,7 +4646,7 @@
         <w:ind w:left="4320" w:hanging="360"/>
       </w:pPr>
       <w:rPr>
-        <w:rFonts w:hint="default" w:ascii="Wingdings" w:hAnsi="Wingdings"/>
+        <w:rFonts w:ascii="Wingdings" w:hAnsi="Wingdings" w:hint="default"/>
         <w:sz w:val="20"/>
       </w:rPr>
     </w:lvl>
@@ -4765,7 +4662,7 @@
         <w:ind w:left="5040" w:hanging="360"/>
       </w:pPr>
       <w:rPr>
-        <w:rFonts w:hint="default" w:ascii="Wingdings" w:hAnsi="Wingdings"/>
+        <w:rFonts w:ascii="Wingdings" w:hAnsi="Wingdings" w:hint="default"/>
         <w:sz w:val="20"/>
       </w:rPr>
     </w:lvl>
@@ -4781,7 +4678,7 @@
         <w:ind w:left="5760" w:hanging="360"/>
       </w:pPr>
       <w:rPr>
-        <w:rFonts w:hint="default" w:ascii="Wingdings" w:hAnsi="Wingdings"/>
+        <w:rFonts w:ascii="Wingdings" w:hAnsi="Wingdings" w:hint="default"/>
         <w:sz w:val="20"/>
       </w:rPr>
     </w:lvl>
@@ -4797,80 +4694,80 @@
         <w:ind w:left="6480" w:hanging="360"/>
       </w:pPr>
       <w:rPr>
-        <w:rFonts w:hint="default" w:ascii="Wingdings" w:hAnsi="Wingdings"/>
+        <w:rFonts w:ascii="Wingdings" w:hAnsi="Wingdings" w:hint="default"/>
         <w:sz w:val="20"/>
       </w:rPr>
     </w:lvl>
   </w:abstractNum>
-  <w:num w:numId="20">
+  <w:num w:numId="1">
+    <w:abstractNumId w:val="16"/>
+  </w:num>
+  <w:num w:numId="2">
+    <w:abstractNumId w:val="5"/>
+  </w:num>
+  <w:num w:numId="3">
+    <w:abstractNumId w:val="0"/>
+  </w:num>
+  <w:num w:numId="4">
+    <w:abstractNumId w:val="2"/>
+  </w:num>
+  <w:num w:numId="5">
+    <w:abstractNumId w:val="1"/>
+  </w:num>
+  <w:num w:numId="6">
+    <w:abstractNumId w:val="4"/>
+  </w:num>
+  <w:num w:numId="7">
+    <w:abstractNumId w:val="6"/>
+  </w:num>
+  <w:num w:numId="8">
+    <w:abstractNumId w:val="17"/>
+  </w:num>
+  <w:num w:numId="9">
+    <w:abstractNumId w:val="9"/>
+  </w:num>
+  <w:num w:numId="10">
+    <w:abstractNumId w:val="7"/>
+  </w:num>
+  <w:num w:numId="11">
+    <w:abstractNumId w:val="8"/>
+  </w:num>
+  <w:num w:numId="12">
+    <w:abstractNumId w:val="18"/>
+  </w:num>
+  <w:num w:numId="13">
+    <w:abstractNumId w:val="15"/>
+  </w:num>
+  <w:num w:numId="14">
     <w:abstractNumId w:val="19"/>
   </w:num>
-  <w:num w:numId="1">
-    <w:abstractNumId w:val="5"/>
-  </w:num>
-  <w:num w:numId="2">
-    <w:abstractNumId w:val="0"/>
-  </w:num>
-  <w:num w:numId="3">
-    <w:abstractNumId w:val="2"/>
-  </w:num>
-  <w:num w:numId="4">
-    <w:abstractNumId w:val="1"/>
-  </w:num>
-  <w:num w:numId="5">
-    <w:abstractNumId w:val="4"/>
-  </w:num>
-  <w:num w:numId="6">
-    <w:abstractNumId w:val="6"/>
-  </w:num>
-  <w:num w:numId="7">
-    <w:abstractNumId w:val="16"/>
-  </w:num>
-  <w:num w:numId="8">
-    <w:abstractNumId w:val="9"/>
-  </w:num>
-  <w:num w:numId="9">
-    <w:abstractNumId w:val="7"/>
-  </w:num>
-  <w:num w:numId="10">
-    <w:abstractNumId w:val="8"/>
-  </w:num>
-  <w:num w:numId="11">
-    <w:abstractNumId w:val="17"/>
-  </w:num>
-  <w:num w:numId="12">
-    <w:abstractNumId w:val="15"/>
-  </w:num>
-  <w:num w:numId="13">
-    <w:abstractNumId w:val="18"/>
-  </w:num>
-  <w:num w:numId="14">
+  <w:num w:numId="15">
     <w:abstractNumId w:val="14"/>
   </w:num>
-  <w:num w:numId="15">
+  <w:num w:numId="16">
     <w:abstractNumId w:val="13"/>
   </w:num>
-  <w:num w:numId="16">
+  <w:num w:numId="17">
     <w:abstractNumId w:val="3"/>
   </w:num>
-  <w:num w:numId="17">
+  <w:num w:numId="18">
     <w:abstractNumId w:val="10"/>
   </w:num>
-  <w:num w:numId="18">
+  <w:num w:numId="19">
     <w:abstractNumId w:val="11"/>
   </w:num>
-  <w:num w:numId="19">
+  <w:num w:numId="20">
     <w:abstractNumId w:val="12"/>
   </w:num>
 </w:numbering>
 </file>
 
 <file path=word/styles.xml><?xml version="1.0" encoding="utf-8"?>
-<w:styles xmlns:mc="http://schemas.openxmlformats.org/markup-compatibility/2006" xmlns:r="http://schemas.openxmlformats.org/officeDocument/2006/relationships" xmlns:w="http://schemas.openxmlformats.org/wordprocessingml/2006/main" xmlns:w14="http://schemas.microsoft.com/office/word/2010/wordml" xmlns:w15="http://schemas.microsoft.com/office/word/2012/wordml" xmlns:w16cid="http://schemas.microsoft.com/office/word/2016/wordml/cid" xmlns:w16se="http://schemas.microsoft.com/office/word/2015/wordml/symex" mc:Ignorable="w14 w15 w16se w16cid">
+<w:styles xmlns:mc="http://schemas.openxmlformats.org/markup-compatibility/2006" xmlns:r="http://schemas.openxmlformats.org/officeDocument/2006/relationships" xmlns:w="http://schemas.openxmlformats.org/wordprocessingml/2006/main" xmlns:w14="http://schemas.microsoft.com/office/word/2010/wordml" xmlns:w15="http://schemas.microsoft.com/office/word/2012/wordml" xmlns:w16cex="http://schemas.microsoft.com/office/word/2018/wordml/cex" xmlns:w16cid="http://schemas.microsoft.com/office/word/2016/wordml/cid" xmlns:w16="http://schemas.microsoft.com/office/word/2018/wordml" xmlns:w16sdtdh="http://schemas.microsoft.com/office/word/2020/wordml/sdtdatahash" xmlns:w16se="http://schemas.microsoft.com/office/word/2015/wordml/symex" mc:Ignorable="w14 w15 w16se w16cid w16 w16cex w16sdtdh">
   <w:docDefaults>
     <w:rPrDefault>
       <w:rPr>
-        <w:rFonts w:asciiTheme="minorHAnsi" w:hAnsiTheme="minorHAnsi" w:eastAsiaTheme="minorHAnsi" w:cstheme="minorBidi"/>
+        <w:rFonts w:asciiTheme="minorHAnsi" w:eastAsiaTheme="minorHAnsi" w:hAnsiTheme="minorHAnsi" w:cstheme="minorBidi"/>
         <w:sz w:val="22"/>
         <w:szCs w:val="22"/>
         <w:lang w:val="es-ES" w:eastAsia="en-US" w:bidi="ar-SA"/>
@@ -4882,17 +4779,17 @@
       </w:pPr>
     </w:pPrDefault>
   </w:docDefaults>
-  <w:latentStyles w:defLockedState="0" w:defUIPriority="99" w:defSemiHidden="0" w:defUnhideWhenUsed="0" w:defQFormat="0" w:count="375">
+  <w:latentStyles w:defLockedState="0" w:defUIPriority="99" w:defSemiHidden="0" w:defUnhideWhenUsed="0" w:defQFormat="0" w:count="376">
     <w:lsdException w:name="Normal" w:uiPriority="0" w:qFormat="1"/>
     <w:lsdException w:name="heading 1" w:uiPriority="9" w:qFormat="1"/>
-    <w:lsdException w:name="heading 2" w:uiPriority="9" w:semiHidden="1" w:unhideWhenUsed="1" w:qFormat="1"/>
-    <w:lsdException w:name="heading 3" w:uiPriority="9" w:semiHidden="1" w:unhideWhenUsed="1" w:qFormat="1"/>
-    <w:lsdException w:name="heading 4" w:uiPriority="9" w:semiHidden="1" w:unhideWhenUsed="1" w:qFormat="1"/>
-    <w:lsdException w:name="heading 5" w:uiPriority="9" w:semiHidden="1" w:unhideWhenUsed="1" w:qFormat="1"/>
-    <w:lsdException w:name="heading 6" w:uiPriority="9" w:semiHidden="1" w:unhideWhenUsed="1" w:qFormat="1"/>
-    <w:lsdException w:name="heading 7" w:uiPriority="9" w:semiHidden="1" w:unhideWhenUsed="1" w:qFormat="1"/>
-    <w:lsdException w:name="heading 8" w:uiPriority="9" w:semiHidden="1" w:unhideWhenUsed="1" w:qFormat="1"/>
-    <w:lsdException w:name="heading 9" w:uiPriority="9" w:semiHidden="1" w:unhideWhenUsed="1" w:qFormat="1"/>
+    <w:lsdException w:name="heading 2" w:semiHidden="1" w:uiPriority="9" w:unhideWhenUsed="1" w:qFormat="1"/>
+    <w:lsdException w:name="heading 3" w:semiHidden="1" w:uiPriority="9" w:unhideWhenUsed="1" w:qFormat="1"/>
+    <w:lsdException w:name="heading 4" w:semiHidden="1" w:uiPriority="9" w:unhideWhenUsed="1" w:qFormat="1"/>
+    <w:lsdException w:name="heading 5" w:semiHidden="1" w:uiPriority="9" w:unhideWhenUsed="1" w:qFormat="1"/>
+    <w:lsdException w:name="heading 6" w:semiHidden="1" w:uiPriority="9" w:unhideWhenUsed="1" w:qFormat="1"/>
+    <w:lsdException w:name="heading 7" w:semiHidden="1" w:uiPriority="9" w:unhideWhenUsed="1" w:qFormat="1"/>
+    <w:lsdException w:name="heading 8" w:semiHidden="1" w:uiPriority="9" w:unhideWhenUsed="1" w:qFormat="1"/>
+    <w:lsdException w:name="heading 9" w:semiHidden="1" w:uiPriority="9" w:unhideWhenUsed="1" w:qFormat="1"/>
     <w:lsdException w:name="index 1" w:semiHidden="1" w:unhideWhenUsed="1"/>
     <w:lsdException w:name="index 2" w:semiHidden="1" w:unhideWhenUsed="1"/>
     <w:lsdException w:name="index 3" w:semiHidden="1" w:unhideWhenUsed="1"/>
@@ -4902,22 +4799,22 @@
     <w:lsdException w:name="index 7" w:semiHidden="1" w:unhideWhenUsed="1"/>
     <w:lsdException w:name="index 8" w:semiHidden="1" w:unhideWhenUsed="1"/>
     <w:lsdException w:name="index 9" w:semiHidden="1" w:unhideWhenUsed="1"/>
-    <w:lsdException w:name="toc 1" w:uiPriority="39" w:semiHidden="1" w:unhideWhenUsed="1"/>
-    <w:lsdException w:name="toc 2" w:uiPriority="39" w:semiHidden="1" w:unhideWhenUsed="1"/>
-    <w:lsdException w:name="toc 3" w:uiPriority="39" w:semiHidden="1" w:unhideWhenUsed="1"/>
-    <w:lsdException w:name="toc 4" w:uiPriority="39" w:semiHidden="1" w:unhideWhenUsed="1"/>
-    <w:lsdException w:name="toc 5" w:uiPriority="39" w:semiHidden="1" w:unhideWhenUsed="1"/>
-    <w:lsdException w:name="toc 6" w:uiPriority="39" w:semiHidden="1" w:unhideWhenUsed="1"/>
-    <w:lsdException w:name="toc 7" w:uiPriority="39" w:semiHidden="1" w:unhideWhenUsed="1"/>
-    <w:lsdException w:name="toc 8" w:uiPriority="39" w:semiHidden="1" w:unhideWhenUsed="1"/>
-    <w:lsdException w:name="toc 9" w:uiPriority="39" w:semiHidden="1" w:unhideWhenUsed="1"/>
+    <w:lsdException w:name="toc 1" w:semiHidden="1" w:uiPriority="39" w:unhideWhenUsed="1"/>
+    <w:lsdException w:name="toc 2" w:semiHidden="1" w:uiPriority="39" w:unhideWhenUsed="1"/>
+    <w:lsdException w:name="toc 3" w:semiHidden="1" w:uiPriority="39" w:unhideWhenUsed="1"/>
+    <w:lsdException w:name="toc 4" w:semiHidden="1" w:uiPriority="39" w:unhideWhenUsed="1"/>
+    <w:lsdException w:name="toc 5" w:semiHidden="1" w:uiPriority="39" w:unhideWhenUsed="1"/>
+    <w:lsdException w:name="toc 6" w:semiHidden="1" w:uiPriority="39" w:unhideWhenUsed="1"/>
+    <w:lsdException w:name="toc 7" w:semiHidden="1" w:uiPriority="39" w:unhideWhenUsed="1"/>
+    <w:lsdException w:name="toc 8" w:semiHidden="1" w:uiPriority="39" w:unhideWhenUsed="1"/>
+    <w:lsdException w:name="toc 9" w:semiHidden="1" w:uiPriority="39" w:unhideWhenUsed="1"/>
     <w:lsdException w:name="Normal Indent" w:semiHidden="1" w:unhideWhenUsed="1"/>
     <w:lsdException w:name="footnote text" w:semiHidden="1" w:unhideWhenUsed="1"/>
     <w:lsdException w:name="annotation text" w:semiHidden="1" w:unhideWhenUsed="1"/>
     <w:lsdException w:name="header" w:semiHidden="1" w:unhideWhenUsed="1"/>
     <w:lsdException w:name="footer" w:semiHidden="1" w:unhideWhenUsed="1"/>
     <w:lsdException w:name="index heading" w:semiHidden="1" w:unhideWhenUsed="1"/>
-    <w:lsdException w:name="caption" w:uiPriority="35" w:semiHidden="1" w:unhideWhenUsed="1" w:qFormat="1"/>
+    <w:lsdException w:name="caption" w:semiHidden="1" w:uiPriority="35" w:unhideWhenUsed="1" w:qFormat="1"/>
     <w:lsdException w:name="table of figures" w:semiHidden="1" w:unhideWhenUsed="1"/>
     <w:lsdException w:name="envelope address" w:semiHidden="1" w:unhideWhenUsed="1"/>
     <w:lsdException w:name="envelope return" w:semiHidden="1" w:unhideWhenUsed="1"/>
@@ -4948,7 +4845,7 @@
     <w:lsdException w:name="Title" w:uiPriority="10" w:qFormat="1"/>
     <w:lsdException w:name="Closing" w:semiHidden="1" w:unhideWhenUsed="1"/>
     <w:lsdException w:name="Signature" w:semiHidden="1" w:unhideWhenUsed="1"/>
-    <w:lsdException w:name="Default Paragraph Font" w:uiPriority="1" w:semiHidden="1" w:unhideWhenUsed="1"/>
+    <w:lsdException w:name="Default Paragraph Font" w:semiHidden="1" w:uiPriority="1" w:unhideWhenUsed="1"/>
     <w:lsdException w:name="Body Text" w:semiHidden="1" w:unhideWhenUsed="1"/>
     <w:lsdException w:name="Body Text Indent" w:semiHidden="1" w:unhideWhenUsed="1"/>
     <w:lsdException w:name="List Continue" w:semiHidden="1" w:unhideWhenUsed="1"/>
@@ -5148,8 +5045,8 @@
     <w:lsdException w:name="Subtle Reference" w:uiPriority="31" w:qFormat="1"/>
     <w:lsdException w:name="Intense Reference" w:uiPriority="32" w:qFormat="1"/>
     <w:lsdException w:name="Book Title" w:uiPriority="33" w:qFormat="1"/>
-    <w:lsdException w:name="Bibliography" w:uiPriority="37" w:semiHidden="1" w:unhideWhenUsed="1"/>
-    <w:lsdException w:name="TOC Heading" w:uiPriority="39" w:semiHidden="1" w:unhideWhenUsed="1" w:qFormat="1"/>
+    <w:lsdException w:name="Bibliography" w:semiHidden="1" w:uiPriority="37" w:unhideWhenUsed="1"/>
+    <w:lsdException w:name="TOC Heading" w:semiHidden="1" w:uiPriority="39" w:unhideWhenUsed="1" w:qFormat="1"/>
     <w:lsdException w:name="Plain Table 1" w:uiPriority="41"/>
     <w:lsdException w:name="Plain Table 2" w:uiPriority="42"/>
     <w:lsdException w:name="Plain Table 3" w:uiPriority="43"/>
@@ -5258,8 +5155,9 @@
     <w:lsdException w:name="Smart Hyperlink" w:semiHidden="1" w:unhideWhenUsed="1"/>
     <w:lsdException w:name="Hashtag" w:semiHidden="1" w:unhideWhenUsed="1"/>
     <w:lsdException w:name="Unresolved Mention" w:semiHidden="1" w:unhideWhenUsed="1"/>
+    <w:lsdException w:name="Smart Link" w:semiHidden="1" w:unhideWhenUsed="1"/>
   </w:latentStyles>
-  <w:style w:type="paragraph" w:styleId="Normal" w:default="1">
+  <w:style w:type="paragraph" w:default="1" w:styleId="Normal">
     <w:name w:val="Normal"/>
     <w:qFormat/>
   </w:style>
@@ -5275,7 +5173,7 @@
       <w:outlineLvl w:val="1"/>
     </w:pPr>
     <w:rPr>
-      <w:rFonts w:ascii="Times New Roman" w:hAnsi="Times New Roman" w:eastAsia="Times New Roman" w:cs="Times New Roman"/>
+      <w:rFonts w:ascii="Times New Roman" w:eastAsia="Times New Roman" w:hAnsi="Times New Roman" w:cs="Times New Roman"/>
       <w:b/>
       <w:bCs/>
       <w:sz w:val="36"/>
@@ -5295,7 +5193,7 @@
       <w:outlineLvl w:val="2"/>
     </w:pPr>
     <w:rPr>
-      <w:rFonts w:ascii="Times New Roman" w:hAnsi="Times New Roman" w:eastAsia="Times New Roman" w:cs="Times New Roman"/>
+      <w:rFonts w:ascii="Times New Roman" w:eastAsia="Times New Roman" w:hAnsi="Times New Roman" w:cs="Times New Roman"/>
       <w:b/>
       <w:bCs/>
       <w:sz w:val="27"/>
@@ -5303,13 +5201,13 @@
       <w:lang w:eastAsia="es-ES"/>
     </w:rPr>
   </w:style>
-  <w:style w:type="character" w:styleId="Fuentedeprrafopredeter" w:default="1">
+  <w:style w:type="character" w:default="1" w:styleId="Fuentedeprrafopredeter">
     <w:name w:val="Default Paragraph Font"/>
     <w:uiPriority w:val="1"/>
     <w:semiHidden/>
     <w:unhideWhenUsed/>
   </w:style>
-  <w:style w:type="table" w:styleId="Tablanormal" w:default="1">
+  <w:style w:type="table" w:default="1" w:styleId="Tablanormal">
     <w:name w:val="Normal Table"/>
     <w:uiPriority w:val="99"/>
     <w:semiHidden/>
@@ -5324,20 +5222,20 @@
       </w:tblCellMar>
     </w:tblPr>
   </w:style>
-  <w:style w:type="numbering" w:styleId="Sinlista" w:default="1">
+  <w:style w:type="numbering" w:default="1" w:styleId="Sinlista">
     <w:name w:val="No List"/>
     <w:uiPriority w:val="99"/>
     <w:semiHidden/>
     <w:unhideWhenUsed/>
   </w:style>
-  <w:style w:type="character" w:styleId="Ttulo2Car" w:customStyle="1">
+  <w:style w:type="character" w:customStyle="1" w:styleId="Ttulo2Car">
     <w:name w:val="Título 2 Car"/>
     <w:basedOn w:val="Fuentedeprrafopredeter"/>
     <w:link w:val="Ttulo2"/>
     <w:uiPriority w:val="9"/>
     <w:rsid w:val="00A4293A"/>
     <w:rPr>
-      <w:rFonts w:ascii="Times New Roman" w:hAnsi="Times New Roman" w:eastAsia="Times New Roman" w:cs="Times New Roman"/>
+      <w:rFonts w:ascii="Times New Roman" w:eastAsia="Times New Roman" w:hAnsi="Times New Roman" w:cs="Times New Roman"/>
       <w:b/>
       <w:bCs/>
       <w:sz w:val="36"/>
@@ -5345,14 +5243,14 @@
       <w:lang w:eastAsia="es-ES"/>
     </w:rPr>
   </w:style>
-  <w:style w:type="character" w:styleId="Ttulo3Car" w:customStyle="1">
+  <w:style w:type="character" w:customStyle="1" w:styleId="Ttulo3Car">
     <w:name w:val="Título 3 Car"/>
     <w:basedOn w:val="Fuentedeprrafopredeter"/>
     <w:link w:val="Ttulo3"/>
     <w:uiPriority w:val="9"/>
     <w:rsid w:val="00A4293A"/>
     <w:rPr>
-      <w:rFonts w:ascii="Times New Roman" w:hAnsi="Times New Roman" w:eastAsia="Times New Roman" w:cs="Times New Roman"/>
+      <w:rFonts w:ascii="Times New Roman" w:eastAsia="Times New Roman" w:hAnsi="Times New Roman" w:cs="Times New Roman"/>
       <w:b/>
       <w:bCs/>
       <w:sz w:val="27"/>
@@ -5370,7 +5268,7 @@
       <w:spacing w:before="100" w:beforeAutospacing="1" w:after="100" w:afterAutospacing="1" w:line="240" w:lineRule="auto"/>
     </w:pPr>
     <w:rPr>
-      <w:rFonts w:ascii="Times New Roman" w:hAnsi="Times New Roman" w:eastAsia="Times New Roman" w:cs="Times New Roman"/>
+      <w:rFonts w:ascii="Times New Roman" w:eastAsia="Times New Roman" w:hAnsi="Times New Roman" w:cs="Times New Roman"/>
       <w:sz w:val="24"/>
       <w:szCs w:val="24"/>
       <w:lang w:eastAsia="es-ES"/>
@@ -5414,7 +5312,7 @@
       <w:spacing w:after="0" w:line="240" w:lineRule="auto"/>
     </w:pPr>
   </w:style>
-  <w:style w:type="character" w:styleId="EncabezadoCar" w:customStyle="1">
+  <w:style w:type="character" w:customStyle="1" w:styleId="EncabezadoCar">
     <w:name w:val="Encabezado Car"/>
     <w:basedOn w:val="Fuentedeprrafopredeter"/>
     <w:link w:val="Encabezado"/>
@@ -5436,44 +5334,37 @@
       <w:spacing w:after="0" w:line="240" w:lineRule="auto"/>
     </w:pPr>
   </w:style>
-  <w:style w:type="character" w:styleId="PiedepginaCar" w:customStyle="1">
+  <w:style w:type="character" w:customStyle="1" w:styleId="PiedepginaCar">
     <w:name w:val="Pie de página Car"/>
     <w:basedOn w:val="Fuentedeprrafopredeter"/>
     <w:link w:val="Piedepgina"/>
     <w:uiPriority w:val="99"/>
     <w:rsid w:val="00496E0B"/>
   </w:style>
-  <w:style xmlns:w="http://schemas.openxmlformats.org/wordprocessingml/2006/main" w:type="table" w:styleId="TableGrid">
-    <w:name xmlns:w="http://schemas.openxmlformats.org/wordprocessingml/2006/main" w:val="Table Grid"/>
-    <w:basedOn xmlns:w="http://schemas.openxmlformats.org/wordprocessingml/2006/main" w:val="Tablanormal"/>
-    <w:uiPriority xmlns:w="http://schemas.openxmlformats.org/wordprocessingml/2006/main" w:val="59"/>
-    <w:rsid xmlns:w="http://schemas.openxmlformats.org/wordprocessingml/2006/main" w:val="00FB4123"/>
-    <w:pPr xmlns:w="http://schemas.openxmlformats.org/wordprocessingml/2006/main">
+  <w:style w:type="table" w:styleId="Tablaconcuadrcula">
+    <w:name w:val="Table Grid"/>
+    <w:basedOn w:val="Tablanormal"/>
+    <w:uiPriority w:val="59"/>
+    <w:rsid w:val="00FB4123"/>
+    <w:pPr>
       <w:spacing w:after="0" w:line="240" w:lineRule="auto"/>
     </w:pPr>
-    <w:tblPr xmlns:w="http://schemas.openxmlformats.org/wordprocessingml/2006/main">
-      <w:tblInd w:w="0" w:type="dxa"/>
+    <w:tblPr>
       <w:tblBorders>
-        <w:top w:val="single" w:color="000000" w:themeColor="text1" w:sz="4" w:space="0"/>
-        <w:left w:val="single" w:color="000000" w:themeColor="text1" w:sz="4" w:space="0"/>
-        <w:bottom w:val="single" w:color="000000" w:themeColor="text1" w:sz="4" w:space="0"/>
-        <w:right w:val="single" w:color="000000" w:themeColor="text1" w:sz="4" w:space="0"/>
-        <w:insideH w:val="single" w:color="000000" w:themeColor="text1" w:sz="4" w:space="0"/>
-        <w:insideV w:val="single" w:color="000000" w:themeColor="text1" w:sz="4" w:space="0"/>
+        <w:top w:val="single" w:sz="4" w:space="0" w:color="000000" w:themeColor="text1"/>
+        <w:left w:val="single" w:sz="4" w:space="0" w:color="000000" w:themeColor="text1"/>
+        <w:bottom w:val="single" w:sz="4" w:space="0" w:color="000000" w:themeColor="text1"/>
+        <w:right w:val="single" w:sz="4" w:space="0" w:color="000000" w:themeColor="text1"/>
+        <w:insideH w:val="single" w:sz="4" w:space="0" w:color="000000" w:themeColor="text1"/>
+        <w:insideV w:val="single" w:sz="4" w:space="0" w:color="000000" w:themeColor="text1"/>
       </w:tblBorders>
-      <w:tblCellMar>
-        <w:top w:w="0" w:type="dxa"/>
-        <w:left w:w="108" w:type="dxa"/>
-        <w:bottom w:w="0" w:type="dxa"/>
-        <w:right w:w="108" w:type="dxa"/>
-      </w:tblCellMar>
     </w:tblPr>
   </w:style>
 </w:styles>
 </file>
 
 <file path=word/theme/theme1.xml><?xml version="1.0" encoding="utf-8"?>
-<a:theme xmlns:a="http://schemas.openxmlformats.org/drawingml/2006/main" xmlns:thm15="http://schemas.microsoft.com/office/thememl/2012/main" name="Tema de Office">
+<a:theme xmlns:a="http://schemas.openxmlformats.org/drawingml/2006/main" name="Tema de Office">
   <a:themeElements>
     <a:clrScheme name="Office">
       <a:dk1>
@@ -5768,6 +5659,26 @@
 </file>
 
 <file path=customXml/item1.xml><?xml version="1.0" encoding="utf-8"?>
+<?mso-contentType ?>
+<FormTemplates xmlns="http://schemas.microsoft.com/sharepoint/v3/contenttype/forms">
+  <Display>DocumentLibraryForm</Display>
+  <Edit>DocumentLibraryForm</Edit>
+  <New>DocumentLibraryForm</New>
+</FormTemplates>
+</file>
+
+<file path=customXml/item2.xml><?xml version="1.0" encoding="utf-8"?>
+<p:properties xmlns:p="http://schemas.microsoft.com/office/2006/metadata/properties" xmlns:xsi="http://www.w3.org/2001/XMLSchema-instance" xmlns:pc="http://schemas.microsoft.com/office/infopath/2007/PartnerControls">
+  <documentManagement>
+    <TaxCatchAll xmlns="8e4e03e1-f8b1-44af-8a18-d6c17e30f4d4" xsi:nil="true"/>
+    <lcf76f155ced4ddcb4097134ff3c332f xmlns="e3f02ce4-f17e-46f8-88f7-72120ec08e56">
+      <Terms xmlns="http://schemas.microsoft.com/office/infopath/2007/PartnerControls"/>
+    </lcf76f155ced4ddcb4097134ff3c332f>
+  </documentManagement>
+</p:properties>
+</file>
+
+<file path=customXml/item3.xml><?xml version="1.0" encoding="utf-8"?>
 <ct:contentTypeSchema xmlns:ct="http://schemas.microsoft.com/office/2006/metadata/contentType" xmlns:ma="http://schemas.microsoft.com/office/2006/metadata/properties/metaAttributes" ct:_="" ma:_="" ma:contentTypeName="Document" ma:contentTypeID="0x01010029D82C79E9C45A4F8892A5168669910F" ma:contentTypeVersion="12" ma:contentTypeDescription="Create a new document." ma:contentTypeScope="" ma:versionID="1ea8e158fdb56c00ff9dbd260d4d852a">
   <xsd:schema xmlns:xsd="http://www.w3.org/2001/XMLSchema" xmlns:xs="http://www.w3.org/2001/XMLSchema" xmlns:p="http://schemas.microsoft.com/office/2006/metadata/properties" xmlns:ns2="e3f02ce4-f17e-46f8-88f7-72120ec08e56" xmlns:ns3="8e4e03e1-f8b1-44af-8a18-d6c17e30f4d4" targetNamespace="http://schemas.microsoft.com/office/2006/metadata/properties" ma:root="true" ma:fieldsID="dfc354b75f42f41b3089271a87c970f8" ns2:_="" ns3:_="">
     <xsd:import namespace="e3f02ce4-f17e-46f8-88f7-72120ec08e56"/>
@@ -5968,31 +5879,7 @@
 </ct:contentTypeSchema>
 </file>
 
-<file path=customXml/item2.xml><?xml version="1.0" encoding="utf-8"?>
-<?mso-contentType ?>
-<FormTemplates xmlns="http://schemas.microsoft.com/sharepoint/v3/contenttype/forms">
-  <Display>DocumentLibraryForm</Display>
-  <Edit>DocumentLibraryForm</Edit>
-  <New>DocumentLibraryForm</New>
-</FormTemplates>
-</file>
-
-<file path=customXml/item3.xml><?xml version="1.0" encoding="utf-8"?>
-<p:properties xmlns:p="http://schemas.microsoft.com/office/2006/metadata/properties" xmlns:xsi="http://www.w3.org/2001/XMLSchema-instance" xmlns:pc="http://schemas.microsoft.com/office/infopath/2007/PartnerControls">
-  <documentManagement>
-    <TaxCatchAll xmlns="8e4e03e1-f8b1-44af-8a18-d6c17e30f4d4" xsi:nil="true"/>
-    <lcf76f155ced4ddcb4097134ff3c332f xmlns="e3f02ce4-f17e-46f8-88f7-72120ec08e56">
-      <Terms xmlns="http://schemas.microsoft.com/office/infopath/2007/PartnerControls"/>
-    </lcf76f155ced4ddcb4097134ff3c332f>
-  </documentManagement>
-</p:properties>
-</file>
-
 <file path=customXml/itemProps1.xml><?xml version="1.0" encoding="utf-8"?>
-<ds:datastoreItem xmlns:ds="http://schemas.openxmlformats.org/officeDocument/2006/customXml" ds:itemID="{4581C616-6826-4885-8EF8-F081DA2D92E2}"/>
-</file>
-
-<file path=customXml/itemProps2.xml><?xml version="1.0" encoding="utf-8"?>
 <ds:datastoreItem xmlns:ds="http://schemas.openxmlformats.org/officeDocument/2006/customXml" ds:itemID="{C6692309-D0C9-4E1D-A7CB-F85BA78EDD86}">
   <ds:schemaRefs>
     <ds:schemaRef ds:uri="http://schemas.microsoft.com/sharepoint/v3/contenttype/forms"/>
@@ -6000,13 +5887,32 @@
 </ds:datastoreItem>
 </file>
 
-<file path=customXml/itemProps3.xml><?xml version="1.0" encoding="utf-8"?>
+<file path=customXml/itemProps2.xml><?xml version="1.0" encoding="utf-8"?>
 <ds:datastoreItem xmlns:ds="http://schemas.openxmlformats.org/officeDocument/2006/customXml" ds:itemID="{9E72E786-3254-4D37-9506-12F9834E7AF0}">
   <ds:schemaRefs>
     <ds:schemaRef ds:uri="http://schemas.microsoft.com/office/2006/metadata/properties"/>
     <ds:schemaRef ds:uri="http://schemas.microsoft.com/office/infopath/2007/PartnerControls"/>
-    <ds:schemaRef ds:uri="7952b4f4-1049-4a3f-aa79-adff50169ad2"/>
-    <ds:schemaRef ds:uri="84c616fa-8832-4d27-9132-6fda4bbeb70a"/>
+    <ds:schemaRef ds:uri="8e4e03e1-f8b1-44af-8a18-d6c17e30f4d4"/>
+    <ds:schemaRef ds:uri="e3f02ce4-f17e-46f8-88f7-72120ec08e56"/>
+  </ds:schemaRefs>
+</ds:datastoreItem>
+</file>
+
+<file path=customXml/itemProps3.xml><?xml version="1.0" encoding="utf-8"?>
+<ds:datastoreItem xmlns:ds="http://schemas.openxmlformats.org/officeDocument/2006/customXml" ds:itemID="{4581C616-6826-4885-8EF8-F081DA2D92E2}">
+  <ds:schemaRefs>
+    <ds:schemaRef ds:uri="http://schemas.microsoft.com/office/2006/metadata/contentType"/>
+    <ds:schemaRef ds:uri="http://schemas.microsoft.com/office/2006/metadata/properties/metaAttributes"/>
+    <ds:schemaRef ds:uri="http://www.w3.org/2001/XMLSchema"/>
+    <ds:schemaRef ds:uri="http://schemas.microsoft.com/office/2006/metadata/properties"/>
+    <ds:schemaRef ds:uri="e3f02ce4-f17e-46f8-88f7-72120ec08e56"/>
+    <ds:schemaRef ds:uri="8e4e03e1-f8b1-44af-8a18-d6c17e30f4d4"/>
+    <ds:schemaRef ds:uri="http://schemas.microsoft.com/office/2006/documentManagement/types"/>
+    <ds:schemaRef ds:uri="http://schemas.microsoft.com/office/infopath/2007/PartnerControls"/>
+    <ds:schemaRef ds:uri="http://schemas.openxmlformats.org/package/2006/metadata/core-properties"/>
+    <ds:schemaRef ds:uri="http://purl.org/dc/elements/1.1/"/>
+    <ds:schemaRef ds:uri="http://purl.org/dc/terms/"/>
+    <ds:schemaRef ds:uri="http://schemas.microsoft.com/internal/obd"/>
   </ds:schemaRefs>
 </ds:datastoreItem>
 </file>
</xml_diff>